<commit_message>
add to notes about refinement levels  + note on proving
</commit_message>
<xml_diff>
--- a/GeneralDocumentation/iUMLB_SCXML.docx
+++ b/GeneralDocumentation/iUMLB_SCXML.docx
@@ -1,24 +1,19 @@
 
 <file path=word/document.xml><?xml version="1.0" encoding="utf-8"?>
-<w:document xmlns:wpc="http://schemas.microsoft.com/office/word/2010/wordprocessingCanvas" xmlns:mo="http://schemas.microsoft.com/office/mac/office/2008/main" xmlns:mc="http://schemas.openxmlformats.org/markup-compatibility/2006" xmlns:mv="urn:schemas-microsoft-com:mac:vml" xmlns:o="urn:schemas-microsoft-com:office:office" xmlns:r="http://schemas.openxmlformats.org/officeDocument/2006/relationships" xmlns:m="http://schemas.openxmlformats.org/officeDocument/2006/math" xmlns:v="urn:schemas-microsoft-com:vml" xmlns:wp14="http://schemas.microsoft.com/office/word/2010/wordprocessingDrawing" xmlns:wp="http://schemas.openxmlformats.org/drawingml/2006/wordprocessingDrawing" xmlns:w10="urn:schemas-microsoft-com:office:word" xmlns:w="http://schemas.openxmlformats.org/wordprocessingml/2006/main" xmlns:w14="http://schemas.microsoft.com/office/word/2010/wordml" xmlns:wpg="http://schemas.microsoft.com/office/word/2010/wordprocessingGroup" xmlns:wpi="http://schemas.microsoft.com/office/word/2010/wordprocessingInk" xmlns:wne="http://schemas.microsoft.com/office/word/2006/wordml" xmlns:wps="http://schemas.microsoft.com/office/word/2010/wordprocessingShape" mc:Ignorable="w14 wp14">
+<w:document xmlns:wpc="http://schemas.microsoft.com/office/word/2010/wordprocessingCanvas" xmlns:mo="http://schemas.microsoft.com/office/mac/office/2008/main" xmlns:mc="http://schemas.openxmlformats.org/markup-compatibility/2006" xmlns:mv="urn:schemas-microsoft-com:mac:vml" xmlns:o="urn:schemas-microsoft-com:office:office" xmlns:r="http://schemas.openxmlformats.org/officeDocument/2006/relationships" xmlns:m="http://schemas.openxmlformats.org/officeDocument/2006/math" xmlns:v="urn:schemas-microsoft-com:vml" xmlns:wp14="http://schemas.microsoft.com/office/word/2010/wordprocessingDrawing" xmlns:wp="http://schemas.openxmlformats.org/drawingml/2006/wordprocessingDrawing" xmlns:w10="urn:schemas-microsoft-com:office:word" xmlns:w="http://schemas.openxmlformats.org/wordprocessingml/2006/main" xmlns:w14="http://schemas.microsoft.com/office/word/2010/wordml" xmlns:w15="http://schemas.microsoft.com/office/word/2012/wordml" xmlns:wpg="http://schemas.microsoft.com/office/word/2010/wordprocessingGroup" xmlns:wpi="http://schemas.microsoft.com/office/word/2010/wordprocessingInk" xmlns:wne="http://schemas.microsoft.com/office/word/2006/wordml" xmlns:wps="http://schemas.microsoft.com/office/word/2010/wordprocessingShape" mc:Ignorable="w14 w15 wp14">
   <w:body>
     <w:p>
       <w:pPr>
         <w:pStyle w:val="Title"/>
       </w:pPr>
       <w:proofErr w:type="spellStart"/>
-      <w:proofErr w:type="gramStart"/>
       <w:r>
         <w:t>i</w:t>
       </w:r>
       <w:bookmarkStart w:id="0" w:name="_Ref325289525"/>
       <w:bookmarkEnd w:id="0"/>
       <w:r>
-        <w:t>UMLB</w:t>
-      </w:r>
-      <w:proofErr w:type="gramEnd"/>
-      <w:r>
-        <w:t>_SCXML</w:t>
+        <w:t>UMLB_SCXML</w:t>
       </w:r>
       <w:proofErr w:type="spellEnd"/>
     </w:p>
@@ -32,13 +27,8 @@
     </w:p>
     <w:p>
       <w:proofErr w:type="spellStart"/>
-      <w:proofErr w:type="gramStart"/>
-      <w:r>
-        <w:t>iUMLB</w:t>
-      </w:r>
-      <w:proofErr w:type="gramEnd"/>
-      <w:r>
-        <w:t>_SCXML</w:t>
+      <w:r>
+        <w:t>iUMLB_SCXML</w:t>
       </w:r>
       <w:proofErr w:type="spellEnd"/>
       <w:r>
@@ -46,7 +36,7 @@
       </w:r>
     </w:p>
     <w:p>
-      <w:hyperlink r:id="rId6" w:history="1">
+      <w:hyperlink r:id="rId5" w:history="1">
         <w:r>
           <w:rPr>
             <w:rStyle w:val="Hyperlink"/>
@@ -62,15 +52,7 @@
         </w:rPr>
       </w:pPr>
       <w:r>
-        <w:t xml:space="preserve">SCXML is </w:t>
-      </w:r>
-      <w:proofErr w:type="gramStart"/>
-      <w:r>
-        <w:t>a</w:t>
-      </w:r>
-      <w:proofErr w:type="gramEnd"/>
-      <w:r>
-        <w:t xml:space="preserve"> “</w:t>
+        <w:t>SCXML is a “</w:t>
       </w:r>
       <w:bookmarkStart w:id="1" w:name="overview"/>
       <w:r>
@@ -155,13 +137,8 @@
       <w:pPr>
         <w:pStyle w:val="Heading1"/>
       </w:pPr>
-      <w:proofErr w:type="gramStart"/>
-      <w:r>
-        <w:t>iUML</w:t>
-      </w:r>
-      <w:proofErr w:type="gramEnd"/>
-      <w:r>
-        <w:t>-B versus SCXML in brief</w:t>
+      <w:r>
+        <w:t>iUML-B versus SCXML in brief</w:t>
       </w:r>
     </w:p>
     <w:p>
@@ -174,15 +151,7 @@
     </w:p>
     <w:p>
       <w:r>
-        <w:t>Refinement is a central concept in iUML-</w:t>
-      </w:r>
-      <w:proofErr w:type="gramStart"/>
-      <w:r>
-        <w:t>B,</w:t>
-      </w:r>
-      <w:proofErr w:type="gramEnd"/>
-      <w:r>
-        <w:t xml:space="preserve"> detail is added in refinements by progressive hierarchical nesting. There is no refinement in SCXML.</w:t>
+        <w:t>Refinement is a central concept in iUML-B, detail is added in refinements by progressive hierarchical nesting. There is no refinement in SCXML.</w:t>
       </w:r>
     </w:p>
     <w:p>
@@ -379,334 +348,426 @@
       </w:r>
     </w:p>
     <w:p>
+      <w:proofErr w:type="spellStart"/>
+      <w:r>
+        <w:t>iUML</w:t>
+      </w:r>
+      <w:proofErr w:type="spellEnd"/>
+      <w:r>
+        <w:t xml:space="preserve">-B allows different </w:t>
+      </w:r>
+      <w:proofErr w:type="spellStart"/>
+      <w:r>
+        <w:t>intial</w:t>
+      </w:r>
+      <w:proofErr w:type="spellEnd"/>
+      <w:r>
+        <w:t xml:space="preserve"> states for different incoming transitions. In SCXML this would be done by extending the transition into the </w:t>
+      </w:r>
+      <w:proofErr w:type="spellStart"/>
+      <w:r>
+        <w:t>substate</w:t>
+      </w:r>
+      <w:proofErr w:type="spellEnd"/>
+      <w:r>
+        <w:t>.</w:t>
+      </w:r>
+    </w:p>
+    <w:p>
+      <w:pPr>
+        <w:pStyle w:val="Heading2"/>
+      </w:pPr>
+      <w:r>
+        <w:t>Entry/Exit Actions:</w:t>
+      </w:r>
+    </w:p>
+    <w:p>
+      <w:r>
+        <w:t xml:space="preserve">SCXML includes the concept of entry and exit actions which are executed whenever a transition enters, resp. exits, the containing state. </w:t>
+      </w:r>
+    </w:p>
+    <w:p>
+      <w:r>
+        <w:t>iUML-B does not current implement entry/exit actions</w:t>
+      </w:r>
+      <w:r>
+        <w:t>, but</w:t>
+      </w:r>
+      <w:r>
+        <w:t xml:space="preserve"> it is </w:t>
+      </w:r>
       <w:proofErr w:type="gramStart"/>
       <w:r>
-        <w:t>iUML</w:t>
+        <w:t>has</w:t>
       </w:r>
       <w:proofErr w:type="gramEnd"/>
       <w:r>
-        <w:t xml:space="preserve">-B allows different </w:t>
+        <w:t xml:space="preserve"> been planned to add them</w:t>
+      </w:r>
+      <w:r>
+        <w:t>.  T</w:t>
+      </w:r>
+      <w:r>
+        <w:t xml:space="preserve">his </w:t>
+      </w:r>
+      <w:r>
+        <w:t>could</w:t>
+      </w:r>
+      <w:r>
+        <w:t xml:space="preserve"> be done as part of the work to</w:t>
+      </w:r>
+      <w:r>
+        <w:t xml:space="preserve"> support the </w:t>
       </w:r>
       <w:proofErr w:type="spellStart"/>
       <w:r>
-        <w:t>intial</w:t>
+        <w:t>iUMLB_SCXML</w:t>
       </w:r>
       <w:proofErr w:type="spellEnd"/>
       <w:r>
-        <w:t xml:space="preserve"> states for different incoming transitions. In SCXML </w:t>
+        <w:t xml:space="preserve"> plugin, however, due to the extensive semantic differences between iUML-B and SCXML, it may be found that iUML-B entry/exit actions are not useful for supporting SCXML and a different solution is necessary.</w:t>
+      </w:r>
+    </w:p>
+    <w:p>
+      <w:pPr>
+        <w:pStyle w:val="Heading2"/>
+      </w:pPr>
+      <w:r>
+        <w:t>Execution Language:</w:t>
+      </w:r>
+    </w:p>
+    <w:p>
+      <w:r>
+        <w:t xml:space="preserve">SCXML has an execution language for writing actions (in entry, exit and transitions). The following constructs are </w:t>
       </w:r>
       <w:proofErr w:type="gramStart"/>
       <w:r>
-        <w:t xml:space="preserve">this would be done by extending the transition into the </w:t>
+        <w:t>available:-</w:t>
+      </w:r>
+      <w:proofErr w:type="gramEnd"/>
+    </w:p>
+    <w:p>
+      <w:r>
+        <w:rPr>
+          <w:b/>
+        </w:rPr>
+        <w:t>raise:</w:t>
+      </w:r>
+      <w:r>
+        <w:t xml:space="preserve"> creates an internal trigger event. </w:t>
+      </w:r>
+    </w:p>
+    <w:p>
+      <w:r>
+        <w:rPr>
+          <w:b/>
+        </w:rPr>
+        <w:t>send:</w:t>
+      </w:r>
+      <w:r>
+        <w:t xml:space="preserve"> </w:t>
+      </w:r>
+      <w:r>
+        <w:t xml:space="preserve">create an external trigger event to </w:t>
+      </w:r>
+      <w:r>
+        <w:t xml:space="preserve">be sent to </w:t>
+      </w:r>
+      <w:r>
+        <w:t>another system (or sends data)</w:t>
+      </w:r>
+    </w:p>
+    <w:p>
+      <w:pPr>
+        <w:rPr>
+          <w:b/>
+        </w:rPr>
+      </w:pPr>
+      <w:r>
+        <w:rPr>
+          <w:b/>
+        </w:rPr>
+        <w:t>cancel:</w:t>
+      </w:r>
+      <w:r>
+        <w:rPr>
+          <w:b/>
+        </w:rPr>
+        <w:t xml:space="preserve"> </w:t>
+      </w:r>
+      <w:r>
+        <w:t>cancels an event that was to be sent</w:t>
+      </w:r>
+    </w:p>
+    <w:p>
+      <w:pPr>
+        <w:rPr>
+          <w:b/>
+        </w:rPr>
+      </w:pPr>
+      <w:r>
+        <w:rPr>
+          <w:b/>
+        </w:rPr>
+        <w:t>log:</w:t>
+      </w:r>
+      <w:r>
+        <w:rPr>
+          <w:b/>
+        </w:rPr>
+        <w:t xml:space="preserve"> </w:t>
+      </w:r>
+      <w:r>
+        <w:rPr>
+          <w:b/>
+        </w:rPr>
+        <w:t xml:space="preserve"> </w:t>
+      </w:r>
+      <w:r>
+        <w:t>display message or generate log</w:t>
+      </w:r>
+    </w:p>
+    <w:p>
+      <w:pPr>
+        <w:rPr>
+          <w:b/>
+        </w:rPr>
+      </w:pPr>
+      <w:r>
+        <w:rPr>
+          <w:b/>
+        </w:rPr>
+        <w:t>script:</w:t>
+      </w:r>
+      <w:r>
+        <w:rPr>
+          <w:b/>
+        </w:rPr>
+        <w:t xml:space="preserve">  </w:t>
+      </w:r>
+      <w:r>
+        <w:t>execute a script</w:t>
+      </w:r>
+    </w:p>
+    <w:p>
+      <w:r>
+        <w:rPr>
+          <w:b/>
+        </w:rPr>
+        <w:t>assign:</w:t>
+      </w:r>
+      <w:r>
+        <w:t xml:space="preserve"> modify a data value</w:t>
+      </w:r>
+    </w:p>
+    <w:p>
+      <w:r>
+        <w:rPr>
+          <w:b/>
+        </w:rPr>
+        <w:t>if</w:t>
+      </w:r>
+      <w:r>
+        <w:rPr>
+          <w:b/>
+        </w:rPr>
+        <w:t>/</w:t>
       </w:r>
       <w:proofErr w:type="spellStart"/>
       <w:r>
-        <w:t>substate</w:t>
+        <w:rPr>
+          <w:b/>
+        </w:rPr>
+        <w:t>elseif</w:t>
       </w:r>
       <w:proofErr w:type="spellEnd"/>
+      <w:r>
+        <w:rPr>
+          <w:b/>
+        </w:rPr>
+        <w:t>/else</w:t>
+      </w:r>
+      <w:r>
+        <w:rPr>
+          <w:b/>
+        </w:rPr>
+        <w:t>:</w:t>
+      </w:r>
+      <w:r>
+        <w:t xml:space="preserve"> conditional execution</w:t>
+      </w:r>
+    </w:p>
+    <w:p>
+      <w:proofErr w:type="spellStart"/>
+      <w:r>
+        <w:rPr>
+          <w:b/>
+        </w:rPr>
+        <w:t>foreach</w:t>
+      </w:r>
+      <w:proofErr w:type="spellEnd"/>
+      <w:r>
+        <w:rPr>
+          <w:b/>
+        </w:rPr>
+        <w:t>:</w:t>
+      </w:r>
+      <w:r>
+        <w:t xml:space="preserve"> iterate over a collection</w:t>
+      </w:r>
+    </w:p>
+    <w:p>
+      <w:pPr>
+        <w:pStyle w:val="Heading1"/>
+      </w:pPr>
+      <w:r>
+        <w:t>Modelling SCXML semantics in iUML-B</w:t>
+      </w:r>
+    </w:p>
+    <w:p>
+      <w:r>
+        <w:t>Model trigger events</w:t>
+      </w:r>
+      <w:r>
+        <w:t xml:space="preserve"> as a </w:t>
+      </w:r>
+      <w:r>
+        <w:t>queue</w:t>
+      </w:r>
+      <w:r>
+        <w:t xml:space="preserve"> </w:t>
+      </w:r>
+      <w:r>
+        <w:t xml:space="preserve">called a trigger </w:t>
+      </w:r>
+      <w:r>
+        <w:t>queue</w:t>
+      </w:r>
+      <w:r>
+        <w:t xml:space="preserve">. (How </w:t>
+      </w:r>
+      <w:r>
+        <w:t>can we</w:t>
+      </w:r>
+      <w:r>
+        <w:t xml:space="preserve"> avoid the refinement problem? I.e. the trigger </w:t>
+      </w:r>
+      <w:r>
+        <w:t>queue</w:t>
+      </w:r>
+      <w:r>
+        <w:t xml:space="preserve"> is needed from the first refinement but new transitions in refinements need to write to it.)</w:t>
+      </w:r>
+    </w:p>
+    <w:p/>
+    <w:p>
+      <w:r>
+        <w:t>30/9/</w:t>
+      </w:r>
+      <w:proofErr w:type="gramStart"/>
+      <w:r>
+        <w:t>15 :</w:t>
+      </w:r>
       <w:proofErr w:type="gramEnd"/>
       <w:r>
+        <w:t xml:space="preserve">  Do we need a queue</w:t>
+      </w:r>
+      <w:r>
+        <w:t>? Maybe it is sufficient to abstract this out of the system and interface with one trigger of each kind at a time. Use non-deterministic selection if more than one kind can be consumed at a time.</w:t>
+      </w:r>
+    </w:p>
+    <w:p/>
+    <w:p>
+      <w:r>
+        <w:t>To model the big-step/little-step semantics of SCXML we will need to distinguish between external triggers and internal triggers. Probably the best way to do this is to maintain 2 separate queues.</w:t>
+      </w:r>
+    </w:p>
+    <w:p/>
+    <w:p>
+      <w:r>
+        <w:t>Triggers need to be consumed when they are used to fire a transition.</w:t>
+      </w:r>
+    </w:p>
+    <w:p/>
+    <w:p>
+      <w:r>
+        <w:t>How can we model the ordering semantics of SCXML?</w:t>
+      </w:r>
+    </w:p>
+    <w:p/>
+    <w:p>
+      <w:r>
+        <w:t xml:space="preserve">Model final states as ordinary states with a naming convention e.g. S1Final, where S1 is the parent state. Such states have an entry action to generate a </w:t>
+      </w:r>
+      <w:r>
+        <w:rPr>
+          <w:i/>
+        </w:rPr>
+        <w:t>done</w:t>
+      </w:r>
+      <w:r>
+        <w:t xml:space="preserve"> trigger in the </w:t>
+      </w:r>
+      <w:r>
+        <w:t xml:space="preserve">internal </w:t>
+      </w:r>
+      <w:r>
+        <w:t xml:space="preserve">trigger </w:t>
+      </w:r>
+      <w:r>
+        <w:t>queue</w:t>
+      </w:r>
+      <w:r>
         <w:t>.</w:t>
       </w:r>
     </w:p>
-    <w:p>
-      <w:pPr>
-        <w:pStyle w:val="Heading2"/>
-      </w:pPr>
-      <w:r>
-        <w:t>Entry/Exit Actions:</w:t>
-      </w:r>
-    </w:p>
-    <w:p>
-      <w:r>
-        <w:t xml:space="preserve">SCXML includes the concept of entry and exit </w:t>
-      </w:r>
-      <w:proofErr w:type="gramStart"/>
-      <w:r>
-        <w:t>actions which</w:t>
-      </w:r>
-      <w:proofErr w:type="gramEnd"/>
-      <w:r>
-        <w:t xml:space="preserve"> are executed whenever a transition enters, resp. exits, the containing state. </w:t>
-      </w:r>
-    </w:p>
-    <w:p>
-      <w:proofErr w:type="gramStart"/>
-      <w:r>
-        <w:t>iUML</w:t>
-      </w:r>
-      <w:proofErr w:type="gramEnd"/>
-      <w:r>
-        <w:t>-B does not current implement entry/exit actions</w:t>
-      </w:r>
-      <w:r>
-        <w:t>, but</w:t>
-      </w:r>
-      <w:r>
-        <w:t xml:space="preserve"> it is has been planned to add them</w:t>
-      </w:r>
-      <w:r>
-        <w:t>.  T</w:t>
-      </w:r>
-      <w:r>
-        <w:t xml:space="preserve">his </w:t>
-      </w:r>
-      <w:r>
-        <w:t>could</w:t>
-      </w:r>
-      <w:r>
-        <w:t xml:space="preserve"> be done as part of the work to</w:t>
-      </w:r>
-      <w:r>
-        <w:t xml:space="preserve"> support the </w:t>
+    <w:p/>
+    <w:p>
+      <w:r>
+        <w:t>Trans</w:t>
+      </w:r>
+      <w:r>
+        <w:t>ition elaboration is always one-to-</w:t>
+      </w:r>
+      <w:r>
+        <w:t xml:space="preserve">one </w:t>
+      </w:r>
+      <w:r>
+        <w:t>because</w:t>
+      </w:r>
+      <w:r>
+        <w:t xml:space="preserve"> SCXML transitions never synchronise. (Except </w:t>
       </w:r>
       <w:proofErr w:type="spellStart"/>
       <w:r>
-        <w:t>iUMLB_SCXML</w:t>
+        <w:t>iUMLB</w:t>
       </w:r>
       <w:proofErr w:type="spellEnd"/>
       <w:r>
-        <w:t xml:space="preserve"> plugin, however, due to the extensive semantic differences between iUML-B and SCXML, it may be found that iUML-B entry/exit actions are not useful for supporting SCXML and a different solution is necessary.</w:t>
-      </w:r>
-    </w:p>
-    <w:p>
-      <w:pPr>
-        <w:pStyle w:val="Heading2"/>
-      </w:pPr>
-      <w:r>
-        <w:t>Execution Language:</w:t>
-      </w:r>
-    </w:p>
-    <w:p>
-      <w:r>
-        <w:t>SCXML has an execution language for writing actions (in entry, exit and transitions). The following constructs are available</w:t>
-      </w:r>
-      <w:proofErr w:type="gramStart"/>
-      <w:r>
-        <w:t>:-</w:t>
-      </w:r>
-      <w:proofErr w:type="gramEnd"/>
-    </w:p>
-    <w:p>
-      <w:proofErr w:type="gramStart"/>
-      <w:r>
-        <w:rPr>
-          <w:b/>
-        </w:rPr>
-        <w:t>raise</w:t>
-      </w:r>
-      <w:proofErr w:type="gramEnd"/>
-      <w:r>
-        <w:rPr>
-          <w:b/>
-        </w:rPr>
-        <w:t>:</w:t>
-      </w:r>
-      <w:r>
-        <w:t xml:space="preserve"> creates an internal trigger event. </w:t>
-      </w:r>
-    </w:p>
-    <w:p>
-      <w:proofErr w:type="gramStart"/>
-      <w:r>
-        <w:rPr>
-          <w:b/>
-        </w:rPr>
-        <w:t>send</w:t>
-      </w:r>
-      <w:proofErr w:type="gramEnd"/>
-      <w:r>
-        <w:rPr>
-          <w:b/>
-        </w:rPr>
-        <w:t>:</w:t>
-      </w:r>
-      <w:r>
-        <w:t xml:space="preserve"> </w:t>
-      </w:r>
-      <w:r>
-        <w:t xml:space="preserve">create an external trigger event to </w:t>
-      </w:r>
-      <w:r>
-        <w:t xml:space="preserve">be sent to </w:t>
-      </w:r>
-      <w:r>
-        <w:t>another system (or sends data)</w:t>
-      </w:r>
-    </w:p>
-    <w:p>
-      <w:pPr>
-        <w:rPr>
-          <w:b/>
-        </w:rPr>
-      </w:pPr>
-      <w:proofErr w:type="gramStart"/>
-      <w:r>
-        <w:rPr>
-          <w:b/>
-        </w:rPr>
-        <w:t>cancel</w:t>
-      </w:r>
-      <w:proofErr w:type="gramEnd"/>
-      <w:r>
-        <w:rPr>
-          <w:b/>
-        </w:rPr>
-        <w:t>:</w:t>
-      </w:r>
-      <w:r>
-        <w:rPr>
-          <w:b/>
-        </w:rPr>
-        <w:t xml:space="preserve"> </w:t>
-      </w:r>
-      <w:r>
-        <w:t>cancels an event that was to be sent</w:t>
-      </w:r>
-    </w:p>
-    <w:p>
-      <w:pPr>
-        <w:rPr>
-          <w:b/>
-        </w:rPr>
-      </w:pPr>
-      <w:proofErr w:type="gramStart"/>
-      <w:r>
-        <w:rPr>
-          <w:b/>
-        </w:rPr>
-        <w:t>log</w:t>
-      </w:r>
-      <w:proofErr w:type="gramEnd"/>
-      <w:r>
-        <w:rPr>
-          <w:b/>
-        </w:rPr>
-        <w:t>:</w:t>
-      </w:r>
-      <w:r>
-        <w:rPr>
-          <w:b/>
-        </w:rPr>
-        <w:t xml:space="preserve"> </w:t>
-      </w:r>
-      <w:r>
-        <w:rPr>
-          <w:b/>
-        </w:rPr>
-        <w:t xml:space="preserve"> </w:t>
-      </w:r>
-      <w:r>
-        <w:t>display message or generate log</w:t>
-      </w:r>
-    </w:p>
-    <w:p>
-      <w:pPr>
-        <w:rPr>
-          <w:b/>
-        </w:rPr>
-      </w:pPr>
-      <w:proofErr w:type="gramStart"/>
-      <w:r>
-        <w:rPr>
-          <w:b/>
-        </w:rPr>
-        <w:t>script</w:t>
-      </w:r>
-      <w:proofErr w:type="gramEnd"/>
-      <w:r>
-        <w:rPr>
-          <w:b/>
-        </w:rPr>
-        <w:t>:</w:t>
-      </w:r>
-      <w:r>
-        <w:rPr>
-          <w:b/>
-        </w:rPr>
-        <w:t xml:space="preserve">  </w:t>
-      </w:r>
-      <w:r>
-        <w:t>execute a script</w:t>
-      </w:r>
-    </w:p>
-    <w:p>
-      <w:proofErr w:type="gramStart"/>
-      <w:r>
-        <w:rPr>
-          <w:b/>
-        </w:rPr>
-        <w:t>assign</w:t>
-      </w:r>
-      <w:proofErr w:type="gramEnd"/>
-      <w:r>
-        <w:rPr>
-          <w:b/>
-        </w:rPr>
-        <w:t>:</w:t>
-      </w:r>
-      <w:r>
-        <w:t xml:space="preserve"> modify a data value</w:t>
-      </w:r>
-    </w:p>
-    <w:p>
-      <w:proofErr w:type="gramStart"/>
-      <w:r>
-        <w:rPr>
-          <w:b/>
-        </w:rPr>
-        <w:t>if</w:t>
-      </w:r>
-      <w:proofErr w:type="gramEnd"/>
-      <w:r>
-        <w:rPr>
-          <w:b/>
-        </w:rPr>
-        <w:t>/</w:t>
+        <w:t xml:space="preserve"> initial/final transitions, if used, as these are not transitions in the SCXML sense).</w:t>
+      </w:r>
+    </w:p>
+    <w:p/>
+    <w:p>
+      <w:r>
+        <w:t xml:space="preserve">To replicate transition </w:t>
+      </w:r>
+      <w:r>
+        <w:t>execution action ordering, it would be necessary to define a different event for each action group (e.g. a separate event to perform the exit actions of each state) and then, when a transition is triggered, to initiate the correct sequence of events corresponding to the SCXML ordering of actions.</w:t>
+      </w:r>
+    </w:p>
+    <w:p/>
+    <w:p>
+      <w:r>
+        <w:t xml:space="preserve">Regarding execution language, trigger event operations (raise, send, cancel) can be modelled via the trigger data and queues etc. Logging messages can be handled in an abstract way. Assignment is not a problem in Event-B (except for the restriction that a variable can only be assigned once during an event).  Executing a script is problematic in Event-B since there is no sequential operator. This can only be done via a sequence of events and explicitly modelling a program counter (or by modelling the script as a state-machine with a transition for each step of the script). Similarly conditional or iterative execution is not directly supported and would have to be explicitly modelled by program counter or </w:t>
       </w:r>
       <w:proofErr w:type="spellStart"/>
       <w:r>
-        <w:rPr>
-          <w:b/>
-        </w:rPr>
-        <w:t>elseif</w:t>
+        <w:t>statemachine</w:t>
       </w:r>
       <w:proofErr w:type="spellEnd"/>
       <w:r>
-        <w:rPr>
-          <w:b/>
-        </w:rPr>
-        <w:t>/else</w:t>
-      </w:r>
-      <w:r>
-        <w:rPr>
-          <w:b/>
-        </w:rPr>
-        <w:t>:</w:t>
-      </w:r>
-      <w:r>
-        <w:t xml:space="preserve"> conditional execution</w:t>
-      </w:r>
-    </w:p>
-    <w:p>
-      <w:proofErr w:type="spellStart"/>
-      <w:proofErr w:type="gramStart"/>
-      <w:r>
-        <w:rPr>
-          <w:b/>
-        </w:rPr>
-        <w:t>foreach</w:t>
-      </w:r>
-      <w:proofErr w:type="spellEnd"/>
-      <w:proofErr w:type="gramEnd"/>
-      <w:r>
-        <w:rPr>
-          <w:b/>
-        </w:rPr>
-        <w:t>:</w:t>
-      </w:r>
-      <w:r>
-        <w:t xml:space="preserve"> iterate over a collection</w:t>
+        <w:t>.</w:t>
       </w:r>
     </w:p>
     <w:p>
@@ -714,165 +775,6 @@
         <w:pStyle w:val="Heading1"/>
       </w:pPr>
       <w:r>
-        <w:t>Modelling SCXML semantics in iUML-B</w:t>
-      </w:r>
-    </w:p>
-    <w:p>
-      <w:r>
-        <w:t>Model trigger events</w:t>
-      </w:r>
-      <w:r>
-        <w:t xml:space="preserve"> as a </w:t>
-      </w:r>
-      <w:r>
-        <w:t>queue</w:t>
-      </w:r>
-      <w:r>
-        <w:t xml:space="preserve"> </w:t>
-      </w:r>
-      <w:r>
-        <w:t xml:space="preserve">called a trigger </w:t>
-      </w:r>
-      <w:r>
-        <w:t>queue</w:t>
-      </w:r>
-      <w:r>
-        <w:t xml:space="preserve">. (How </w:t>
-      </w:r>
-      <w:r>
-        <w:t>can we</w:t>
-      </w:r>
-      <w:r>
-        <w:t xml:space="preserve"> avoid the refinement problem? I.e. the trigger </w:t>
-      </w:r>
-      <w:r>
-        <w:t>queue</w:t>
-      </w:r>
-      <w:r>
-        <w:t xml:space="preserve"> is needed from the first refinement but new transitions in refinements need to write to it.)</w:t>
-      </w:r>
-    </w:p>
-    <w:p/>
-    <w:p>
-      <w:r>
-        <w:t>30/9/</w:t>
-      </w:r>
-      <w:proofErr w:type="gramStart"/>
-      <w:r>
-        <w:t>15 :</w:t>
-      </w:r>
-      <w:proofErr w:type="gramEnd"/>
-      <w:r>
-        <w:t xml:space="preserve">  Do we need a queue</w:t>
-      </w:r>
-      <w:r>
-        <w:t>? Maybe it is sufficient to abstract this out of the system and interface with one trigger of each kind at a time. Use non-deterministic selection if more than one kind can be consumed at a time.</w:t>
-      </w:r>
-    </w:p>
-    <w:p/>
-    <w:p>
-      <w:r>
-        <w:t>To model the big-step/little-step semantics of SCXML we will need to distinguish between external triggers and internal triggers. Probably the best way to do this is to maintain 2 separate queues.</w:t>
-      </w:r>
-    </w:p>
-    <w:p/>
-    <w:p>
-      <w:r>
-        <w:t>Triggers need to be consumed when they are used to fire a transition.</w:t>
-      </w:r>
-    </w:p>
-    <w:p/>
-    <w:p>
-      <w:r>
-        <w:t>How can we model the ordering semantics of SCXML?</w:t>
-      </w:r>
-    </w:p>
-    <w:p/>
-    <w:p>
-      <w:r>
-        <w:t xml:space="preserve">Model final states as ordinary states with a naming convention e.g. S1Final, where S1 is the parent state. Such states have an entry action to generate a </w:t>
-      </w:r>
-      <w:r>
-        <w:rPr>
-          <w:i/>
-        </w:rPr>
-        <w:t>done</w:t>
-      </w:r>
-      <w:r>
-        <w:t xml:space="preserve"> trigger in the </w:t>
-      </w:r>
-      <w:r>
-        <w:t xml:space="preserve">internal </w:t>
-      </w:r>
-      <w:r>
-        <w:t xml:space="preserve">trigger </w:t>
-      </w:r>
-      <w:r>
-        <w:t>queue</w:t>
-      </w:r>
-      <w:r>
-        <w:t>.</w:t>
-      </w:r>
-    </w:p>
-    <w:p/>
-    <w:p>
-      <w:r>
-        <w:t>Trans</w:t>
-      </w:r>
-      <w:r>
-        <w:t>ition elaboration is always one-to-</w:t>
-      </w:r>
-      <w:r>
-        <w:t xml:space="preserve">one </w:t>
-      </w:r>
-      <w:r>
-        <w:t>because</w:t>
-      </w:r>
-      <w:r>
-        <w:t xml:space="preserve"> SCXML transitions never synchronise. </w:t>
-      </w:r>
-      <w:proofErr w:type="gramStart"/>
-      <w:r>
-        <w:t xml:space="preserve">(Except </w:t>
-      </w:r>
-      <w:proofErr w:type="spellStart"/>
-      <w:r>
-        <w:t>iUMLB</w:t>
-      </w:r>
-      <w:proofErr w:type="spellEnd"/>
-      <w:r>
-        <w:t xml:space="preserve"> initial/final transitions, if used, as these are not transitions in the SCXML sense).</w:t>
-      </w:r>
-      <w:proofErr w:type="gramEnd"/>
-    </w:p>
-    <w:p/>
-    <w:p>
-      <w:r>
-        <w:t xml:space="preserve">To replicate transition </w:t>
-      </w:r>
-      <w:r>
-        <w:t>execution action ordering, it would be necessary to define a different event for each action group (e.g. a separate event to perform the exit actions of each state) and then, when a transition is triggered, to initiate the correct sequence of events corresponding to the SCXML ordering of actions.</w:t>
-      </w:r>
-    </w:p>
-    <w:p/>
-    <w:p>
-      <w:r>
-        <w:t xml:space="preserve">Regarding execution language, trigger event operations (raise, send, cancel) can be modelled via the trigger data and queues etc. Logging messages can be handled in an abstract way. Assignment is not a problem in Event-B (except for the restriction that a variable can only be assigned once during an event).  Executing a script is problematic in Event-B since there is no sequential operator. This can only be done via a sequence of events and explicitly modelling a program counter (or by modelling the script as a state-machine with a transition for each step of the script). Similarly conditional or iterative execution is not directly supported and would have to be explicitly modelled by program counter or </w:t>
-      </w:r>
-      <w:proofErr w:type="spellStart"/>
-      <w:r>
-        <w:t>statemachine</w:t>
-      </w:r>
-      <w:proofErr w:type="spellEnd"/>
-      <w:r>
-        <w:t>.</w:t>
-      </w:r>
-    </w:p>
-    <w:p>
-      <w:pPr>
-        <w:pStyle w:val="Heading1"/>
-      </w:pPr>
-      <w:r>
         <w:t xml:space="preserve">Turnstile </w:t>
       </w:r>
       <w:r>
@@ -884,15 +786,7 @@
     </w:p>
     <w:p>
       <w:r>
-        <w:t xml:space="preserve">A small example is used to investigate issues involved in translation from SCXML to iUML-B. </w:t>
-      </w:r>
-      <w:proofErr w:type="gramStart"/>
-      <w:r>
-        <w:t>The example was provided by Sandia</w:t>
-      </w:r>
-      <w:proofErr w:type="gramEnd"/>
-      <w:r>
-        <w:t>.</w:t>
+        <w:t>A small example is used to investigate issues involved in translation from SCXML to iUML-B. The example was provided by Sandia.</w:t>
       </w:r>
     </w:p>
     <w:p>
@@ -944,7 +838,7 @@
       <w:r>
         <w:rPr>
           <w:noProof/>
-          <w:lang w:val="en-US"/>
+          <w:lang w:eastAsia="en-GB"/>
         </w:rPr>
         <w:drawing>
           <wp:inline distT="0" distB="0" distL="0" distR="0" wp14:anchorId="1015C560" wp14:editId="2E419FB6">
@@ -964,7 +858,7 @@
                     </pic:cNvPicPr>
                   </pic:nvPicPr>
                   <pic:blipFill>
-                    <a:blip r:embed="rId7">
+                    <a:blip r:embed="rId6">
                       <a:extLst>
                         <a:ext uri="{28A0092B-C50C-407E-A947-70E740481C1C}">
                           <a14:useLocalDpi xmlns:a14="http://schemas.microsoft.com/office/drawing/2010/main" val="0"/>
@@ -1006,14 +900,27 @@
       <w:r>
         <w:t xml:space="preserve">Figure </w:t>
       </w:r>
-      <w:fldSimple w:instr=" SEQ Figure \* ARABIC ">
-        <w:r>
-          <w:rPr>
-            <w:noProof/>
-          </w:rPr>
-          <w:t>1</w:t>
-        </w:r>
-      </w:fldSimple>
+      <w:r>
+        <w:fldChar w:fldCharType="begin"/>
+      </w:r>
+      <w:r>
+        <w:instrText xml:space="preserve"> SEQ Figure \* ARABIC </w:instrText>
+      </w:r>
+      <w:r>
+        <w:fldChar w:fldCharType="separate"/>
+      </w:r>
+      <w:r>
+        <w:rPr>
+          <w:noProof/>
+        </w:rPr>
+        <w:t>1</w:t>
+      </w:r>
+      <w:r>
+        <w:rPr>
+          <w:noProof/>
+        </w:rPr>
+        <w:fldChar w:fldCharType="end"/>
+      </w:r>
       <w:bookmarkEnd w:id="2"/>
       <w:r>
         <w:t xml:space="preserve"> Turnstile Example in SCXML</w:t>
@@ -1107,15 +1014,7 @@
         </w:numPr>
       </w:pPr>
       <w:r>
-        <w:t xml:space="preserve">Another option is to restrict SCXML so that the actions are parallelisable. Effectively this means that the same variable cannot be assigned more than once in any set of actions that will be taken when a transition fires. The Event-B static checker would then raise an error if the same variable </w:t>
-      </w:r>
-      <w:proofErr w:type="gramStart"/>
-      <w:r>
-        <w:t>is</w:t>
-      </w:r>
-      <w:proofErr w:type="gramEnd"/>
-      <w:r>
-        <w:t xml:space="preserve"> assigned in for example, the source states exit actions and the target states entry actions. </w:t>
+        <w:t xml:space="preserve">Another option is to restrict SCXML so that the actions are parallelisable. Effectively this means that the same variable cannot be assigned more than once in any set of actions that will be taken when a transition fires. The Event-B static checker would then raise an error if the same variable is assigned in for example, the source states exit actions and the target states entry actions. </w:t>
       </w:r>
     </w:p>
     <w:p>
@@ -1175,15 +1074,7 @@
         </w:numPr>
       </w:pPr>
       <w:r>
-        <w:t xml:space="preserve">The other kind of transition is ‘Triggered’ by an interface event. </w:t>
-      </w:r>
-      <w:proofErr w:type="gramStart"/>
-      <w:r>
-        <w:t>This could be simulated by generating a flag to represent the trigger and adding a guard on the trigger flag to the transitions that are triggered by it</w:t>
-      </w:r>
-      <w:proofErr w:type="gramEnd"/>
-      <w:r>
-        <w:t>. The flag should then be reset by whichever transition is triggered by it in order to ‘consume’ that trigger event. A special interface event that sets the flag would be generated to represent the external interface receiving a trigger.</w:t>
+        <w:t>The other kind of transition is ‘Triggered’ by an interface event. This could be simulated by generating a flag to represent the trigger and adding a guard on the trigger flag to the transitions that are triggered by it. The flag should then be reset by whichever transition is triggered by it in order to ‘consume’ that trigger event. A special interface event that sets the flag would be generated to represent the external interface receiving a trigger.</w:t>
       </w:r>
     </w:p>
     <w:p>
@@ -1309,14 +1200,14 @@
         <w:rPr>
           <w:i/>
         </w:rPr>
-        <w:t>&gt; :=</w:t>
+        <w:t>&gt; :</w:t>
       </w:r>
       <w:proofErr w:type="gramEnd"/>
       <w:r>
         <w:rPr>
           <w:i/>
         </w:rPr>
-        <w:t xml:space="preserve">  FALSE</w:t>
+        <w:t>=  FALSE</w:t>
       </w:r>
       <w:r>
         <w:t xml:space="preserve">. </w:t>
@@ -1344,14 +1235,14 @@
         <w:rPr>
           <w:i/>
         </w:rPr>
-        <w:t>&gt; :=</w:t>
+        <w:t>&gt; :</w:t>
       </w:r>
       <w:proofErr w:type="gramEnd"/>
       <w:r>
         <w:rPr>
           <w:i/>
         </w:rPr>
-        <w:t xml:space="preserve">  </w:t>
+        <w:t xml:space="preserve">=  </w:t>
       </w:r>
       <w:r>
         <w:rPr>
@@ -1403,14 +1294,14 @@
         <w:rPr>
           <w:i/>
         </w:rPr>
-        <w:t>&gt; :=</w:t>
+        <w:t>&gt; :</w:t>
       </w:r>
       <w:proofErr w:type="gramEnd"/>
       <w:r>
         <w:rPr>
           <w:i/>
         </w:rPr>
-        <w:t xml:space="preserve">  </w:t>
+        <w:t xml:space="preserve">=  </w:t>
       </w:r>
       <w:r>
         <w:rPr>
@@ -1546,7 +1437,7 @@
       <w:r>
         <w:rPr>
           <w:noProof/>
-          <w:lang w:val="en-US"/>
+          <w:lang w:eastAsia="en-GB"/>
         </w:rPr>
         <w:drawing>
           <wp:inline distT="0" distB="0" distL="0" distR="0" wp14:anchorId="2698C68F" wp14:editId="4E0633B1">
@@ -1566,7 +1457,7 @@
                     </pic:cNvPicPr>
                   </pic:nvPicPr>
                   <pic:blipFill>
-                    <a:blip r:embed="rId8">
+                    <a:blip r:embed="rId7">
                       <a:extLst>
                         <a:ext uri="{28A0092B-C50C-407E-A947-70E740481C1C}">
                           <a14:useLocalDpi xmlns:a14="http://schemas.microsoft.com/office/drawing/2010/main" val="0"/>
@@ -1607,14 +1498,27 @@
       <w:r>
         <w:t xml:space="preserve">Figure </w:t>
       </w:r>
-      <w:fldSimple w:instr=" SEQ Figure \* ARABIC ">
-        <w:r>
-          <w:rPr>
-            <w:noProof/>
-          </w:rPr>
-          <w:t>2</w:t>
-        </w:r>
-      </w:fldSimple>
+      <w:r>
+        <w:fldChar w:fldCharType="begin"/>
+      </w:r>
+      <w:r>
+        <w:instrText xml:space="preserve"> SEQ Figure \* ARABIC </w:instrText>
+      </w:r>
+      <w:r>
+        <w:fldChar w:fldCharType="separate"/>
+      </w:r>
+      <w:r>
+        <w:rPr>
+          <w:noProof/>
+        </w:rPr>
+        <w:t>2</w:t>
+      </w:r>
+      <w:r>
+        <w:rPr>
+          <w:noProof/>
+        </w:rPr>
+        <w:fldChar w:fldCharType="end"/>
+      </w:r>
       <w:bookmarkEnd w:id="4"/>
       <w:r>
         <w:t xml:space="preserve"> - Turnstile Example in iUML-B</w:t>
@@ -1687,7 +1591,7 @@
       <w:r>
         <w:rPr>
           <w:noProof/>
-          <w:lang w:val="en-US"/>
+          <w:lang w:eastAsia="en-GB"/>
         </w:rPr>
         <w:drawing>
           <wp:inline distT="0" distB="0" distL="0" distR="0" wp14:anchorId="5EF9DBAD" wp14:editId="263FC644">
@@ -1707,7 +1611,7 @@
                     </pic:cNvPicPr>
                   </pic:nvPicPr>
                   <pic:blipFill>
-                    <a:blip r:embed="rId9">
+                    <a:blip r:embed="rId8">
                       <a:extLst>
                         <a:ext uri="{28A0092B-C50C-407E-A947-70E740481C1C}">
                           <a14:useLocalDpi xmlns:a14="http://schemas.microsoft.com/office/drawing/2010/main" val="0"/>
@@ -1742,15 +1646,7 @@
     <w:p/>
     <w:p>
       <w:r>
-        <w:t xml:space="preserve">An example of a triggered transition event is shown below. It is guarded by the trigger and by the source state. The actions, in the order shown, are to leave the two nested Statemachines, perform the two entry actions of the target state, reset the trigger and change the state-machine state to the target state. (Notice that the exit actions of states nested in the source state </w:t>
-      </w:r>
-      <w:proofErr w:type="gramStart"/>
-      <w:r>
-        <w:t>are</w:t>
-      </w:r>
-      <w:proofErr w:type="gramEnd"/>
-      <w:r>
-        <w:t xml:space="preserve"> not generated because this transition exits the parent state without specifying a particular nested source state).</w:t>
+        <w:t>An example of a triggered transition event is shown below. It is guarded by the trigger and by the source state. The actions, in the order shown, are to leave the two nested Statemachines, perform the two entry actions of the target state, reset the trigger and change the state-machine state to the target state. (Notice that the exit actions of states nested in the source state are not generated because this transition exits the parent state without specifying a particular nested source state).</w:t>
       </w:r>
     </w:p>
     <w:p/>
@@ -1761,7 +1657,7 @@
       <w:r>
         <w:rPr>
           <w:noProof/>
-          <w:lang w:val="en-US"/>
+          <w:lang w:eastAsia="en-GB"/>
         </w:rPr>
         <w:drawing>
           <wp:inline distT="0" distB="0" distL="0" distR="0" wp14:anchorId="277752DF" wp14:editId="4A8696FE">
@@ -1781,7 +1677,7 @@
                     </pic:cNvPicPr>
                   </pic:nvPicPr>
                   <pic:blipFill>
-                    <a:blip r:embed="rId10">
+                    <a:blip r:embed="rId9">
                       <a:extLst>
                         <a:ext uri="{28A0092B-C50C-407E-A947-70E740481C1C}">
                           <a14:useLocalDpi xmlns:a14="http://schemas.microsoft.com/office/drawing/2010/main" val="0"/>
@@ -1844,7 +1740,7 @@
       <w:r>
         <w:rPr>
           <w:noProof/>
-          <w:lang w:val="en-US"/>
+          <w:lang w:eastAsia="en-GB"/>
         </w:rPr>
         <w:drawing>
           <wp:inline distT="0" distB="0" distL="0" distR="0" wp14:anchorId="16B8C7A3" wp14:editId="7CBF8E07">
@@ -1864,7 +1760,7 @@
                     </pic:cNvPicPr>
                   </pic:nvPicPr>
                   <pic:blipFill>
-                    <a:blip r:embed="rId11">
+                    <a:blip r:embed="rId10">
                       <a:extLst>
                         <a:ext uri="{28A0092B-C50C-407E-A947-70E740481C1C}">
                           <a14:useLocalDpi xmlns:a14="http://schemas.microsoft.com/office/drawing/2010/main" val="0"/>
@@ -1913,11 +1809,10 @@
       <w:pPr>
         <w:jc w:val="center"/>
       </w:pPr>
-      <w:bookmarkStart w:id="5" w:name="_GoBack"/>
       <w:r>
         <w:rPr>
           <w:noProof/>
-          <w:lang w:val="en-US"/>
+          <w:lang w:eastAsia="en-GB"/>
         </w:rPr>
         <w:drawing>
           <wp:inline distT="0" distB="0" distL="0" distR="0" wp14:anchorId="34550321" wp14:editId="53AA5DC1">
@@ -1937,7 +1832,7 @@
                     </pic:cNvPicPr>
                   </pic:nvPicPr>
                   <pic:blipFill>
-                    <a:blip r:embed="rId12">
+                    <a:blip r:embed="rId11">
                       <a:extLst>
                         <a:ext uri="{28A0092B-C50C-407E-A947-70E740481C1C}">
                           <a14:useLocalDpi xmlns:a14="http://schemas.microsoft.com/office/drawing/2010/main" val="0"/>
@@ -1968,7 +1863,6 @@
           </wp:inline>
         </w:drawing>
       </w:r>
-      <w:bookmarkEnd w:id="5"/>
     </w:p>
     <w:p>
       <w:r>
@@ -1983,7 +1877,7 @@
       <w:r>
         <w:rPr>
           <w:noProof/>
-          <w:lang w:val="en-US"/>
+          <w:lang w:eastAsia="en-GB"/>
         </w:rPr>
         <w:drawing>
           <wp:inline distT="0" distB="0" distL="0" distR="0" wp14:anchorId="2C3A2B00" wp14:editId="33BF30B3">
@@ -2003,7 +1897,7 @@
                     </pic:cNvPicPr>
                   </pic:nvPicPr>
                   <pic:blipFill>
-                    <a:blip r:embed="rId13">
+                    <a:blip r:embed="rId12">
                       <a:extLst>
                         <a:ext uri="{28A0092B-C50C-407E-A947-70E740481C1C}">
                           <a14:useLocalDpi xmlns:a14="http://schemas.microsoft.com/office/drawing/2010/main" val="0"/>
@@ -2082,7 +1976,7 @@
       <w:r>
         <w:rPr>
           <w:noProof/>
-          <w:lang w:val="en-US"/>
+          <w:lang w:eastAsia="en-GB"/>
         </w:rPr>
         <w:drawing>
           <wp:inline distT="0" distB="0" distL="0" distR="0" wp14:anchorId="133A12AA" wp14:editId="35EACE03">
@@ -2102,7 +1996,7 @@
                     </pic:cNvPicPr>
                   </pic:nvPicPr>
                   <pic:blipFill>
-                    <a:blip r:embed="rId14">
+                    <a:blip r:embed="rId13">
                       <a:extLst>
                         <a:ext uri="{28A0092B-C50C-407E-A947-70E740481C1C}">
                           <a14:useLocalDpi xmlns:a14="http://schemas.microsoft.com/office/drawing/2010/main" val="0"/>
@@ -2145,7 +2039,7 @@
       <w:r>
         <w:rPr>
           <w:noProof/>
-          <w:lang w:val="en-US"/>
+          <w:lang w:eastAsia="en-GB"/>
         </w:rPr>
         <w:drawing>
           <wp:inline distT="0" distB="0" distL="0" distR="0" wp14:anchorId="0BEE2328" wp14:editId="49C775BF">
@@ -2165,7 +2059,7 @@
                     </pic:cNvPicPr>
                   </pic:nvPicPr>
                   <pic:blipFill>
-                    <a:blip r:embed="rId15">
+                    <a:blip r:embed="rId14">
                       <a:extLst>
                         <a:ext uri="{28A0092B-C50C-407E-A947-70E740481C1C}">
                           <a14:useLocalDpi xmlns:a14="http://schemas.microsoft.com/office/drawing/2010/main" val="0"/>
@@ -2208,7 +2102,7 @@
       <w:r>
         <w:rPr>
           <w:noProof/>
-          <w:lang w:val="en-US"/>
+          <w:lang w:eastAsia="en-GB"/>
         </w:rPr>
         <w:drawing>
           <wp:inline distT="0" distB="0" distL="0" distR="0" wp14:anchorId="03FCED6B" wp14:editId="192CCADC">
@@ -2228,7 +2122,7 @@
                     </pic:cNvPicPr>
                   </pic:nvPicPr>
                   <pic:blipFill>
-                    <a:blip r:embed="rId16">
+                    <a:blip r:embed="rId15">
                       <a:extLst>
                         <a:ext uri="{28A0092B-C50C-407E-A947-70E740481C1C}">
                           <a14:useLocalDpi xmlns:a14="http://schemas.microsoft.com/office/drawing/2010/main" val="0"/>
@@ -2271,7 +2165,7 @@
       <w:r>
         <w:rPr>
           <w:noProof/>
-          <w:lang w:val="en-US"/>
+          <w:lang w:eastAsia="en-GB"/>
         </w:rPr>
         <w:drawing>
           <wp:inline distT="0" distB="0" distL="0" distR="0" wp14:anchorId="666F1B1C" wp14:editId="4F6FDC0F">
@@ -2291,7 +2185,7 @@
                     </pic:cNvPicPr>
                   </pic:nvPicPr>
                   <pic:blipFill>
-                    <a:blip r:embed="rId17">
+                    <a:blip r:embed="rId16">
                       <a:extLst>
                         <a:ext uri="{28A0092B-C50C-407E-A947-70E740481C1C}">
                           <a14:useLocalDpi xmlns:a14="http://schemas.microsoft.com/office/drawing/2010/main" val="0"/>
@@ -2342,7 +2236,7 @@
       <w:r>
         <w:rPr>
           <w:noProof/>
-          <w:lang w:val="en-US"/>
+          <w:lang w:eastAsia="en-GB"/>
         </w:rPr>
         <w:drawing>
           <wp:inline distT="0" distB="0" distL="0" distR="0" wp14:anchorId="115A11F4" wp14:editId="476F83B3">
@@ -2362,7 +2256,7 @@
                     </pic:cNvPicPr>
                   </pic:nvPicPr>
                   <pic:blipFill>
-                    <a:blip r:embed="rId18">
+                    <a:blip r:embed="rId17">
                       <a:extLst>
                         <a:ext uri="{28A0092B-C50C-407E-A947-70E740481C1C}">
                           <a14:useLocalDpi xmlns:a14="http://schemas.microsoft.com/office/drawing/2010/main" val="0"/>
@@ -2412,15 +2306,7 @@
     <w:p/>
     <w:p>
       <w:r>
-        <w:t xml:space="preserve">SCXML notation does not explicitly model the interface triggers and queue giving the impression that they are not significant. </w:t>
-      </w:r>
-      <w:proofErr w:type="gramStart"/>
-      <w:r>
-        <w:t>However, the SCXML semantics is given by the processing engine</w:t>
-      </w:r>
-      <w:proofErr w:type="gramEnd"/>
-      <w:r>
-        <w:t xml:space="preserve"> (imagined or real). Hence the meaning of a trigger </w:t>
+        <w:t xml:space="preserve">SCXML notation does not explicitly model the interface triggers and queue giving the impression that they are not significant. However, the SCXML semantics is given by the processing engine (imagined or real). Hence the meaning of a trigger </w:t>
       </w:r>
       <w:r>
         <w:t xml:space="preserve">name </w:t>
@@ -2526,7 +2412,7 @@
       <w:r>
         <w:rPr>
           <w:noProof/>
-          <w:lang w:val="en-US"/>
+          <w:lang w:eastAsia="en-GB"/>
         </w:rPr>
         <w:drawing>
           <wp:inline distT="0" distB="0" distL="0" distR="0" wp14:anchorId="078F696F" wp14:editId="52971DE6">
@@ -2546,7 +2432,7 @@
                     </pic:cNvPicPr>
                   </pic:nvPicPr>
                   <pic:blipFill>
-                    <a:blip r:embed="rId19">
+                    <a:blip r:embed="rId18">
                       <a:extLst>
                         <a:ext uri="{28A0092B-C50C-407E-A947-70E740481C1C}">
                           <a14:useLocalDpi xmlns:a14="http://schemas.microsoft.com/office/drawing/2010/main" val="0"/>
@@ -2586,21 +2472,32 @@
       <w:r>
         <w:t xml:space="preserve">Figure </w:t>
       </w:r>
-      <w:fldSimple w:instr=" SEQ Figure \* ARABIC ">
-        <w:r>
-          <w:rPr>
-            <w:noProof/>
-          </w:rPr>
-          <w:t>3</w:t>
-        </w:r>
-      </w:fldSimple>
-      <w:proofErr w:type="gramStart"/>
-      <w:r>
-        <w:t xml:space="preserve"> -SCXML model</w:t>
-      </w:r>
-      <w:proofErr w:type="gramEnd"/>
-      <w:r>
-        <w:t xml:space="preserve"> that has been created in EMF and opened in a plain text editor</w:t>
+      <w:r>
+        <w:fldChar w:fldCharType="begin"/>
+      </w:r>
+      <w:r>
+        <w:instrText xml:space="preserve"> SEQ F</w:instrText>
+      </w:r>
+      <w:r>
+        <w:instrText xml:space="preserve">igure \* ARABIC </w:instrText>
+      </w:r>
+      <w:r>
+        <w:fldChar w:fldCharType="separate"/>
+      </w:r>
+      <w:r>
+        <w:rPr>
+          <w:noProof/>
+        </w:rPr>
+        <w:t>3</w:t>
+      </w:r>
+      <w:r>
+        <w:rPr>
+          <w:noProof/>
+        </w:rPr>
+        <w:fldChar w:fldCharType="end"/>
+      </w:r>
+      <w:r>
+        <w:t xml:space="preserve"> -SCXML model that has been created in EMF and opened in a plain text editor</w:t>
       </w:r>
     </w:p>
     <w:p>
@@ -2640,7 +2537,7 @@
       <w:r>
         <w:rPr>
           <w:noProof/>
-          <w:lang w:val="en-US"/>
+          <w:lang w:eastAsia="en-GB"/>
         </w:rPr>
         <w:drawing>
           <wp:inline distT="0" distB="0" distL="0" distR="0" wp14:anchorId="6015653A" wp14:editId="4FA817A1">
@@ -2660,7 +2557,7 @@
                     </pic:cNvPicPr>
                   </pic:nvPicPr>
                   <pic:blipFill>
-                    <a:blip r:embed="rId20">
+                    <a:blip r:embed="rId19">
                       <a:extLst>
                         <a:ext uri="{28A0092B-C50C-407E-A947-70E740481C1C}">
                           <a14:useLocalDpi xmlns:a14="http://schemas.microsoft.com/office/drawing/2010/main" val="0"/>
@@ -2700,14 +2597,27 @@
       <w:r>
         <w:t xml:space="preserve">Figure </w:t>
       </w:r>
-      <w:fldSimple w:instr=" SEQ Figure \* ARABIC ">
-        <w:r>
-          <w:rPr>
-            <w:noProof/>
-          </w:rPr>
-          <w:t>4</w:t>
-        </w:r>
-      </w:fldSimple>
+      <w:r>
+        <w:fldChar w:fldCharType="begin"/>
+      </w:r>
+      <w:r>
+        <w:instrText xml:space="preserve"> SEQ Figure \* ARABIC </w:instrText>
+      </w:r>
+      <w:r>
+        <w:fldChar w:fldCharType="separate"/>
+      </w:r>
+      <w:r>
+        <w:rPr>
+          <w:noProof/>
+        </w:rPr>
+        <w:t>4</w:t>
+      </w:r>
+      <w:r>
+        <w:rPr>
+          <w:noProof/>
+        </w:rPr>
+        <w:fldChar w:fldCharType="end"/>
+      </w:r>
       <w:r>
         <w:t xml:space="preserve"> - Example SCXML opened in EMF editor and plain text editor</w:t>
       </w:r>
@@ -2740,7 +2650,15 @@
         <w:t xml:space="preserve">SCXML has </w:t>
       </w:r>
       <w:r>
-        <w:t xml:space="preserve">good support for extensibility. Extensions to support Event-B features such as refinement are discuss in section </w:t>
+        <w:t xml:space="preserve">good support for extensibility. Extensions to support Event-B features such as refinement are </w:t>
+      </w:r>
+      <w:proofErr w:type="gramStart"/>
+      <w:r>
+        <w:t>discuss</w:t>
+      </w:r>
+      <w:proofErr w:type="gramEnd"/>
+      <w:r>
+        <w:t xml:space="preserve"> in section </w:t>
       </w:r>
       <w:r>
         <w:fldChar w:fldCharType="begin"/>
@@ -2818,12 +2736,12 @@
         <w:spacing w:after="120"/>
         <w:ind w:left="1077"/>
       </w:pPr>
-      <w:bookmarkStart w:id="6" w:name="_Ref325289448"/>
-      <w:bookmarkStart w:id="7" w:name="_Ref313817743"/>
+      <w:bookmarkStart w:id="5" w:name="_Ref325289448"/>
+      <w:bookmarkStart w:id="6" w:name="_Ref313817743"/>
       <w:r>
         <w:t>Extensions to SCXML</w:t>
       </w:r>
-      <w:bookmarkEnd w:id="6"/>
+      <w:bookmarkEnd w:id="5"/>
     </w:p>
     <w:p>
       <w:r>
@@ -2852,15 +2770,7 @@
       </w:r>
       <w:proofErr w:type="spellEnd"/>
       <w:r>
-        <w:t xml:space="preserve"> XML parser. (So that </w:t>
-      </w:r>
-      <w:proofErr w:type="gramStart"/>
-      <w:r>
-        <w:t>they are ignored by SCXML simulation tools</w:t>
-      </w:r>
-      <w:proofErr w:type="gramEnd"/>
-      <w:r>
-        <w:t xml:space="preserve">). </w:t>
+        <w:t xml:space="preserve"> XML parser. (So that they are ignored by SCXML simulation tools). </w:t>
       </w:r>
       <w:r>
         <w:t>They are loaded by EMF as generic feature maps (‘</w:t>
@@ -2914,7 +2824,6 @@
               </w:rPr>
             </w:pPr>
             <w:proofErr w:type="spellStart"/>
-            <w:proofErr w:type="gramStart"/>
             <w:r>
               <w:rPr>
                 <w:b/>
@@ -2922,7 +2831,6 @@
               <w:t>iumlb</w:t>
             </w:r>
             <w:proofErr w:type="spellEnd"/>
-            <w:proofErr w:type="gramEnd"/>
             <w:r>
               <w:rPr>
                 <w:b/>
@@ -2994,13 +2902,8 @@
             <w:tcW w:w="2839" w:type="dxa"/>
           </w:tcPr>
           <w:p>
-            <w:proofErr w:type="gramStart"/>
-            <w:r>
-              <w:t>generates</w:t>
-            </w:r>
-            <w:proofErr w:type="gramEnd"/>
-            <w:r>
-              <w:t xml:space="preserve"> an invariant in Event-B or iUML-B</w:t>
+            <w:r>
+              <w:t>generates an invariant in Event-B or iUML-B</w:t>
             </w:r>
           </w:p>
         </w:tc>
@@ -3010,20 +2913,20 @@
           </w:tcPr>
           <w:p>
             <w:proofErr w:type="spellStart"/>
+            <w:r>
+              <w:t>iumlb:name</w:t>
+            </w:r>
+            <w:proofErr w:type="spellEnd"/>
+            <w:r>
+              <w:t xml:space="preserve">, </w:t>
+            </w:r>
+            <w:proofErr w:type="spellStart"/>
             <w:proofErr w:type="gramStart"/>
             <w:r>
-              <w:t>iumlb:name</w:t>
+              <w:t>iumlb:derived</w:t>
             </w:r>
             <w:proofErr w:type="spellEnd"/>
             <w:proofErr w:type="gramEnd"/>
-            <w:r>
-              <w:t xml:space="preserve">, </w:t>
-            </w:r>
-            <w:proofErr w:type="spellStart"/>
-            <w:r>
-              <w:t>iumlb:derived</w:t>
-            </w:r>
-            <w:proofErr w:type="spellEnd"/>
             <w:r>
               <w:t>,</w:t>
             </w:r>
@@ -3083,13 +2986,8 @@
             <w:tcW w:w="2839" w:type="dxa"/>
           </w:tcPr>
           <w:p>
-            <w:proofErr w:type="gramStart"/>
-            <w:r>
-              <w:t>generates</w:t>
-            </w:r>
-            <w:proofErr w:type="gramEnd"/>
-            <w:r>
-              <w:t xml:space="preserve"> a guard in Event-B or iUML-B</w:t>
+            <w:r>
+              <w:t>generates a guard in Event-B or iUML-B</w:t>
             </w:r>
           </w:p>
         </w:tc>
@@ -3099,20 +2997,20 @@
           </w:tcPr>
           <w:p>
             <w:proofErr w:type="spellStart"/>
+            <w:r>
+              <w:t>iumlb:name</w:t>
+            </w:r>
+            <w:proofErr w:type="spellEnd"/>
+            <w:r>
+              <w:t xml:space="preserve">, </w:t>
+            </w:r>
+            <w:proofErr w:type="spellStart"/>
             <w:proofErr w:type="gramStart"/>
             <w:r>
-              <w:t>iumlb:name</w:t>
+              <w:t>iumlb:derived</w:t>
             </w:r>
             <w:proofErr w:type="spellEnd"/>
             <w:proofErr w:type="gramEnd"/>
-            <w:r>
-              <w:t xml:space="preserve">, </w:t>
-            </w:r>
-            <w:proofErr w:type="spellStart"/>
-            <w:r>
-              <w:t>iumlb:derived</w:t>
-            </w:r>
-            <w:proofErr w:type="spellEnd"/>
             <w:r>
               <w:t>,</w:t>
             </w:r>
@@ -3180,7 +3078,6 @@
               </w:rPr>
             </w:pPr>
             <w:proofErr w:type="spellStart"/>
-            <w:proofErr w:type="gramStart"/>
             <w:r>
               <w:rPr>
                 <w:b/>
@@ -3188,7 +3085,6 @@
               <w:t>iumlb</w:t>
             </w:r>
             <w:proofErr w:type="spellEnd"/>
-            <w:proofErr w:type="gramEnd"/>
             <w:r>
               <w:rPr>
                 <w:b/>
@@ -3254,13 +3150,8 @@
             <w:tcW w:w="2839" w:type="dxa"/>
           </w:tcPr>
           <w:p>
-            <w:proofErr w:type="gramStart"/>
-            <w:r>
-              <w:t>string</w:t>
-            </w:r>
-            <w:proofErr w:type="gramEnd"/>
-            <w:r>
-              <w:t xml:space="preserve"> used as the name of an Event-B event elaborated by the generated </w:t>
+            <w:r>
+              <w:t xml:space="preserve">string used as the name of an Event-B event elaborated by the generated </w:t>
             </w:r>
             <w:proofErr w:type="spellStart"/>
             <w:r>
@@ -3307,13 +3198,8 @@
             <w:tcW w:w="2839" w:type="dxa"/>
           </w:tcPr>
           <w:p>
-            <w:proofErr w:type="gramStart"/>
-            <w:r>
-              <w:t>non</w:t>
-            </w:r>
-            <w:proofErr w:type="gramEnd"/>
-            <w:r>
-              <w:t>-negative integer representing the refinement level at which the parent element should be introduced</w:t>
+            <w:r>
+              <w:t>non-negative integer representing the refinement level at which the parent element should be introduced</w:t>
             </w:r>
             <w:r>
               <w:t xml:space="preserve">. </w:t>
@@ -3335,23 +3221,13 @@
               </w:rPr>
               <w:t>&lt;</w:t>
             </w:r>
-            <w:proofErr w:type="gramStart"/>
             <w:r>
               <w:rPr>
                 <w:i/>
                 <w:sz w:val="16"/>
                 <w:szCs w:val="16"/>
               </w:rPr>
-              <w:t>we</w:t>
-            </w:r>
-            <w:proofErr w:type="gramEnd"/>
-            <w:r>
-              <w:rPr>
-                <w:i/>
-                <w:sz w:val="16"/>
-                <w:szCs w:val="16"/>
-              </w:rPr>
-              <w:t xml:space="preserve"> may need to make this a range</w:t>
+              <w:t>we may need to make this a range</w:t>
             </w:r>
             <w:r>
               <w:rPr>
@@ -3393,12 +3269,10 @@
           </w:p>
           <w:p>
             <w:proofErr w:type="spellStart"/>
-            <w:proofErr w:type="gramStart"/>
             <w:r>
               <w:t>scxml:data</w:t>
             </w:r>
             <w:proofErr w:type="spellEnd"/>
-            <w:proofErr w:type="gramEnd"/>
             <w:r>
               <w:t>,</w:t>
             </w:r>
@@ -3517,13 +3391,8 @@
             <w:tcW w:w="2839" w:type="dxa"/>
           </w:tcPr>
           <w:p>
-            <w:proofErr w:type="gramStart"/>
-            <w:r>
-              <w:t>string</w:t>
-            </w:r>
-            <w:proofErr w:type="gramEnd"/>
-            <w:r>
-              <w:t xml:space="preserve"> used as a comment on the generated iUML-B element</w:t>
+            <w:r>
+              <w:t>string used as a comment on the generated iUML-B element</w:t>
             </w:r>
           </w:p>
         </w:tc>
@@ -3565,25 +3434,7 @@
                 <w:sz w:val="16"/>
                 <w:szCs w:val="16"/>
               </w:rPr>
-              <w:t>…&lt;</w:t>
-            </w:r>
-            <w:proofErr w:type="gramStart"/>
-            <w:r>
-              <w:rPr>
-                <w:i/>
-                <w:sz w:val="16"/>
-                <w:szCs w:val="16"/>
-              </w:rPr>
-              <w:t>could</w:t>
-            </w:r>
-            <w:proofErr w:type="gramEnd"/>
-            <w:r>
-              <w:rPr>
-                <w:i/>
-                <w:sz w:val="16"/>
-                <w:szCs w:val="16"/>
-              </w:rPr>
-              <w:t xml:space="preserve"> be added to more but that’s all for now&gt;</w:t>
+              <w:t>…&lt;could be added to more but that’s all for now&gt;</w:t>
             </w:r>
           </w:p>
         </w:tc>
@@ -3608,13 +3459,8 @@
             <w:tcW w:w="2839" w:type="dxa"/>
           </w:tcPr>
           <w:p>
-            <w:proofErr w:type="gramStart"/>
-            <w:r>
-              <w:t>string</w:t>
-            </w:r>
-            <w:proofErr w:type="gramEnd"/>
-            <w:r>
-              <w:t xml:space="preserve"> used as the membership set for the Event-B variable generated from the parent data element</w:t>
+            <w:r>
+              <w:t>string used as the membership set for the Event-B variable generated from the parent data element</w:t>
             </w:r>
           </w:p>
         </w:tc>
@@ -3624,12 +3470,10 @@
           </w:tcPr>
           <w:p>
             <w:proofErr w:type="spellStart"/>
-            <w:proofErr w:type="gramStart"/>
             <w:r>
               <w:t>scxml:data</w:t>
             </w:r>
             <w:proofErr w:type="spellEnd"/>
-            <w:proofErr w:type="gramEnd"/>
           </w:p>
         </w:tc>
       </w:tr>
@@ -3640,12 +3484,10 @@
           </w:tcPr>
           <w:p>
             <w:proofErr w:type="spellStart"/>
-            <w:proofErr w:type="gramStart"/>
             <w:r>
               <w:t>iumlb:name</w:t>
             </w:r>
             <w:proofErr w:type="spellEnd"/>
-            <w:proofErr w:type="gramEnd"/>
           </w:p>
         </w:tc>
         <w:tc>
@@ -3653,13 +3495,8 @@
             <w:tcW w:w="2839" w:type="dxa"/>
           </w:tcPr>
           <w:p>
-            <w:proofErr w:type="gramStart"/>
-            <w:r>
-              <w:t>string</w:t>
-            </w:r>
-            <w:proofErr w:type="gramEnd"/>
-            <w:r>
-              <w:t xml:space="preserve"> used for the name or label of a generated iUML-B element</w:t>
+            <w:r>
+              <w:t>string used for the name or label of a generated iUML-B element</w:t>
             </w:r>
           </w:p>
         </w:tc>
@@ -3706,13 +3543,8 @@
             <w:tcW w:w="2839" w:type="dxa"/>
           </w:tcPr>
           <w:p>
-            <w:proofErr w:type="gramStart"/>
-            <w:r>
-              <w:t>string</w:t>
-            </w:r>
-            <w:proofErr w:type="gramEnd"/>
-            <w:r>
-              <w:t xml:space="preserve"> used for the predicate of a guard or invariant</w:t>
+            <w:r>
+              <w:t>string used for the predicate of a guard or invariant</w:t>
             </w:r>
           </w:p>
         </w:tc>
@@ -3759,13 +3591,8 @@
             <w:tcW w:w="2839" w:type="dxa"/>
           </w:tcPr>
           <w:p>
-            <w:proofErr w:type="gramStart"/>
-            <w:r>
-              <w:t>boolean</w:t>
-            </w:r>
-            <w:proofErr w:type="gramEnd"/>
-            <w:r>
-              <w:t xml:space="preserve"> </w:t>
+            <w:r>
+              <w:t xml:space="preserve">boolean </w:t>
             </w:r>
             <w:r>
               <w:t>indicat</w:t>
@@ -3821,17 +3648,20 @@
         <w:t xml:space="preserve">For </w:t>
       </w:r>
       <w:proofErr w:type="spellStart"/>
-      <w:r>
-        <w:t>scxml</w:t>
-      </w:r>
       <w:proofErr w:type="gramStart"/>
       <w:r>
-        <w:t>:State</w:t>
+        <w:t>scxml:State</w:t>
       </w:r>
       <w:proofErr w:type="spellEnd"/>
       <w:proofErr w:type="gramEnd"/>
       <w:r>
-        <w:t xml:space="preserve"> the refinement level refers to any state machines generated from the children nested in the state (i.e. generated iUML-B states must be all based on the refinement level of the containing </w:t>
+        <w:t xml:space="preserve"> the refinement le</w:t>
+      </w:r>
+      <w:r>
+        <w:t>vel refers to any state machine</w:t>
+      </w:r>
+      <w:r>
+        <w:t xml:space="preserve"> generated from the children nested in the state (i.e. generated iUML-B states must be all based on the refinement level of the containing </w:t>
       </w:r>
       <w:proofErr w:type="spellStart"/>
       <w:r>
@@ -3841,18 +3671,23 @@
       <w:r>
         <w:t>).</w:t>
       </w:r>
+      <w:r>
+        <w:t xml:space="preserve"> </w:t>
+      </w:r>
+      <w:ins w:id="7" w:author="Colin Snook" w:date="2018-04-04T18:31:00Z">
+        <w:r>
+          <w:t xml:space="preserve">Similarly, transitions are always generated at the refinement level of the containing state-machine (not the immediate parent state). </w:t>
+        </w:r>
+      </w:ins>
     </w:p>
     <w:p>
       <w:r>
         <w:t xml:space="preserve">For </w:t>
       </w:r>
       <w:proofErr w:type="spellStart"/>
-      <w:r>
-        <w:t>iumlb</w:t>
-      </w:r>
       <w:proofErr w:type="gramStart"/>
       <w:r>
-        <w:t>:invariants</w:t>
+        <w:t>iumlb:invariants</w:t>
       </w:r>
       <w:proofErr w:type="spellEnd"/>
       <w:proofErr w:type="gramEnd"/>
@@ -3871,7 +3706,7 @@
       <w:r>
         <w:t>Supported SCXML features</w:t>
       </w:r>
-      <w:bookmarkEnd w:id="7"/>
+      <w:bookmarkEnd w:id="6"/>
       <w:bookmarkEnd w:id="8"/>
     </w:p>
     <w:tbl>
@@ -3925,23 +3760,13 @@
                 <w:szCs w:val="20"/>
               </w:rPr>
             </w:pPr>
-            <w:proofErr w:type="gramStart"/>
             <w:r>
               <w:rPr>
                 <w:b/>
                 <w:sz w:val="20"/>
                 <w:szCs w:val="20"/>
               </w:rPr>
-              <w:t>iUML</w:t>
-            </w:r>
-            <w:proofErr w:type="gramEnd"/>
-            <w:r>
-              <w:rPr>
-                <w:b/>
-                <w:sz w:val="20"/>
-                <w:szCs w:val="20"/>
-              </w:rPr>
-              <w:t>-B</w:t>
+              <w:t>iUML-B</w:t>
             </w:r>
           </w:p>
         </w:tc>
@@ -4200,20 +4025,13 @@
               <w:t xml:space="preserve">Added only at the refinement level defined in the </w:t>
             </w:r>
             <w:proofErr w:type="spellStart"/>
-            <w:r>
-              <w:rPr>
-                <w:sz w:val="20"/>
-                <w:szCs w:val="20"/>
-              </w:rPr>
-              <w:t>iumlb</w:t>
-            </w:r>
             <w:proofErr w:type="gramStart"/>
             <w:r>
               <w:rPr>
                 <w:sz w:val="20"/>
                 <w:szCs w:val="20"/>
               </w:rPr>
-              <w:t>:invariant</w:t>
+              <w:t>iumlb:invariant</w:t>
             </w:r>
             <w:proofErr w:type="spellEnd"/>
             <w:proofErr w:type="gramEnd"/>
@@ -4523,20 +4341,13 @@
               <w:t xml:space="preserve">Added only at the refinement level defined in the </w:t>
             </w:r>
             <w:proofErr w:type="spellStart"/>
-            <w:r>
-              <w:rPr>
-                <w:sz w:val="20"/>
-                <w:szCs w:val="20"/>
-              </w:rPr>
-              <w:t>iumlb</w:t>
-            </w:r>
             <w:proofErr w:type="gramStart"/>
             <w:r>
               <w:rPr>
                 <w:sz w:val="20"/>
                 <w:szCs w:val="20"/>
               </w:rPr>
-              <w:t>:invariant</w:t>
+              <w:t>iumlb:invariant</w:t>
             </w:r>
             <w:proofErr w:type="spellEnd"/>
             <w:proofErr w:type="gramEnd"/>
@@ -5758,22 +5569,14 @@
               <w:t xml:space="preserve">, reflecting the predicate string found in the </w:t>
             </w:r>
             <w:proofErr w:type="spellStart"/>
+            <w:proofErr w:type="gramStart"/>
             <w:r>
               <w:rPr>
                 <w:i/>
                 <w:sz w:val="20"/>
                 <w:szCs w:val="20"/>
               </w:rPr>
-              <w:t>iumlb</w:t>
-            </w:r>
-            <w:proofErr w:type="gramStart"/>
-            <w:r>
-              <w:rPr>
-                <w:i/>
-                <w:sz w:val="20"/>
-                <w:szCs w:val="20"/>
-              </w:rPr>
-              <w:t>:guard</w:t>
+              <w:t>iumlb:guard</w:t>
             </w:r>
             <w:proofErr w:type="spellEnd"/>
             <w:proofErr w:type="gramEnd"/>
@@ -5848,22 +5651,14 @@
               <w:t xml:space="preserve">from the refinement level defined for the </w:t>
             </w:r>
             <w:proofErr w:type="spellStart"/>
+            <w:proofErr w:type="gramStart"/>
             <w:r>
               <w:rPr>
                 <w:i/>
                 <w:sz w:val="20"/>
                 <w:szCs w:val="20"/>
               </w:rPr>
-              <w:t>iumlb</w:t>
-            </w:r>
-            <w:proofErr w:type="gramStart"/>
-            <w:r>
-              <w:rPr>
-                <w:i/>
-                <w:sz w:val="20"/>
-                <w:szCs w:val="20"/>
-              </w:rPr>
-              <w:t>:guard</w:t>
+              <w:t>iumlb:guard</w:t>
             </w:r>
             <w:proofErr w:type="spellEnd"/>
             <w:proofErr w:type="gramEnd"/>
@@ -5959,22 +5754,14 @@
               <w:t xml:space="preserve">The </w:t>
             </w:r>
             <w:proofErr w:type="spellStart"/>
+            <w:proofErr w:type="gramStart"/>
             <w:r>
               <w:rPr>
                 <w:i/>
                 <w:sz w:val="20"/>
                 <w:szCs w:val="20"/>
               </w:rPr>
-              <w:t>iumlb</w:t>
-            </w:r>
-            <w:proofErr w:type="gramStart"/>
-            <w:r>
-              <w:rPr>
-                <w:i/>
-                <w:sz w:val="20"/>
-                <w:szCs w:val="20"/>
-              </w:rPr>
-              <w:t>:l</w:t>
+              <w:t>iumlb:l</w:t>
             </w:r>
             <w:r>
               <w:rPr>
@@ -6692,23 +6479,20 @@
           <w:numId w:val="11"/>
         </w:numPr>
       </w:pPr>
+      <w:r>
+        <w:t xml:space="preserve">the transition has </w:t>
+      </w:r>
+      <w:proofErr w:type="spellStart"/>
       <w:proofErr w:type="gramStart"/>
       <w:r>
-        <w:t>the</w:t>
-      </w:r>
+        <w:t>iuml</w:t>
+      </w:r>
+      <w:r>
+        <w:t>b:label</w:t>
+      </w:r>
+      <w:proofErr w:type="spellEnd"/>
       <w:proofErr w:type="gramEnd"/>
       <w:r>
-        <w:t xml:space="preserve"> transition has </w:t>
-      </w:r>
-      <w:proofErr w:type="spellStart"/>
-      <w:r>
-        <w:t>iuml</w:t>
-      </w:r>
-      <w:r>
-        <w:t>b:label</w:t>
-      </w:r>
-      <w:proofErr w:type="spellEnd"/>
-      <w:r>
         <w:t xml:space="preserve"> attributes, </w:t>
       </w:r>
     </w:p>
@@ -6723,21 +6507,7 @@
         <w:rPr>
           <w:strike/>
         </w:rPr>
-        <w:t xml:space="preserve">b) </w:t>
-      </w:r>
-      <w:proofErr w:type="gramStart"/>
-      <w:r>
-        <w:rPr>
-          <w:strike/>
-        </w:rPr>
-        <w:t>the</w:t>
-      </w:r>
-      <w:proofErr w:type="gramEnd"/>
-      <w:r>
-        <w:rPr>
-          <w:strike/>
-        </w:rPr>
-        <w:t xml:space="preserve"> transition has log labels,</w:t>
+        <w:t>b) the transition has log labels,</w:t>
       </w:r>
     </w:p>
     <w:p>
@@ -6745,15 +6515,7 @@
         <w:pStyle w:val="ListParagraph"/>
       </w:pPr>
       <w:r>
-        <w:t xml:space="preserve">c) </w:t>
-      </w:r>
-      <w:proofErr w:type="gramStart"/>
-      <w:r>
-        <w:t>the</w:t>
-      </w:r>
-      <w:proofErr w:type="gramEnd"/>
-      <w:r>
-        <w:t xml:space="preserve"> transition's source is an initial state (see below)</w:t>
+        <w:t>c) the transition's source is an initial state (see below)</w:t>
       </w:r>
       <w:r>
         <w:t>, or,</w:t>
@@ -6764,15 +6526,7 @@
         <w:pStyle w:val="ListParagraph"/>
       </w:pPr>
       <w:r>
-        <w:t xml:space="preserve">d) </w:t>
-      </w:r>
-      <w:proofErr w:type="gramStart"/>
-      <w:r>
-        <w:t>if</w:t>
-      </w:r>
-      <w:proofErr w:type="gramEnd"/>
-      <w:r>
-        <w:t xml:space="preserve"> none of the above provide any labels</w:t>
+        <w:t>d) if none of the above provide any labels</w:t>
       </w:r>
       <w:r>
         <w:t>,</w:t>
@@ -6935,18 +6689,12 @@
         <w:t xml:space="preserve">Deleted: use </w:t>
       </w:r>
       <w:proofErr w:type="spellStart"/>
+      <w:proofErr w:type="gramStart"/>
       <w:r>
         <w:rPr>
           <w:color w:val="FF0000"/>
         </w:rPr>
-        <w:t>iumlb</w:t>
-      </w:r>
-      <w:proofErr w:type="gramStart"/>
-      <w:r>
-        <w:rPr>
-          <w:color w:val="FF0000"/>
-        </w:rPr>
-        <w:t>:</w:t>
+        <w:t>iumlb:</w:t>
       </w:r>
       <w:r>
         <w:rPr>
@@ -7041,67 +6789,44 @@
         </w:rPr>
         <w:t xml:space="preserve">. The </w:t>
       </w:r>
-      <w:proofErr w:type="spellStart"/>
       <w:r>
         <w:rPr>
           <w:i/>
           <w:strike/>
         </w:rPr>
-        <w:t>expr</w:t>
+        <w:t xml:space="preserve">expr </w:t>
+      </w:r>
+      <w:r>
+        <w:rPr>
+          <w:strike/>
+        </w:rPr>
+        <w:t>attribute must contain a non-negative integer</w:t>
+      </w:r>
+      <w:r>
+        <w:rPr>
+          <w:strike/>
+        </w:rPr>
+        <w:t xml:space="preserve"> (0 represents the most abstract machine, 1 the first refinement and so on).</w:t>
+      </w:r>
+      <w:r>
+        <w:rPr>
+          <w:strike/>
+        </w:rPr>
+        <w:t xml:space="preserve"> If a </w:t>
+      </w:r>
+      <w:proofErr w:type="spellStart"/>
+      <w:r>
+        <w:rPr>
+          <w:strike/>
+        </w:rPr>
+        <w:t>Scxml</w:t>
       </w:r>
       <w:proofErr w:type="spellEnd"/>
       <w:r>
         <w:rPr>
-          <w:i/>
           <w:strike/>
         </w:rPr>
-        <w:t xml:space="preserve"> </w:t>
-      </w:r>
-      <w:r>
-        <w:rPr>
-          <w:strike/>
-        </w:rPr>
-        <w:t>attribute must contain a non-negative integer</w:t>
-      </w:r>
-      <w:r>
-        <w:rPr>
-          <w:strike/>
-        </w:rPr>
-        <w:t xml:space="preserve"> (0 represents the most abstract machine, 1 the first refinement and so on).</w:t>
-      </w:r>
-      <w:r>
-        <w:rPr>
-          <w:strike/>
-        </w:rPr>
-        <w:t xml:space="preserve"> If a </w:t>
-      </w:r>
-      <w:proofErr w:type="spellStart"/>
-      <w:r>
-        <w:rPr>
-          <w:strike/>
-        </w:rPr>
-        <w:t>Scxml</w:t>
-      </w:r>
-      <w:proofErr w:type="spellEnd"/>
-      <w:r>
-        <w:rPr>
-          <w:strike/>
-        </w:rPr>
-        <w:t xml:space="preserve"> element does not contain such a refinement annotation, it is assumed that its refinement level is the same as </w:t>
-      </w:r>
-      <w:proofErr w:type="gramStart"/>
-      <w:r>
-        <w:rPr>
-          <w:strike/>
-        </w:rPr>
-        <w:t>it’s</w:t>
-      </w:r>
-      <w:proofErr w:type="gramEnd"/>
-      <w:r>
-        <w:rPr>
-          <w:strike/>
-        </w:rPr>
-        <w:t xml:space="preserve"> parent’s refinement level.</w:t>
+        <w:t xml:space="preserve"> element does not contain such a refinement annotation, it is assumed that its refinement level is the same as it’s parent’s refinement level.</w:t>
       </w:r>
     </w:p>
     <w:p>
@@ -7122,18 +6847,12 @@
         <w:t xml:space="preserve">Deleted: use </w:t>
       </w:r>
       <w:proofErr w:type="spellStart"/>
+      <w:proofErr w:type="gramStart"/>
       <w:r>
         <w:rPr>
           <w:color w:val="FF0000"/>
         </w:rPr>
-        <w:t>iumlb</w:t>
-      </w:r>
-      <w:proofErr w:type="gramStart"/>
-      <w:r>
-        <w:rPr>
-          <w:color w:val="FF0000"/>
-        </w:rPr>
-        <w:t>:invariant</w:t>
+        <w:t>iumlb:invariant</w:t>
       </w:r>
       <w:proofErr w:type="spellEnd"/>
       <w:proofErr w:type="gramEnd"/>
@@ -7158,7 +6877,6 @@
         </w:rPr>
         <w:t xml:space="preserve">whose </w:t>
       </w:r>
-      <w:proofErr w:type="spellStart"/>
       <w:r>
         <w:rPr>
           <w:i/>
@@ -7166,7 +6884,6 @@
         </w:rPr>
         <w:t>expr</w:t>
       </w:r>
-      <w:proofErr w:type="spellEnd"/>
       <w:r>
         <w:rPr>
           <w:strike/>
@@ -7228,7 +6945,6 @@
         </w:rPr>
         <w:t xml:space="preserve">whose </w:t>
       </w:r>
-      <w:proofErr w:type="spellStart"/>
       <w:r>
         <w:rPr>
           <w:i/>
@@ -7236,7 +6952,6 @@
         </w:rPr>
         <w:t>expr</w:t>
       </w:r>
-      <w:proofErr w:type="spellEnd"/>
       <w:r>
         <w:rPr>
           <w:strike/>
@@ -7250,31 +6965,20 @@
         <w:t xml:space="preserve">given in an </w:t>
       </w:r>
       <w:proofErr w:type="spellStart"/>
-      <w:r>
-        <w:t>iumlb</w:t>
-      </w:r>
       <w:proofErr w:type="gramStart"/>
       <w:r>
-        <w:t>:type</w:t>
+        <w:t>iumlb:type</w:t>
       </w:r>
       <w:proofErr w:type="spellEnd"/>
       <w:proofErr w:type="gramEnd"/>
       <w:r>
         <w:t xml:space="preserve"> attribute. </w:t>
       </w:r>
-      <w:proofErr w:type="gramStart"/>
       <w:r>
         <w:rPr>
           <w:strike/>
         </w:rPr>
-        <w:t>deduced</w:t>
-      </w:r>
-      <w:proofErr w:type="gramEnd"/>
-      <w:r>
-        <w:rPr>
-          <w:strike/>
-        </w:rPr>
-        <w:t xml:space="preserve"> from the value. Currently BOOL and INT are supported.</w:t>
+        <w:t>deduced from the value. Currently BOOL and INT are supported.</w:t>
       </w:r>
       <w:r>
         <w:t xml:space="preserve"> The</w:t>
@@ -7332,15 +7036,7 @@
       </w:r>
       <w:proofErr w:type="spellEnd"/>
       <w:r>
-        <w:t xml:space="preserve"> </w:t>
-      </w:r>
-      <w:proofErr w:type="gramStart"/>
-      <w:r>
-        <w:t>elements,</w:t>
-      </w:r>
-      <w:proofErr w:type="gramEnd"/>
-      <w:r>
-        <w:t xml:space="preserve"> it is not supported </w:t>
+        <w:t xml:space="preserve"> elements, it is not supported </w:t>
       </w:r>
       <w:r>
         <w:t>within</w:t>
@@ -7447,9 +7143,100 @@
       </w:r>
     </w:p>
     <w:p>
+      <w:pPr>
+        <w:rPr>
+          <w:ins w:id="12" w:author="Colin Snook" w:date="2018-04-04T18:34:00Z"/>
+        </w:rPr>
+      </w:pPr>
       <w:r>
         <w:t>TBD</w:t>
       </w:r>
+    </w:p>
+    <w:p>
+      <w:pPr>
+        <w:pStyle w:val="Heading3"/>
+        <w:rPr>
+          <w:ins w:id="13" w:author="Colin Snook" w:date="2018-04-04T18:34:00Z"/>
+        </w:rPr>
+        <w:pPrChange w:id="14" w:author="Colin Snook" w:date="2018-04-04T18:34:00Z">
+          <w:pPr/>
+        </w:pPrChange>
+      </w:pPr>
+      <w:ins w:id="15" w:author="Colin Snook" w:date="2018-04-04T18:34:00Z">
+        <w:r>
+          <w:t>Raising internal transitions</w:t>
+        </w:r>
+      </w:ins>
+    </w:p>
+    <w:p>
+      <w:pPr>
+        <w:rPr>
+          <w:ins w:id="16" w:author="Colin Snook" w:date="2018-04-04T22:38:00Z"/>
+        </w:rPr>
+        <w:pPrChange w:id="17" w:author="Colin Snook" w:date="2018-04-04T18:34:00Z">
+          <w:pPr/>
+        </w:pPrChange>
+      </w:pPr>
+      <w:ins w:id="18" w:author="Colin Snook" w:date="2018-04-04T22:37:00Z">
+        <w:r>
+          <w:t xml:space="preserve">We </w:t>
+        </w:r>
+        <w:r>
+          <w:t>wish</w:t>
+        </w:r>
+      </w:ins>
+      <w:ins w:id="19" w:author="Colin Snook" w:date="2018-04-04T18:34:00Z">
+        <w:r>
+          <w:t xml:space="preserve"> to introduce additional raisings of already introduced internal triggers, in subsequent refinements</w:t>
+        </w:r>
+      </w:ins>
+      <w:ins w:id="20" w:author="Colin Snook" w:date="2018-04-04T22:37:00Z">
+        <w:r>
+          <w:t xml:space="preserve"> as a refinement technique</w:t>
+        </w:r>
+      </w:ins>
+      <w:ins w:id="21" w:author="Colin Snook" w:date="2018-04-04T18:34:00Z">
+        <w:r>
+          <w:t xml:space="preserve">. However, one of the motivations for introducing refinement in SCXML is to prove properties about synchronisations between states which relies on </w:t>
+        </w:r>
+      </w:ins>
+      <w:ins w:id="22" w:author="Colin Snook" w:date="2018-04-04T22:38:00Z">
+        <w:r>
+          <w:t>restrictions</w:t>
+        </w:r>
+      </w:ins>
+      <w:ins w:id="23" w:author="Colin Snook" w:date="2018-04-04T18:34:00Z">
+        <w:r>
+          <w:t xml:space="preserve"> about raising internal triggers. </w:t>
+        </w:r>
+      </w:ins>
+    </w:p>
+    <w:p>
+      <w:pPr>
+        <w:pPrChange w:id="24" w:author="Colin Snook" w:date="2018-04-04T18:34:00Z">
+          <w:pPr/>
+        </w:pPrChange>
+      </w:pPr>
+      <w:proofErr w:type="gramStart"/>
+      <w:ins w:id="25" w:author="Colin Snook" w:date="2018-04-04T18:34:00Z">
+        <w:r>
+          <w:t>Hence</w:t>
+        </w:r>
+        <w:proofErr w:type="gramEnd"/>
+        <w:r>
+          <w:t xml:space="preserve"> </w:t>
+        </w:r>
+      </w:ins>
+      <w:ins w:id="26" w:author="Colin Snook" w:date="2018-04-04T22:38:00Z">
+        <w:r>
+          <w:t>we need to look at ways to specify abstract conditions on raising triggers which can be used until the m</w:t>
+        </w:r>
+        <w:bookmarkStart w:id="27" w:name="_GoBack"/>
+        <w:bookmarkEnd w:id="27"/>
+        <w:r>
+          <w:t>ore specific raise is introduced.</w:t>
+        </w:r>
+      </w:ins>
     </w:p>
     <w:sectPr>
       <w:pgSz w:w="11900" w:h="16840"/>
@@ -7462,7 +7249,7 @@
 </file>
 
 <file path=word/numbering.xml><?xml version="1.0" encoding="utf-8"?>
-<w:numbering xmlns:wpc="http://schemas.microsoft.com/office/word/2010/wordprocessingCanvas" xmlns:mo="http://schemas.microsoft.com/office/mac/office/2008/main" xmlns:mc="http://schemas.openxmlformats.org/markup-compatibility/2006" xmlns:mv="urn:schemas-microsoft-com:mac:vml" xmlns:o="urn:schemas-microsoft-com:office:office" xmlns:r="http://schemas.openxmlformats.org/officeDocument/2006/relationships" xmlns:m="http://schemas.openxmlformats.org/officeDocument/2006/math" xmlns:v="urn:schemas-microsoft-com:vml" xmlns:wp14="http://schemas.microsoft.com/office/word/2010/wordprocessingDrawing" xmlns:wp="http://schemas.openxmlformats.org/drawingml/2006/wordprocessingDrawing" xmlns:w10="urn:schemas-microsoft-com:office:word" xmlns:w="http://schemas.openxmlformats.org/wordprocessingml/2006/main" xmlns:w14="http://schemas.microsoft.com/office/word/2010/wordml" xmlns:wpg="http://schemas.microsoft.com/office/word/2010/wordprocessingGroup" xmlns:wpi="http://schemas.microsoft.com/office/word/2010/wordprocessingInk" xmlns:wne="http://schemas.microsoft.com/office/word/2006/wordml" xmlns:wps="http://schemas.microsoft.com/office/word/2010/wordprocessingShape" mc:Ignorable="w14 wp14">
+<w:numbering xmlns:wpc="http://schemas.microsoft.com/office/word/2010/wordprocessingCanvas" xmlns:mo="http://schemas.microsoft.com/office/mac/office/2008/main" xmlns:mc="http://schemas.openxmlformats.org/markup-compatibility/2006" xmlns:mv="urn:schemas-microsoft-com:mac:vml" xmlns:o="urn:schemas-microsoft-com:office:office" xmlns:r="http://schemas.openxmlformats.org/officeDocument/2006/relationships" xmlns:m="http://schemas.openxmlformats.org/officeDocument/2006/math" xmlns:v="urn:schemas-microsoft-com:vml" xmlns:wp14="http://schemas.microsoft.com/office/word/2010/wordprocessingDrawing" xmlns:wp="http://schemas.openxmlformats.org/drawingml/2006/wordprocessingDrawing" xmlns:w10="urn:schemas-microsoft-com:office:word" xmlns:w="http://schemas.openxmlformats.org/wordprocessingml/2006/main" xmlns:w14="http://schemas.microsoft.com/office/word/2010/wordml" xmlns:w15="http://schemas.microsoft.com/office/word/2012/wordml" xmlns:wpg="http://schemas.microsoft.com/office/word/2010/wordprocessingGroup" xmlns:wpi="http://schemas.microsoft.com/office/word/2010/wordprocessingInk" xmlns:wne="http://schemas.microsoft.com/office/word/2006/wordml" xmlns:wps="http://schemas.microsoft.com/office/word/2010/wordprocessingShape" mc:Ignorable="w14 w15 wp14">
   <w:abstractNum w:abstractNumId="0">
     <w:nsid w:val="01681E31"/>
     <w:multiLevelType w:val="hybridMultilevel"/>
@@ -8554,7 +8341,7 @@
 </file>
 
 <file path=word/styles.xml><?xml version="1.0" encoding="utf-8"?>
-<w:styles xmlns:mc="http://schemas.openxmlformats.org/markup-compatibility/2006" xmlns:r="http://schemas.openxmlformats.org/officeDocument/2006/relationships" xmlns:w="http://schemas.openxmlformats.org/wordprocessingml/2006/main" xmlns:w14="http://schemas.microsoft.com/office/word/2010/wordml" mc:Ignorable="w14">
+<w:styles xmlns:mc="http://schemas.openxmlformats.org/markup-compatibility/2006" xmlns:r="http://schemas.openxmlformats.org/officeDocument/2006/relationships" xmlns:w="http://schemas.openxmlformats.org/wordprocessingml/2006/main" xmlns:w14="http://schemas.microsoft.com/office/word/2010/wordml" xmlns:w15="http://schemas.microsoft.com/office/word/2012/wordml" mc:Ignorable="w14 w15">
   <w:docDefaults>
     <w:rPrDefault>
       <w:rPr>
@@ -8566,874 +8353,389 @@
     </w:rPrDefault>
     <w:pPrDefault/>
   </w:docDefaults>
-  <w:latentStyles w:defLockedState="0" w:defUIPriority="99" w:defSemiHidden="1" w:defUnhideWhenUsed="1" w:defQFormat="0" w:count="276">
-    <w:lsdException w:name="Normal" w:semiHidden="0" w:uiPriority="0" w:unhideWhenUsed="0" w:qFormat="1"/>
-    <w:lsdException w:name="heading 1" w:semiHidden="0" w:uiPriority="9" w:unhideWhenUsed="0" w:qFormat="1"/>
-    <w:lsdException w:name="heading 2" w:uiPriority="9" w:qFormat="1"/>
-    <w:lsdException w:name="heading 3" w:uiPriority="9" w:qFormat="1"/>
-    <w:lsdException w:name="heading 4" w:uiPriority="9" w:qFormat="1"/>
-    <w:lsdException w:name="heading 5" w:uiPriority="9" w:qFormat="1"/>
-    <w:lsdException w:name="heading 6" w:uiPriority="9" w:qFormat="1"/>
-    <w:lsdException w:name="heading 7" w:uiPriority="9" w:qFormat="1"/>
-    <w:lsdException w:name="heading 8" w:uiPriority="9" w:qFormat="1"/>
-    <w:lsdException w:name="heading 9" w:uiPriority="9" w:qFormat="1"/>
-    <w:lsdException w:name="toc 1" w:uiPriority="39"/>
-    <w:lsdException w:name="toc 2" w:uiPriority="39"/>
-    <w:lsdException w:name="toc 3" w:uiPriority="39"/>
-    <w:lsdException w:name="toc 4" w:uiPriority="39"/>
-    <w:lsdException w:name="toc 5" w:uiPriority="39"/>
-    <w:lsdException w:name="toc 6" w:uiPriority="39"/>
-    <w:lsdException w:name="toc 7" w:uiPriority="39"/>
-    <w:lsdException w:name="toc 8" w:uiPriority="39"/>
-    <w:lsdException w:name="toc 9" w:uiPriority="39"/>
-    <w:lsdException w:name="footnote text" w:qFormat="1"/>
-    <w:lsdException w:name="caption" w:uiPriority="35" w:qFormat="1"/>
-    <w:lsdException w:name="Title" w:semiHidden="0" w:uiPriority="10" w:unhideWhenUsed="0" w:qFormat="1"/>
-    <w:lsdException w:name="Default Paragraph Font" w:uiPriority="1"/>
-    <w:lsdException w:name="Subtitle" w:semiHidden="0" w:uiPriority="11" w:unhideWhenUsed="0" w:qFormat="1"/>
-    <w:lsdException w:name="Strong" w:semiHidden="0" w:uiPriority="22" w:unhideWhenUsed="0" w:qFormat="1"/>
-    <w:lsdException w:name="Emphasis" w:semiHidden="0" w:uiPriority="20" w:unhideWhenUsed="0" w:qFormat="1"/>
-    <w:lsdException w:name="Table Grid" w:semiHidden="0" w:uiPriority="59" w:unhideWhenUsed="0"/>
-    <w:lsdException w:name="Placeholder Text" w:unhideWhenUsed="0"/>
-    <w:lsdException w:name="No Spacing" w:semiHidden="0" w:uiPriority="1" w:unhideWhenUsed="0" w:qFormat="1"/>
-    <w:lsdException w:name="Light Shading" w:semiHidden="0" w:uiPriority="60" w:unhideWhenUsed="0"/>
-    <w:lsdException w:name="Light List" w:semiHidden="0" w:uiPriority="61" w:unhideWhenUsed="0"/>
-    <w:lsdException w:name="Light Grid" w:semiHidden="0" w:uiPriority="62" w:unhideWhenUsed="0"/>
-    <w:lsdException w:name="Medium Shading 1" w:semiHidden="0" w:uiPriority="63" w:unhideWhenUsed="0"/>
-    <w:lsdException w:name="Medium Shading 2" w:semiHidden="0" w:uiPriority="64" w:unhideWhenUsed="0"/>
-    <w:lsdException w:name="Medium List 1" w:semiHidden="0" w:uiPriority="65" w:unhideWhenUsed="0"/>
-    <w:lsdException w:name="Medium List 2" w:semiHidden="0" w:uiPriority="66" w:unhideWhenUsed="0"/>
-    <w:lsdException w:name="Medium Grid 1" w:semiHidden="0" w:uiPriority="67" w:unhideWhenUsed="0"/>
-    <w:lsdException w:name="Medium Grid 2" w:semiHidden="0" w:uiPriority="68" w:unhideWhenUsed="0"/>
-    <w:lsdException w:name="Medium Grid 3" w:semiHidden="0" w:uiPriority="69" w:unhideWhenUsed="0"/>
-    <w:lsdException w:name="Dark List" w:semiHidden="0" w:uiPriority="70" w:unhideWhenUsed="0"/>
-    <w:lsdException w:name="Colorful Shading" w:semiHidden="0" w:uiPriority="71" w:unhideWhenUsed="0"/>
-    <w:lsdException w:name="Colorful List" w:semiHidden="0" w:uiPriority="72" w:unhideWhenUsed="0"/>
-    <w:lsdException w:name="Colorful Grid" w:semiHidden="0" w:uiPriority="73" w:unhideWhenUsed="0"/>
-    <w:lsdException w:name="Light Shading Accent 1" w:semiHidden="0" w:uiPriority="60" w:unhideWhenUsed="0"/>
-    <w:lsdException w:name="Light List Accent 1" w:semiHidden="0" w:uiPriority="61" w:unhideWhenUsed="0"/>
-    <w:lsdException w:name="Light Grid Accent 1" w:semiHidden="0" w:uiPriority="62" w:unhideWhenUsed="0"/>
-    <w:lsdException w:name="Medium Shading 1 Accent 1" w:semiHidden="0" w:uiPriority="63" w:unhideWhenUsed="0"/>
-    <w:lsdException w:name="Medium Shading 2 Accent 1" w:semiHidden="0" w:uiPriority="64" w:unhideWhenUsed="0"/>
-    <w:lsdException w:name="Medium List 1 Accent 1" w:semiHidden="0" w:uiPriority="65" w:unhideWhenUsed="0"/>
-    <w:lsdException w:name="Revision" w:unhideWhenUsed="0"/>
-    <w:lsdException w:name="List Paragraph" w:semiHidden="0" w:uiPriority="34" w:unhideWhenUsed="0" w:qFormat="1"/>
-    <w:lsdException w:name="Quote" w:semiHidden="0" w:uiPriority="29" w:unhideWhenUsed="0" w:qFormat="1"/>
-    <w:lsdException w:name="Intense Quote" w:semiHidden="0" w:uiPriority="30" w:unhideWhenUsed="0" w:qFormat="1"/>
-    <w:lsdException w:name="Medium List 2 Accent 1" w:semiHidden="0" w:uiPriority="66" w:unhideWhenUsed="0"/>
-    <w:lsdException w:name="Medium Grid 1 Accent 1" w:semiHidden="0" w:uiPriority="67" w:unhideWhenUsed="0"/>
-    <w:lsdException w:name="Medium Grid 2 Accent 1" w:semiHidden="0" w:uiPriority="68" w:unhideWhenUsed="0"/>
-    <w:lsdException w:name="Medium Grid 3 Accent 1" w:semiHidden="0" w:uiPriority="69" w:unhideWhenUsed="0"/>
-    <w:lsdException w:name="Dark List Accent 1" w:semiHidden="0" w:uiPriority="70" w:unhideWhenUsed="0"/>
-    <w:lsdException w:name="Colorful Shading Accent 1" w:semiHidden="0" w:uiPriority="71" w:unhideWhenUsed="0"/>
-    <w:lsdException w:name="Colorful List Accent 1" w:semiHidden="0" w:uiPriority="72" w:unhideWhenUsed="0"/>
-    <w:lsdException w:name="Colorful Grid Accent 1" w:semiHidden="0" w:uiPriority="73" w:unhideWhenUsed="0"/>
-    <w:lsdException w:name="Light Shading Accent 2" w:semiHidden="0" w:uiPriority="60" w:unhideWhenUsed="0"/>
-    <w:lsdException w:name="Light List Accent 2" w:semiHidden="0" w:uiPriority="61" w:unhideWhenUsed="0"/>
-    <w:lsdException w:name="Light Grid Accent 2" w:semiHidden="0" w:uiPriority="62" w:unhideWhenUsed="0"/>
-    <w:lsdException w:name="Medium Shading 1 Accent 2" w:semiHidden="0" w:uiPriority="63" w:unhideWhenUsed="0"/>
-    <w:lsdException w:name="Medium Shading 2 Accent 2" w:semiHidden="0" w:uiPriority="64" w:unhideWhenUsed="0"/>
-    <w:lsdException w:name="Medium List 1 Accent 2" w:semiHidden="0" w:uiPriority="65" w:unhideWhenUsed="0"/>
-    <w:lsdException w:name="Medium List 2 Accent 2" w:semiHidden="0" w:uiPriority="66" w:unhideWhenUsed="0"/>
-    <w:lsdException w:name="Medium Grid 1 Accent 2" w:semiHidden="0" w:uiPriority="67" w:unhideWhenUsed="0"/>
-    <w:lsdException w:name="Medium Grid 2 Accent 2" w:semiHidden="0" w:uiPriority="68" w:unhideWhenUsed="0"/>
-    <w:lsdException w:name="Medium Grid 3 Accent 2" w:semiHidden="0" w:uiPriority="69" w:unhideWhenUsed="0"/>
-    <w:lsdException w:name="Dark List Accent 2" w:semiHidden="0" w:uiPriority="70" w:unhideWhenUsed="0"/>
-    <w:lsdException w:name="Colorful Shading Accent 2" w:semiHidden="0" w:uiPriority="71" w:unhideWhenUsed="0"/>
-    <w:lsdException w:name="Colorful List Accent 2" w:semiHidden="0" w:uiPriority="72" w:unhideWhenUsed="0"/>
-    <w:lsdException w:name="Colorful Grid Accent 2" w:semiHidden="0" w:uiPriority="73" w:unhideWhenUsed="0"/>
-    <w:lsdException w:name="Light Shading Accent 3" w:semiHidden="0" w:uiPriority="60" w:unhideWhenUsed="0"/>
-    <w:lsdException w:name="Light List Accent 3" w:semiHidden="0" w:uiPriority="61" w:unhideWhenUsed="0"/>
-    <w:lsdException w:name="Light Grid Accent 3" w:semiHidden="0" w:uiPriority="62" w:unhideWhenUsed="0"/>
-    <w:lsdException w:name="Medium Shading 1 Accent 3" w:semiHidden="0" w:uiPriority="63" w:unhideWhenUsed="0"/>
-    <w:lsdException w:name="Medium Shading 2 Accent 3" w:semiHidden="0" w:uiPriority="64" w:unhideWhenUsed="0"/>
-    <w:lsdException w:name="Medium List 1 Accent 3" w:semiHidden="0" w:uiPriority="65" w:unhideWhenUsed="0"/>
-    <w:lsdException w:name="Medium List 2 Accent 3" w:semiHidden="0" w:uiPriority="66" w:unhideWhenUsed="0"/>
-    <w:lsdException w:name="Medium Grid 1 Accent 3" w:semiHidden="0" w:uiPriority="67" w:unhideWhenUsed="0"/>
-    <w:lsdException w:name="Medium Grid 2 Accent 3" w:semiHidden="0" w:uiPriority="68" w:unhideWhenUsed="0"/>
-    <w:lsdException w:name="Medium Grid 3 Accent 3" w:semiHidden="0" w:uiPriority="69" w:unhideWhenUsed="0"/>
-    <w:lsdException w:name="Dark List Accent 3" w:semiHidden="0" w:uiPriority="70" w:unhideWhenUsed="0"/>
-    <w:lsdException w:name="Colorful Shading Accent 3" w:semiHidden="0" w:uiPriority="71" w:unhideWhenUsed="0"/>
-    <w:lsdException w:name="Colorful List Accent 3" w:semiHidden="0" w:uiPriority="72" w:unhideWhenUsed="0"/>
-    <w:lsdException w:name="Colorful Grid Accent 3" w:semiHidden="0" w:uiPriority="73" w:unhideWhenUsed="0"/>
-    <w:lsdException w:name="Light Shading Accent 4" w:semiHidden="0" w:uiPriority="60" w:unhideWhenUsed="0"/>
-    <w:lsdException w:name="Light List Accent 4" w:semiHidden="0" w:uiPriority="61" w:unhideWhenUsed="0"/>
-    <w:lsdException w:name="Light Grid Accent 4" w:semiHidden="0" w:uiPriority="62" w:unhideWhenUsed="0"/>
-    <w:lsdException w:name="Medium Shading 1 Accent 4" w:semiHidden="0" w:uiPriority="63" w:unhideWhenUsed="0"/>
-    <w:lsdException w:name="Medium Shading 2 Accent 4" w:semiHidden="0" w:uiPriority="64" w:unhideWhenUsed="0"/>
-    <w:lsdException w:name="Medium List 1 Accent 4" w:semiHidden="0" w:uiPriority="65" w:unhideWhenUsed="0"/>
-    <w:lsdException w:name="Medium List 2 Accent 4" w:semiHidden="0" w:uiPriority="66" w:unhideWhenUsed="0"/>
-    <w:lsdException w:name="Medium Grid 1 Accent 4" w:semiHidden="0" w:uiPriority="67" w:unhideWhenUsed="0"/>
-    <w:lsdException w:name="Medium Grid 2 Accent 4" w:semiHidden="0" w:uiPriority="68" w:unhideWhenUsed="0"/>
-    <w:lsdException w:name="Medium Grid 3 Accent 4" w:semiHidden="0" w:uiPriority="69" w:unhideWhenUsed="0"/>
-    <w:lsdException w:name="Dark List Accent 4" w:semiHidden="0" w:uiPriority="70" w:unhideWhenUsed="0"/>
-    <w:lsdException w:name="Colorful Shading Accent 4" w:semiHidden="0" w:uiPriority="71" w:unhideWhenUsed="0"/>
-    <w:lsdException w:name="Colorful List Accent 4" w:semiHidden="0" w:uiPriority="72" w:unhideWhenUsed="0"/>
-    <w:lsdException w:name="Colorful Grid Accent 4" w:semiHidden="0" w:uiPriority="73" w:unhideWhenUsed="0"/>
-    <w:lsdException w:name="Light Shading Accent 5" w:semiHidden="0" w:uiPriority="60" w:unhideWhenUsed="0"/>
-    <w:lsdException w:name="Light List Accent 5" w:semiHidden="0" w:uiPriority="61" w:unhideWhenUsed="0"/>
-    <w:lsdException w:name="Light Grid Accent 5" w:semiHidden="0" w:uiPriority="62" w:unhideWhenUsed="0"/>
-    <w:lsdException w:name="Medium Shading 1 Accent 5" w:semiHidden="0" w:uiPriority="63" w:unhideWhenUsed="0"/>
-    <w:lsdException w:name="Medium Shading 2 Accent 5" w:semiHidden="0" w:uiPriority="64" w:unhideWhenUsed="0"/>
-    <w:lsdException w:name="Medium List 1 Accent 5" w:semiHidden="0" w:uiPriority="65" w:unhideWhenUsed="0"/>
-    <w:lsdException w:name="Medium List 2 Accent 5" w:semiHidden="0" w:uiPriority="66" w:unhideWhenUsed="0"/>
-    <w:lsdException w:name="Medium Grid 1 Accent 5" w:semiHidden="0" w:uiPriority="67" w:unhideWhenUsed="0"/>
-    <w:lsdException w:name="Medium Grid 2 Accent 5" w:semiHidden="0" w:uiPriority="68" w:unhideWhenUsed="0"/>
-    <w:lsdException w:name="Medium Grid 3 Accent 5" w:semiHidden="0" w:uiPriority="69" w:unhideWhenUsed="0"/>
-    <w:lsdException w:name="Dark List Accent 5" w:semiHidden="0" w:uiPriority="70" w:unhideWhenUsed="0"/>
-    <w:lsdException w:name="Colorful Shading Accent 5" w:semiHidden="0" w:uiPriority="71" w:unhideWhenUsed="0"/>
-    <w:lsdException w:name="Colorful List Accent 5" w:semiHidden="0" w:uiPriority="72" w:unhideWhenUsed="0"/>
-    <w:lsdException w:name="Colorful Grid Accent 5" w:semiHidden="0" w:uiPriority="73" w:unhideWhenUsed="0"/>
-    <w:lsdException w:name="Light Shading Accent 6" w:semiHidden="0" w:uiPriority="60" w:unhideWhenUsed="0"/>
-    <w:lsdException w:name="Light List Accent 6" w:semiHidden="0" w:uiPriority="61" w:unhideWhenUsed="0"/>
-    <w:lsdException w:name="Light Grid Accent 6" w:semiHidden="0" w:uiPriority="62" w:unhideWhenUsed="0"/>
-    <w:lsdException w:name="Medium Shading 1 Accent 6" w:semiHidden="0" w:uiPriority="63" w:unhideWhenUsed="0"/>
-    <w:lsdException w:name="Medium Shading 2 Accent 6" w:semiHidden="0" w:uiPriority="64" w:unhideWhenUsed="0"/>
-    <w:lsdException w:name="Medium List 1 Accent 6" w:semiHidden="0" w:uiPriority="65" w:unhideWhenUsed="0"/>
-    <w:lsdException w:name="Medium List 2 Accent 6" w:semiHidden="0" w:uiPriority="66" w:unhideWhenUsed="0"/>
-    <w:lsdException w:name="Medium Grid 1 Accent 6" w:semiHidden="0" w:uiPriority="67" w:unhideWhenUsed="0"/>
-    <w:lsdException w:name="Medium Grid 2 Accent 6" w:semiHidden="0" w:uiPriority="68" w:unhideWhenUsed="0"/>
-    <w:lsdException w:name="Medium Grid 3 Accent 6" w:semiHidden="0" w:uiPriority="69" w:unhideWhenUsed="0"/>
-    <w:lsdException w:name="Dark List Accent 6" w:semiHidden="0" w:uiPriority="70" w:unhideWhenUsed="0"/>
-    <w:lsdException w:name="Colorful Shading Accent 6" w:semiHidden="0" w:uiPriority="71" w:unhideWhenUsed="0"/>
-    <w:lsdException w:name="Colorful List Accent 6" w:semiHidden="0" w:uiPriority="72" w:unhideWhenUsed="0"/>
-    <w:lsdException w:name="Colorful Grid Accent 6" w:semiHidden="0" w:uiPriority="73" w:unhideWhenUsed="0"/>
-    <w:lsdException w:name="Subtle Emphasis" w:semiHidden="0" w:uiPriority="19" w:unhideWhenUsed="0" w:qFormat="1"/>
-    <w:lsdException w:name="Intense Emphasis" w:semiHidden="0" w:uiPriority="21" w:unhideWhenUsed="0" w:qFormat="1"/>
-    <w:lsdException w:name="Subtle Reference" w:semiHidden="0" w:uiPriority="31" w:unhideWhenUsed="0" w:qFormat="1"/>
-    <w:lsdException w:name="Intense Reference" w:semiHidden="0" w:uiPriority="32" w:unhideWhenUsed="0" w:qFormat="1"/>
-    <w:lsdException w:name="Book Title" w:semiHidden="0" w:uiPriority="33" w:unhideWhenUsed="0" w:qFormat="1"/>
-    <w:lsdException w:name="Bibliography" w:uiPriority="37"/>
-    <w:lsdException w:name="TOC Heading" w:uiPriority="39" w:qFormat="1"/>
-  </w:latentStyles>
-  <w:style w:type="paragraph" w:default="1" w:styleId="Normal">
-    <w:name w:val="Normal"/>
-    <w:qFormat/>
-  </w:style>
-  <w:style w:type="paragraph" w:styleId="Heading1">
-    <w:name w:val="heading 1"/>
-    <w:basedOn w:val="Normal"/>
-    <w:next w:val="Normal"/>
-    <w:link w:val="Heading1Char"/>
-    <w:uiPriority w:val="9"/>
-    <w:qFormat/>
-    <w:rsid w:val="00ED28D9"/>
-    <w:pPr>
-      <w:keepNext/>
-      <w:keepLines/>
-      <w:numPr>
-        <w:numId w:val="5"/>
-      </w:numPr>
-      <w:spacing w:before="480" w:after="240"/>
-      <w:outlineLvl w:val="0"/>
-    </w:pPr>
-    <w:rPr>
-      <w:rFonts w:asciiTheme="majorHAnsi" w:eastAsiaTheme="majorEastAsia" w:hAnsiTheme="majorHAnsi" w:cstheme="majorBidi"/>
-      <w:b/>
-      <w:bCs/>
-      <w:color w:val="345A8A" w:themeColor="accent1" w:themeShade="B5"/>
-      <w:sz w:val="32"/>
-      <w:szCs w:val="32"/>
-    </w:rPr>
-  </w:style>
-  <w:style w:type="paragraph" w:styleId="Heading2">
-    <w:name w:val="heading 2"/>
-    <w:basedOn w:val="Normal"/>
-    <w:next w:val="Normal"/>
-    <w:link w:val="Heading2Char"/>
-    <w:uiPriority w:val="9"/>
-    <w:unhideWhenUsed/>
-    <w:qFormat/>
-    <w:rsid w:val="00ED28D9"/>
-    <w:pPr>
-      <w:keepNext/>
-      <w:keepLines/>
-      <w:numPr>
-        <w:ilvl w:val="1"/>
-        <w:numId w:val="5"/>
-      </w:numPr>
-      <w:spacing w:before="200" w:after="120"/>
-      <w:ind w:left="935" w:hanging="578"/>
-      <w:outlineLvl w:val="1"/>
-    </w:pPr>
-    <w:rPr>
-      <w:rFonts w:asciiTheme="majorHAnsi" w:eastAsiaTheme="majorEastAsia" w:hAnsiTheme="majorHAnsi" w:cstheme="majorBidi"/>
-      <w:b/>
-      <w:bCs/>
-      <w:color w:val="4F81BD" w:themeColor="accent1"/>
-      <w:sz w:val="26"/>
-      <w:szCs w:val="26"/>
-    </w:rPr>
-  </w:style>
-  <w:style w:type="paragraph" w:styleId="Heading3">
-    <w:name w:val="heading 3"/>
-    <w:basedOn w:val="Normal"/>
-    <w:next w:val="Normal"/>
-    <w:link w:val="Heading3Char"/>
-    <w:uiPriority w:val="9"/>
-    <w:unhideWhenUsed/>
-    <w:qFormat/>
-    <w:rsid w:val="00ED28D9"/>
-    <w:pPr>
-      <w:keepNext/>
-      <w:keepLines/>
-      <w:numPr>
-        <w:ilvl w:val="2"/>
-        <w:numId w:val="5"/>
-      </w:numPr>
-      <w:spacing w:before="200"/>
-      <w:outlineLvl w:val="2"/>
-    </w:pPr>
-    <w:rPr>
-      <w:rFonts w:asciiTheme="majorHAnsi" w:eastAsiaTheme="majorEastAsia" w:hAnsiTheme="majorHAnsi" w:cstheme="majorBidi"/>
-      <w:b/>
-      <w:bCs/>
-      <w:color w:val="4F81BD" w:themeColor="accent1"/>
-    </w:rPr>
-  </w:style>
-  <w:style w:type="paragraph" w:styleId="Heading4">
-    <w:name w:val="heading 4"/>
-    <w:basedOn w:val="Normal"/>
-    <w:next w:val="Normal"/>
-    <w:link w:val="Heading4Char"/>
-    <w:uiPriority w:val="9"/>
-    <w:unhideWhenUsed/>
-    <w:qFormat/>
-    <w:rsid w:val="00ED28D9"/>
-    <w:pPr>
-      <w:keepNext/>
-      <w:keepLines/>
-      <w:numPr>
-        <w:ilvl w:val="3"/>
-        <w:numId w:val="5"/>
-      </w:numPr>
-      <w:spacing w:before="200"/>
-      <w:outlineLvl w:val="3"/>
-    </w:pPr>
-    <w:rPr>
-      <w:rFonts w:asciiTheme="majorHAnsi" w:eastAsiaTheme="majorEastAsia" w:hAnsiTheme="majorHAnsi" w:cstheme="majorBidi"/>
-      <w:b/>
-      <w:bCs/>
-      <w:i/>
-      <w:iCs/>
-      <w:color w:val="4F81BD" w:themeColor="accent1"/>
-    </w:rPr>
-  </w:style>
-  <w:style w:type="paragraph" w:styleId="Heading5">
-    <w:name w:val="heading 5"/>
-    <w:basedOn w:val="Normal"/>
-    <w:next w:val="Normal"/>
-    <w:link w:val="Heading5Char"/>
-    <w:uiPriority w:val="9"/>
-    <w:semiHidden/>
-    <w:unhideWhenUsed/>
-    <w:qFormat/>
-    <w:rsid w:val="00ED28D9"/>
-    <w:pPr>
-      <w:keepNext/>
-      <w:keepLines/>
-      <w:numPr>
-        <w:ilvl w:val="4"/>
-        <w:numId w:val="5"/>
-      </w:numPr>
-      <w:spacing w:before="200"/>
-      <w:outlineLvl w:val="4"/>
-    </w:pPr>
-    <w:rPr>
-      <w:rFonts w:asciiTheme="majorHAnsi" w:eastAsiaTheme="majorEastAsia" w:hAnsiTheme="majorHAnsi" w:cstheme="majorBidi"/>
-      <w:color w:val="243F60" w:themeColor="accent1" w:themeShade="7F"/>
-    </w:rPr>
-  </w:style>
-  <w:style w:type="paragraph" w:styleId="Heading6">
-    <w:name w:val="heading 6"/>
-    <w:basedOn w:val="Normal"/>
-    <w:next w:val="Normal"/>
-    <w:link w:val="Heading6Char"/>
-    <w:uiPriority w:val="9"/>
-    <w:semiHidden/>
-    <w:unhideWhenUsed/>
-    <w:qFormat/>
-    <w:rsid w:val="00ED28D9"/>
-    <w:pPr>
-      <w:keepNext/>
-      <w:keepLines/>
-      <w:numPr>
-        <w:ilvl w:val="5"/>
-        <w:numId w:val="5"/>
-      </w:numPr>
-      <w:spacing w:before="200"/>
-      <w:outlineLvl w:val="5"/>
-    </w:pPr>
-    <w:rPr>
-      <w:rFonts w:asciiTheme="majorHAnsi" w:eastAsiaTheme="majorEastAsia" w:hAnsiTheme="majorHAnsi" w:cstheme="majorBidi"/>
-      <w:i/>
-      <w:iCs/>
-      <w:color w:val="243F60" w:themeColor="accent1" w:themeShade="7F"/>
-    </w:rPr>
-  </w:style>
-  <w:style w:type="paragraph" w:styleId="Heading7">
-    <w:name w:val="heading 7"/>
-    <w:basedOn w:val="Normal"/>
-    <w:next w:val="Normal"/>
-    <w:link w:val="Heading7Char"/>
-    <w:uiPriority w:val="9"/>
-    <w:semiHidden/>
-    <w:unhideWhenUsed/>
-    <w:qFormat/>
-    <w:rsid w:val="00ED28D9"/>
-    <w:pPr>
-      <w:keepNext/>
-      <w:keepLines/>
-      <w:numPr>
-        <w:ilvl w:val="6"/>
-        <w:numId w:val="5"/>
-      </w:numPr>
-      <w:spacing w:before="200"/>
-      <w:outlineLvl w:val="6"/>
-    </w:pPr>
-    <w:rPr>
-      <w:rFonts w:asciiTheme="majorHAnsi" w:eastAsiaTheme="majorEastAsia" w:hAnsiTheme="majorHAnsi" w:cstheme="majorBidi"/>
-      <w:i/>
-      <w:iCs/>
-      <w:color w:val="404040" w:themeColor="text1" w:themeTint="BF"/>
-    </w:rPr>
-  </w:style>
-  <w:style w:type="paragraph" w:styleId="Heading8">
-    <w:name w:val="heading 8"/>
-    <w:basedOn w:val="Normal"/>
-    <w:next w:val="Normal"/>
-    <w:link w:val="Heading8Char"/>
-    <w:uiPriority w:val="9"/>
-    <w:semiHidden/>
-    <w:unhideWhenUsed/>
-    <w:qFormat/>
-    <w:rsid w:val="00ED28D9"/>
-    <w:pPr>
-      <w:keepNext/>
-      <w:keepLines/>
-      <w:numPr>
-        <w:ilvl w:val="7"/>
-        <w:numId w:val="5"/>
-      </w:numPr>
-      <w:spacing w:before="200"/>
-      <w:outlineLvl w:val="7"/>
-    </w:pPr>
-    <w:rPr>
-      <w:rFonts w:asciiTheme="majorHAnsi" w:eastAsiaTheme="majorEastAsia" w:hAnsiTheme="majorHAnsi" w:cstheme="majorBidi"/>
-      <w:color w:val="404040" w:themeColor="text1" w:themeTint="BF"/>
-      <w:sz w:val="20"/>
-      <w:szCs w:val="20"/>
-    </w:rPr>
-  </w:style>
-  <w:style w:type="paragraph" w:styleId="Heading9">
-    <w:name w:val="heading 9"/>
-    <w:basedOn w:val="Normal"/>
-    <w:next w:val="Normal"/>
-    <w:link w:val="Heading9Char"/>
-    <w:uiPriority w:val="9"/>
-    <w:semiHidden/>
-    <w:unhideWhenUsed/>
-    <w:qFormat/>
-    <w:rsid w:val="00ED28D9"/>
-    <w:pPr>
-      <w:keepNext/>
-      <w:keepLines/>
-      <w:numPr>
-        <w:ilvl w:val="8"/>
-        <w:numId w:val="5"/>
-      </w:numPr>
-      <w:spacing w:before="200"/>
-      <w:outlineLvl w:val="8"/>
-    </w:pPr>
-    <w:rPr>
-      <w:rFonts w:asciiTheme="majorHAnsi" w:eastAsiaTheme="majorEastAsia" w:hAnsiTheme="majorHAnsi" w:cstheme="majorBidi"/>
-      <w:i/>
-      <w:iCs/>
-      <w:color w:val="404040" w:themeColor="text1" w:themeTint="BF"/>
-      <w:sz w:val="20"/>
-      <w:szCs w:val="20"/>
-    </w:rPr>
-  </w:style>
-  <w:style w:type="character" w:default="1" w:styleId="DefaultParagraphFont">
-    <w:name w:val="Default Paragraph Font"/>
-    <w:uiPriority w:val="1"/>
-    <w:semiHidden/>
-    <w:unhideWhenUsed/>
-  </w:style>
-  <w:style w:type="table" w:default="1" w:styleId="TableNormal">
-    <w:name w:val="Normal Table"/>
-    <w:uiPriority w:val="99"/>
-    <w:semiHidden/>
-    <w:unhideWhenUsed/>
-    <w:tblPr>
-      <w:tblInd w:w="0" w:type="dxa"/>
-      <w:tblCellMar>
-        <w:top w:w="0" w:type="dxa"/>
-        <w:left w:w="108" w:type="dxa"/>
-        <w:bottom w:w="0" w:type="dxa"/>
-        <w:right w:w="108" w:type="dxa"/>
-      </w:tblCellMar>
-    </w:tblPr>
-  </w:style>
-  <w:style w:type="numbering" w:default="1" w:styleId="NoList">
-    <w:name w:val="No List"/>
-    <w:uiPriority w:val="99"/>
-    <w:semiHidden/>
-    <w:unhideWhenUsed/>
-  </w:style>
-  <w:style w:type="character" w:customStyle="1" w:styleId="code">
-    <w:name w:val="code"/>
-    <w:basedOn w:val="DefaultParagraphFont"/>
-    <w:uiPriority w:val="1"/>
-    <w:qFormat/>
-    <w:rsid w:val="00624673"/>
-    <w:rPr>
-      <w:rFonts w:ascii="Monaco" w:eastAsiaTheme="minorEastAsia" w:hAnsi="Monaco" w:cs="Monaco"/>
-      <w:color w:val="000000"/>
-      <w:sz w:val="20"/>
-      <w:szCs w:val="20"/>
-      <w:lang w:val="en-US"/>
-    </w:rPr>
-  </w:style>
-  <w:style w:type="paragraph" w:styleId="FootnoteText">
-    <w:name w:val="footnote text"/>
-    <w:basedOn w:val="Normal"/>
-    <w:link w:val="FootnoteTextChar"/>
-    <w:uiPriority w:val="99"/>
-    <w:unhideWhenUsed/>
-    <w:qFormat/>
-    <w:rsid w:val="00F33A0C"/>
-    <w:rPr>
-      <w:rFonts w:ascii="Cambria" w:eastAsia="Cambria" w:hAnsi="Cambria" w:cs="Times New Roman"/>
-      <w:sz w:val="16"/>
-      <w:szCs w:val="18"/>
-    </w:rPr>
-  </w:style>
-  <w:style w:type="character" w:customStyle="1" w:styleId="FootnoteTextChar">
-    <w:name w:val="Footnote Text Char"/>
-    <w:basedOn w:val="DefaultParagraphFont"/>
-    <w:link w:val="FootnoteText"/>
-    <w:uiPriority w:val="99"/>
-    <w:rsid w:val="00F33A0C"/>
-    <w:rPr>
-      <w:rFonts w:ascii="Cambria" w:eastAsia="Cambria" w:hAnsi="Cambria" w:cs="Times New Roman"/>
-      <w:sz w:val="16"/>
-      <w:szCs w:val="18"/>
-    </w:rPr>
-  </w:style>
-  <w:style w:type="character" w:styleId="Hyperlink">
-    <w:name w:val="Hyperlink"/>
-    <w:basedOn w:val="DefaultParagraphFont"/>
-    <w:uiPriority w:val="99"/>
-    <w:unhideWhenUsed/>
-    <w:rsid w:val="007B116B"/>
-    <w:rPr>
-      <w:color w:val="0000FF" w:themeColor="hyperlink"/>
-      <w:u w:val="single"/>
-    </w:rPr>
-  </w:style>
-  <w:style w:type="character" w:customStyle="1" w:styleId="Heading1Char">
-    <w:name w:val="Heading 1 Char"/>
-    <w:basedOn w:val="DefaultParagraphFont"/>
-    <w:link w:val="Heading1"/>
-    <w:uiPriority w:val="9"/>
-    <w:rsid w:val="00ED28D9"/>
-    <w:rPr>
-      <w:rFonts w:asciiTheme="majorHAnsi" w:eastAsiaTheme="majorEastAsia" w:hAnsiTheme="majorHAnsi" w:cstheme="majorBidi"/>
-      <w:b/>
-      <w:bCs/>
-      <w:color w:val="345A8A" w:themeColor="accent1" w:themeShade="B5"/>
-      <w:sz w:val="32"/>
-      <w:szCs w:val="32"/>
-    </w:rPr>
-  </w:style>
-  <w:style w:type="paragraph" w:styleId="Title">
-    <w:name w:val="Title"/>
-    <w:basedOn w:val="Normal"/>
-    <w:next w:val="Normal"/>
-    <w:link w:val="TitleChar"/>
-    <w:uiPriority w:val="10"/>
-    <w:qFormat/>
-    <w:rsid w:val="00134DF1"/>
-    <w:pPr>
-      <w:pBdr>
-        <w:bottom w:val="single" w:sz="8" w:space="4" w:color="4F81BD" w:themeColor="accent1"/>
-      </w:pBdr>
-      <w:spacing w:after="300"/>
-      <w:contextualSpacing/>
-    </w:pPr>
-    <w:rPr>
-      <w:rFonts w:asciiTheme="majorHAnsi" w:eastAsiaTheme="majorEastAsia" w:hAnsiTheme="majorHAnsi" w:cstheme="majorBidi"/>
-      <w:color w:val="17365D" w:themeColor="text2" w:themeShade="BF"/>
-      <w:spacing w:val="5"/>
-      <w:kern w:val="28"/>
-      <w:sz w:val="52"/>
-      <w:szCs w:val="52"/>
-    </w:rPr>
-  </w:style>
-  <w:style w:type="character" w:customStyle="1" w:styleId="TitleChar">
-    <w:name w:val="Title Char"/>
-    <w:basedOn w:val="DefaultParagraphFont"/>
-    <w:link w:val="Title"/>
-    <w:uiPriority w:val="10"/>
-    <w:rsid w:val="00134DF1"/>
-    <w:rPr>
-      <w:rFonts w:asciiTheme="majorHAnsi" w:eastAsiaTheme="majorEastAsia" w:hAnsiTheme="majorHAnsi" w:cstheme="majorBidi"/>
-      <w:color w:val="17365D" w:themeColor="text2" w:themeShade="BF"/>
-      <w:spacing w:val="5"/>
-      <w:kern w:val="28"/>
-      <w:sz w:val="52"/>
-      <w:szCs w:val="52"/>
-    </w:rPr>
-  </w:style>
-  <w:style w:type="character" w:customStyle="1" w:styleId="Heading2Char">
-    <w:name w:val="Heading 2 Char"/>
-    <w:basedOn w:val="DefaultParagraphFont"/>
-    <w:link w:val="Heading2"/>
-    <w:uiPriority w:val="9"/>
-    <w:rsid w:val="00ED28D9"/>
-    <w:rPr>
-      <w:rFonts w:asciiTheme="majorHAnsi" w:eastAsiaTheme="majorEastAsia" w:hAnsiTheme="majorHAnsi" w:cstheme="majorBidi"/>
-      <w:b/>
-      <w:bCs/>
-      <w:color w:val="4F81BD" w:themeColor="accent1"/>
-      <w:sz w:val="26"/>
-      <w:szCs w:val="26"/>
-    </w:rPr>
-  </w:style>
-  <w:style w:type="paragraph" w:styleId="ListParagraph">
-    <w:name w:val="List Paragraph"/>
-    <w:basedOn w:val="Normal"/>
-    <w:uiPriority w:val="34"/>
-    <w:qFormat/>
-    <w:rsid w:val="004238C2"/>
-    <w:pPr>
-      <w:ind w:left="720"/>
-      <w:contextualSpacing/>
-    </w:pPr>
-  </w:style>
-  <w:style w:type="paragraph" w:styleId="Caption">
-    <w:name w:val="caption"/>
-    <w:basedOn w:val="Normal"/>
-    <w:next w:val="Normal"/>
-    <w:uiPriority w:val="35"/>
-    <w:unhideWhenUsed/>
-    <w:qFormat/>
-    <w:rsid w:val="004238C2"/>
-    <w:pPr>
-      <w:spacing w:after="200"/>
-    </w:pPr>
-    <w:rPr>
-      <w:b/>
-      <w:bCs/>
-      <w:color w:val="4F81BD" w:themeColor="accent1"/>
-      <w:sz w:val="18"/>
-      <w:szCs w:val="18"/>
-    </w:rPr>
-  </w:style>
-  <w:style w:type="paragraph" w:styleId="BalloonText">
-    <w:name w:val="Balloon Text"/>
-    <w:basedOn w:val="Normal"/>
-    <w:link w:val="BalloonTextChar"/>
-    <w:uiPriority w:val="99"/>
-    <w:semiHidden/>
-    <w:unhideWhenUsed/>
-    <w:rsid w:val="004238C2"/>
-    <w:rPr>
-      <w:rFonts w:ascii="Lucida Grande" w:hAnsi="Lucida Grande" w:cs="Lucida Grande"/>
-      <w:sz w:val="18"/>
-      <w:szCs w:val="18"/>
-    </w:rPr>
-  </w:style>
-  <w:style w:type="character" w:customStyle="1" w:styleId="BalloonTextChar">
-    <w:name w:val="Balloon Text Char"/>
-    <w:basedOn w:val="DefaultParagraphFont"/>
-    <w:link w:val="BalloonText"/>
-    <w:uiPriority w:val="99"/>
-    <w:semiHidden/>
-    <w:rsid w:val="004238C2"/>
-    <w:rPr>
-      <w:rFonts w:ascii="Lucida Grande" w:hAnsi="Lucida Grande" w:cs="Lucida Grande"/>
-      <w:sz w:val="18"/>
-      <w:szCs w:val="18"/>
-    </w:rPr>
-  </w:style>
-  <w:style w:type="character" w:customStyle="1" w:styleId="Heading3Char">
-    <w:name w:val="Heading 3 Char"/>
-    <w:basedOn w:val="DefaultParagraphFont"/>
-    <w:link w:val="Heading3"/>
-    <w:uiPriority w:val="9"/>
-    <w:rsid w:val="00ED28D9"/>
-    <w:rPr>
-      <w:rFonts w:asciiTheme="majorHAnsi" w:eastAsiaTheme="majorEastAsia" w:hAnsiTheme="majorHAnsi" w:cstheme="majorBidi"/>
-      <w:b/>
-      <w:bCs/>
-      <w:color w:val="4F81BD" w:themeColor="accent1"/>
-    </w:rPr>
-  </w:style>
-  <w:style w:type="character" w:customStyle="1" w:styleId="Heading4Char">
-    <w:name w:val="Heading 4 Char"/>
-    <w:basedOn w:val="DefaultParagraphFont"/>
-    <w:link w:val="Heading4"/>
-    <w:uiPriority w:val="9"/>
-    <w:rsid w:val="00ED28D9"/>
-    <w:rPr>
-      <w:rFonts w:asciiTheme="majorHAnsi" w:eastAsiaTheme="majorEastAsia" w:hAnsiTheme="majorHAnsi" w:cstheme="majorBidi"/>
-      <w:b/>
-      <w:bCs/>
-      <w:i/>
-      <w:iCs/>
-      <w:color w:val="4F81BD" w:themeColor="accent1"/>
-    </w:rPr>
-  </w:style>
-  <w:style w:type="character" w:customStyle="1" w:styleId="Heading5Char">
-    <w:name w:val="Heading 5 Char"/>
-    <w:basedOn w:val="DefaultParagraphFont"/>
-    <w:link w:val="Heading5"/>
-    <w:uiPriority w:val="9"/>
-    <w:semiHidden/>
-    <w:rsid w:val="00ED28D9"/>
-    <w:rPr>
-      <w:rFonts w:asciiTheme="majorHAnsi" w:eastAsiaTheme="majorEastAsia" w:hAnsiTheme="majorHAnsi" w:cstheme="majorBidi"/>
-      <w:color w:val="243F60" w:themeColor="accent1" w:themeShade="7F"/>
-    </w:rPr>
-  </w:style>
-  <w:style w:type="character" w:customStyle="1" w:styleId="Heading6Char">
-    <w:name w:val="Heading 6 Char"/>
-    <w:basedOn w:val="DefaultParagraphFont"/>
-    <w:link w:val="Heading6"/>
-    <w:uiPriority w:val="9"/>
-    <w:semiHidden/>
-    <w:rsid w:val="00ED28D9"/>
-    <w:rPr>
-      <w:rFonts w:asciiTheme="majorHAnsi" w:eastAsiaTheme="majorEastAsia" w:hAnsiTheme="majorHAnsi" w:cstheme="majorBidi"/>
-      <w:i/>
-      <w:iCs/>
-      <w:color w:val="243F60" w:themeColor="accent1" w:themeShade="7F"/>
-    </w:rPr>
-  </w:style>
-  <w:style w:type="character" w:customStyle="1" w:styleId="Heading7Char">
-    <w:name w:val="Heading 7 Char"/>
-    <w:basedOn w:val="DefaultParagraphFont"/>
-    <w:link w:val="Heading7"/>
-    <w:uiPriority w:val="9"/>
-    <w:semiHidden/>
-    <w:rsid w:val="00ED28D9"/>
-    <w:rPr>
-      <w:rFonts w:asciiTheme="majorHAnsi" w:eastAsiaTheme="majorEastAsia" w:hAnsiTheme="majorHAnsi" w:cstheme="majorBidi"/>
-      <w:i/>
-      <w:iCs/>
-      <w:color w:val="404040" w:themeColor="text1" w:themeTint="BF"/>
-    </w:rPr>
-  </w:style>
-  <w:style w:type="character" w:customStyle="1" w:styleId="Heading8Char">
-    <w:name w:val="Heading 8 Char"/>
-    <w:basedOn w:val="DefaultParagraphFont"/>
-    <w:link w:val="Heading8"/>
-    <w:uiPriority w:val="9"/>
-    <w:semiHidden/>
-    <w:rsid w:val="00ED28D9"/>
-    <w:rPr>
-      <w:rFonts w:asciiTheme="majorHAnsi" w:eastAsiaTheme="majorEastAsia" w:hAnsiTheme="majorHAnsi" w:cstheme="majorBidi"/>
-      <w:color w:val="404040" w:themeColor="text1" w:themeTint="BF"/>
-      <w:sz w:val="20"/>
-      <w:szCs w:val="20"/>
-    </w:rPr>
-  </w:style>
-  <w:style w:type="character" w:customStyle="1" w:styleId="Heading9Char">
-    <w:name w:val="Heading 9 Char"/>
-    <w:basedOn w:val="DefaultParagraphFont"/>
-    <w:link w:val="Heading9"/>
-    <w:uiPriority w:val="9"/>
-    <w:semiHidden/>
-    <w:rsid w:val="00ED28D9"/>
-    <w:rPr>
-      <w:rFonts w:asciiTheme="majorHAnsi" w:eastAsiaTheme="majorEastAsia" w:hAnsiTheme="majorHAnsi" w:cstheme="majorBidi"/>
-      <w:i/>
-      <w:iCs/>
-      <w:color w:val="404040" w:themeColor="text1" w:themeTint="BF"/>
-      <w:sz w:val="20"/>
-      <w:szCs w:val="20"/>
-    </w:rPr>
-  </w:style>
-  <w:style w:type="table" w:styleId="TableGrid">
-    <w:name w:val="Table Grid"/>
-    <w:basedOn w:val="TableNormal"/>
-    <w:uiPriority w:val="59"/>
-    <w:rsid w:val="0011735C"/>
-    <w:tblPr>
-      <w:tblInd w:w="0" w:type="dxa"/>
-      <w:tblBorders>
-        <w:top w:val="single" w:sz="4" w:space="0" w:color="auto"/>
-        <w:left w:val="single" w:sz="4" w:space="0" w:color="auto"/>
-        <w:bottom w:val="single" w:sz="4" w:space="0" w:color="auto"/>
-        <w:right w:val="single" w:sz="4" w:space="0" w:color="auto"/>
-        <w:insideH w:val="single" w:sz="4" w:space="0" w:color="auto"/>
-        <w:insideV w:val="single" w:sz="4" w:space="0" w:color="auto"/>
-      </w:tblBorders>
-      <w:tblCellMar>
-        <w:top w:w="0" w:type="dxa"/>
-        <w:left w:w="108" w:type="dxa"/>
-        <w:bottom w:w="0" w:type="dxa"/>
-        <w:right w:w="108" w:type="dxa"/>
-      </w:tblCellMar>
-    </w:tblPr>
-  </w:style>
-</w:styles>
-</file>
-
-<file path=word/stylesWithEffects.xml><?xml version="1.0" encoding="utf-8"?>
-<w:styles xmlns:wpc="http://schemas.microsoft.com/office/word/2010/wordprocessingCanvas" xmlns:mo="http://schemas.microsoft.com/office/mac/office/2008/main" xmlns:mc="http://schemas.openxmlformats.org/markup-compatibility/2006" xmlns:mv="urn:schemas-microsoft-com:mac:vml" xmlns:o="urn:schemas-microsoft-com:office:office" xmlns:r="http://schemas.openxmlformats.org/officeDocument/2006/relationships" xmlns:m="http://schemas.openxmlformats.org/officeDocument/2006/math" xmlns:v="urn:schemas-microsoft-com:vml" xmlns:wp14="http://schemas.microsoft.com/office/word/2010/wordprocessingDrawing" xmlns:wp="http://schemas.openxmlformats.org/drawingml/2006/wordprocessingDrawing" xmlns:w10="urn:schemas-microsoft-com:office:word" xmlns:w="http://schemas.openxmlformats.org/wordprocessingml/2006/main" xmlns:w14="http://schemas.microsoft.com/office/word/2010/wordml" xmlns:wpg="http://schemas.microsoft.com/office/word/2010/wordprocessingGroup" xmlns:wpi="http://schemas.microsoft.com/office/word/2010/wordprocessingInk" xmlns:wne="http://schemas.microsoft.com/office/word/2006/wordml" xmlns:wps="http://schemas.microsoft.com/office/word/2010/wordprocessingShape" mc:Ignorable="w14 wp14">
-  <w:docDefaults>
-    <w:rPrDefault>
-      <w:rPr>
-        <w:rFonts w:asciiTheme="minorHAnsi" w:eastAsiaTheme="minorEastAsia" w:hAnsiTheme="minorHAnsi" w:cstheme="minorBidi"/>
-        <w:sz w:val="24"/>
-        <w:szCs w:val="24"/>
-        <w:lang w:val="en-GB" w:eastAsia="en-US" w:bidi="ar-SA"/>
-      </w:rPr>
-    </w:rPrDefault>
-    <w:pPrDefault/>
-  </w:docDefaults>
-  <w:latentStyles w:defLockedState="0" w:defUIPriority="99" w:defSemiHidden="1" w:defUnhideWhenUsed="1" w:defQFormat="0" w:count="276">
-    <w:lsdException w:name="Normal" w:semiHidden="0" w:uiPriority="0" w:unhideWhenUsed="0" w:qFormat="1"/>
-    <w:lsdException w:name="heading 1" w:semiHidden="0" w:uiPriority="9" w:unhideWhenUsed="0" w:qFormat="1"/>
-    <w:lsdException w:name="heading 2" w:uiPriority="9" w:qFormat="1"/>
-    <w:lsdException w:name="heading 3" w:uiPriority="9" w:qFormat="1"/>
-    <w:lsdException w:name="heading 4" w:uiPriority="9" w:qFormat="1"/>
-    <w:lsdException w:name="heading 5" w:uiPriority="9" w:qFormat="1"/>
-    <w:lsdException w:name="heading 6" w:uiPriority="9" w:qFormat="1"/>
-    <w:lsdException w:name="heading 7" w:uiPriority="9" w:qFormat="1"/>
-    <w:lsdException w:name="heading 8" w:uiPriority="9" w:qFormat="1"/>
-    <w:lsdException w:name="heading 9" w:uiPriority="9" w:qFormat="1"/>
-    <w:lsdException w:name="toc 1" w:uiPriority="39"/>
-    <w:lsdException w:name="toc 2" w:uiPriority="39"/>
-    <w:lsdException w:name="toc 3" w:uiPriority="39"/>
-    <w:lsdException w:name="toc 4" w:uiPriority="39"/>
-    <w:lsdException w:name="toc 5" w:uiPriority="39"/>
-    <w:lsdException w:name="toc 6" w:uiPriority="39"/>
-    <w:lsdException w:name="toc 7" w:uiPriority="39"/>
-    <w:lsdException w:name="toc 8" w:uiPriority="39"/>
-    <w:lsdException w:name="toc 9" w:uiPriority="39"/>
-    <w:lsdException w:name="footnote text" w:qFormat="1"/>
-    <w:lsdException w:name="caption" w:uiPriority="35" w:qFormat="1"/>
-    <w:lsdException w:name="Title" w:semiHidden="0" w:uiPriority="10" w:unhideWhenUsed="0" w:qFormat="1"/>
-    <w:lsdException w:name="Default Paragraph Font" w:uiPriority="1"/>
-    <w:lsdException w:name="Subtitle" w:semiHidden="0" w:uiPriority="11" w:unhideWhenUsed="0" w:qFormat="1"/>
-    <w:lsdException w:name="Strong" w:semiHidden="0" w:uiPriority="22" w:unhideWhenUsed="0" w:qFormat="1"/>
-    <w:lsdException w:name="Emphasis" w:semiHidden="0" w:uiPriority="20" w:unhideWhenUsed="0" w:qFormat="1"/>
-    <w:lsdException w:name="Table Grid" w:semiHidden="0" w:uiPriority="59" w:unhideWhenUsed="0"/>
-    <w:lsdException w:name="Placeholder Text" w:unhideWhenUsed="0"/>
-    <w:lsdException w:name="No Spacing" w:semiHidden="0" w:uiPriority="1" w:unhideWhenUsed="0" w:qFormat="1"/>
-    <w:lsdException w:name="Light Shading" w:semiHidden="0" w:uiPriority="60" w:unhideWhenUsed="0"/>
-    <w:lsdException w:name="Light List" w:semiHidden="0" w:uiPriority="61" w:unhideWhenUsed="0"/>
-    <w:lsdException w:name="Light Grid" w:semiHidden="0" w:uiPriority="62" w:unhideWhenUsed="0"/>
-    <w:lsdException w:name="Medium Shading 1" w:semiHidden="0" w:uiPriority="63" w:unhideWhenUsed="0"/>
-    <w:lsdException w:name="Medium Shading 2" w:semiHidden="0" w:uiPriority="64" w:unhideWhenUsed="0"/>
-    <w:lsdException w:name="Medium List 1" w:semiHidden="0" w:uiPriority="65" w:unhideWhenUsed="0"/>
-    <w:lsdException w:name="Medium List 2" w:semiHidden="0" w:uiPriority="66" w:unhideWhenUsed="0"/>
-    <w:lsdException w:name="Medium Grid 1" w:semiHidden="0" w:uiPriority="67" w:unhideWhenUsed="0"/>
-    <w:lsdException w:name="Medium Grid 2" w:semiHidden="0" w:uiPriority="68" w:unhideWhenUsed="0"/>
-    <w:lsdException w:name="Medium Grid 3" w:semiHidden="0" w:uiPriority="69" w:unhideWhenUsed="0"/>
-    <w:lsdException w:name="Dark List" w:semiHidden="0" w:uiPriority="70" w:unhideWhenUsed="0"/>
-    <w:lsdException w:name="Colorful Shading" w:semiHidden="0" w:uiPriority="71" w:unhideWhenUsed="0"/>
-    <w:lsdException w:name="Colorful List" w:semiHidden="0" w:uiPriority="72" w:unhideWhenUsed="0"/>
-    <w:lsdException w:name="Colorful Grid" w:semiHidden="0" w:uiPriority="73" w:unhideWhenUsed="0"/>
-    <w:lsdException w:name="Light Shading Accent 1" w:semiHidden="0" w:uiPriority="60" w:unhideWhenUsed="0"/>
-    <w:lsdException w:name="Light List Accent 1" w:semiHidden="0" w:uiPriority="61" w:unhideWhenUsed="0"/>
-    <w:lsdException w:name="Light Grid Accent 1" w:semiHidden="0" w:uiPriority="62" w:unhideWhenUsed="0"/>
-    <w:lsdException w:name="Medium Shading 1 Accent 1" w:semiHidden="0" w:uiPriority="63" w:unhideWhenUsed="0"/>
-    <w:lsdException w:name="Medium Shading 2 Accent 1" w:semiHidden="0" w:uiPriority="64" w:unhideWhenUsed="0"/>
-    <w:lsdException w:name="Medium List 1 Accent 1" w:semiHidden="0" w:uiPriority="65" w:unhideWhenUsed="0"/>
-    <w:lsdException w:name="Revision" w:unhideWhenUsed="0"/>
-    <w:lsdException w:name="List Paragraph" w:semiHidden="0" w:uiPriority="34" w:unhideWhenUsed="0" w:qFormat="1"/>
-    <w:lsdException w:name="Quote" w:semiHidden="0" w:uiPriority="29" w:unhideWhenUsed="0" w:qFormat="1"/>
-    <w:lsdException w:name="Intense Quote" w:semiHidden="0" w:uiPriority="30" w:unhideWhenUsed="0" w:qFormat="1"/>
-    <w:lsdException w:name="Medium List 2 Accent 1" w:semiHidden="0" w:uiPriority="66" w:unhideWhenUsed="0"/>
-    <w:lsdException w:name="Medium Grid 1 Accent 1" w:semiHidden="0" w:uiPriority="67" w:unhideWhenUsed="0"/>
-    <w:lsdException w:name="Medium Grid 2 Accent 1" w:semiHidden="0" w:uiPriority="68" w:unhideWhenUsed="0"/>
-    <w:lsdException w:name="Medium Grid 3 Accent 1" w:semiHidden="0" w:uiPriority="69" w:unhideWhenUsed="0"/>
-    <w:lsdException w:name="Dark List Accent 1" w:semiHidden="0" w:uiPriority="70" w:unhideWhenUsed="0"/>
-    <w:lsdException w:name="Colorful Shading Accent 1" w:semiHidden="0" w:uiPriority="71" w:unhideWhenUsed="0"/>
-    <w:lsdException w:name="Colorful List Accent 1" w:semiHidden="0" w:uiPriority="72" w:unhideWhenUsed="0"/>
-    <w:lsdException w:name="Colorful Grid Accent 1" w:semiHidden="0" w:uiPriority="73" w:unhideWhenUsed="0"/>
-    <w:lsdException w:name="Light Shading Accent 2" w:semiHidden="0" w:uiPriority="60" w:unhideWhenUsed="0"/>
-    <w:lsdException w:name="Light List Accent 2" w:semiHidden="0" w:uiPriority="61" w:unhideWhenUsed="0"/>
-    <w:lsdException w:name="Light Grid Accent 2" w:semiHidden="0" w:uiPriority="62" w:unhideWhenUsed="0"/>
-    <w:lsdException w:name="Medium Shading 1 Accent 2" w:semiHidden="0" w:uiPriority="63" w:unhideWhenUsed="0"/>
-    <w:lsdException w:name="Medium Shading 2 Accent 2" w:semiHidden="0" w:uiPriority="64" w:unhideWhenUsed="0"/>
-    <w:lsdException w:name="Medium List 1 Accent 2" w:semiHidden="0" w:uiPriority="65" w:unhideWhenUsed="0"/>
-    <w:lsdException w:name="Medium List 2 Accent 2" w:semiHidden="0" w:uiPriority="66" w:unhideWhenUsed="0"/>
-    <w:lsdException w:name="Medium Grid 1 Accent 2" w:semiHidden="0" w:uiPriority="67" w:unhideWhenUsed="0"/>
-    <w:lsdException w:name="Medium Grid 2 Accent 2" w:semiHidden="0" w:uiPriority="68" w:unhideWhenUsed="0"/>
-    <w:lsdException w:name="Medium Grid 3 Accent 2" w:semiHidden="0" w:uiPriority="69" w:unhideWhenUsed="0"/>
-    <w:lsdException w:name="Dark List Accent 2" w:semiHidden="0" w:uiPriority="70" w:unhideWhenUsed="0"/>
-    <w:lsdException w:name="Colorful Shading Accent 2" w:semiHidden="0" w:uiPriority="71" w:unhideWhenUsed="0"/>
-    <w:lsdException w:name="Colorful List Accent 2" w:semiHidden="0" w:uiPriority="72" w:unhideWhenUsed="0"/>
-    <w:lsdException w:name="Colorful Grid Accent 2" w:semiHidden="0" w:uiPriority="73" w:unhideWhenUsed="0"/>
-    <w:lsdException w:name="Light Shading Accent 3" w:semiHidden="0" w:uiPriority="60" w:unhideWhenUsed="0"/>
-    <w:lsdException w:name="Light List Accent 3" w:semiHidden="0" w:uiPriority="61" w:unhideWhenUsed="0"/>
-    <w:lsdException w:name="Light Grid Accent 3" w:semiHidden="0" w:uiPriority="62" w:unhideWhenUsed="0"/>
-    <w:lsdException w:name="Medium Shading 1 Accent 3" w:semiHidden="0" w:uiPriority="63" w:unhideWhenUsed="0"/>
-    <w:lsdException w:name="Medium Shading 2 Accent 3" w:semiHidden="0" w:uiPriority="64" w:unhideWhenUsed="0"/>
-    <w:lsdException w:name="Medium List 1 Accent 3" w:semiHidden="0" w:uiPriority="65" w:unhideWhenUsed="0"/>
-    <w:lsdException w:name="Medium List 2 Accent 3" w:semiHidden="0" w:uiPriority="66" w:unhideWhenUsed="0"/>
-    <w:lsdException w:name="Medium Grid 1 Accent 3" w:semiHidden="0" w:uiPriority="67" w:unhideWhenUsed="0"/>
-    <w:lsdException w:name="Medium Grid 2 Accent 3" w:semiHidden="0" w:uiPriority="68" w:unhideWhenUsed="0"/>
-    <w:lsdException w:name="Medium Grid 3 Accent 3" w:semiHidden="0" w:uiPriority="69" w:unhideWhenUsed="0"/>
-    <w:lsdException w:name="Dark List Accent 3" w:semiHidden="0" w:uiPriority="70" w:unhideWhenUsed="0"/>
-    <w:lsdException w:name="Colorful Shading Accent 3" w:semiHidden="0" w:uiPriority="71" w:unhideWhenUsed="0"/>
-    <w:lsdException w:name="Colorful List Accent 3" w:semiHidden="0" w:uiPriority="72" w:unhideWhenUsed="0"/>
-    <w:lsdException w:name="Colorful Grid Accent 3" w:semiHidden="0" w:uiPriority="73" w:unhideWhenUsed="0"/>
-    <w:lsdException w:name="Light Shading Accent 4" w:semiHidden="0" w:uiPriority="60" w:unhideWhenUsed="0"/>
-    <w:lsdException w:name="Light List Accent 4" w:semiHidden="0" w:uiPriority="61" w:unhideWhenUsed="0"/>
-    <w:lsdException w:name="Light Grid Accent 4" w:semiHidden="0" w:uiPriority="62" w:unhideWhenUsed="0"/>
-    <w:lsdException w:name="Medium Shading 1 Accent 4" w:semiHidden="0" w:uiPriority="63" w:unhideWhenUsed="0"/>
-    <w:lsdException w:name="Medium Shading 2 Accent 4" w:semiHidden="0" w:uiPriority="64" w:unhideWhenUsed="0"/>
-    <w:lsdException w:name="Medium List 1 Accent 4" w:semiHidden="0" w:uiPriority="65" w:unhideWhenUsed="0"/>
-    <w:lsdException w:name="Medium List 2 Accent 4" w:semiHidden="0" w:uiPriority="66" w:unhideWhenUsed="0"/>
-    <w:lsdException w:name="Medium Grid 1 Accent 4" w:semiHidden="0" w:uiPriority="67" w:unhideWhenUsed="0"/>
-    <w:lsdException w:name="Medium Grid 2 Accent 4" w:semiHidden="0" w:uiPriority="68" w:unhideWhenUsed="0"/>
-    <w:lsdException w:name="Medium Grid 3 Accent 4" w:semiHidden="0" w:uiPriority="69" w:unhideWhenUsed="0"/>
-    <w:lsdException w:name="Dark List Accent 4" w:semiHidden="0" w:uiPriority="70" w:unhideWhenUsed="0"/>
-    <w:lsdException w:name="Colorful Shading Accent 4" w:semiHidden="0" w:uiPriority="71" w:unhideWhenUsed="0"/>
-    <w:lsdException w:name="Colorful List Accent 4" w:semiHidden="0" w:uiPriority="72" w:unhideWhenUsed="0"/>
-    <w:lsdException w:name="Colorful Grid Accent 4" w:semiHidden="0" w:uiPriority="73" w:unhideWhenUsed="0"/>
-    <w:lsdException w:name="Light Shading Accent 5" w:semiHidden="0" w:uiPriority="60" w:unhideWhenUsed="0"/>
-    <w:lsdException w:name="Light List Accent 5" w:semiHidden="0" w:uiPriority="61" w:unhideWhenUsed="0"/>
-    <w:lsdException w:name="Light Grid Accent 5" w:semiHidden="0" w:uiPriority="62" w:unhideWhenUsed="0"/>
-    <w:lsdException w:name="Medium Shading 1 Accent 5" w:semiHidden="0" w:uiPriority="63" w:unhideWhenUsed="0"/>
-    <w:lsdException w:name="Medium Shading 2 Accent 5" w:semiHidden="0" w:uiPriority="64" w:unhideWhenUsed="0"/>
-    <w:lsdException w:name="Medium List 1 Accent 5" w:semiHidden="0" w:uiPriority="65" w:unhideWhenUsed="0"/>
-    <w:lsdException w:name="Medium List 2 Accent 5" w:semiHidden="0" w:uiPriority="66" w:unhideWhenUsed="0"/>
-    <w:lsdException w:name="Medium Grid 1 Accent 5" w:semiHidden="0" w:uiPriority="67" w:unhideWhenUsed="0"/>
-    <w:lsdException w:name="Medium Grid 2 Accent 5" w:semiHidden="0" w:uiPriority="68" w:unhideWhenUsed="0"/>
-    <w:lsdException w:name="Medium Grid 3 Accent 5" w:semiHidden="0" w:uiPriority="69" w:unhideWhenUsed="0"/>
-    <w:lsdException w:name="Dark List Accent 5" w:semiHidden="0" w:uiPriority="70" w:unhideWhenUsed="0"/>
-    <w:lsdException w:name="Colorful Shading Accent 5" w:semiHidden="0" w:uiPriority="71" w:unhideWhenUsed="0"/>
-    <w:lsdException w:name="Colorful List Accent 5" w:semiHidden="0" w:uiPriority="72" w:unhideWhenUsed="0"/>
-    <w:lsdException w:name="Colorful Grid Accent 5" w:semiHidden="0" w:uiPriority="73" w:unhideWhenUsed="0"/>
-    <w:lsdException w:name="Light Shading Accent 6" w:semiHidden="0" w:uiPriority="60" w:unhideWhenUsed="0"/>
-    <w:lsdException w:name="Light List Accent 6" w:semiHidden="0" w:uiPriority="61" w:unhideWhenUsed="0"/>
-    <w:lsdException w:name="Light Grid Accent 6" w:semiHidden="0" w:uiPriority="62" w:unhideWhenUsed="0"/>
-    <w:lsdException w:name="Medium Shading 1 Accent 6" w:semiHidden="0" w:uiPriority="63" w:unhideWhenUsed="0"/>
-    <w:lsdException w:name="Medium Shading 2 Accent 6" w:semiHidden="0" w:uiPriority="64" w:unhideWhenUsed="0"/>
-    <w:lsdException w:name="Medium List 1 Accent 6" w:semiHidden="0" w:uiPriority="65" w:unhideWhenUsed="0"/>
-    <w:lsdException w:name="Medium List 2 Accent 6" w:semiHidden="0" w:uiPriority="66" w:unhideWhenUsed="0"/>
-    <w:lsdException w:name="Medium Grid 1 Accent 6" w:semiHidden="0" w:uiPriority="67" w:unhideWhenUsed="0"/>
-    <w:lsdException w:name="Medium Grid 2 Accent 6" w:semiHidden="0" w:uiPriority="68" w:unhideWhenUsed="0"/>
-    <w:lsdException w:name="Medium Grid 3 Accent 6" w:semiHidden="0" w:uiPriority="69" w:unhideWhenUsed="0"/>
-    <w:lsdException w:name="Dark List Accent 6" w:semiHidden="0" w:uiPriority="70" w:unhideWhenUsed="0"/>
-    <w:lsdException w:name="Colorful Shading Accent 6" w:semiHidden="0" w:uiPriority="71" w:unhideWhenUsed="0"/>
-    <w:lsdException w:name="Colorful List Accent 6" w:semiHidden="0" w:uiPriority="72" w:unhideWhenUsed="0"/>
-    <w:lsdException w:name="Colorful Grid Accent 6" w:semiHidden="0" w:uiPriority="73" w:unhideWhenUsed="0"/>
-    <w:lsdException w:name="Subtle Emphasis" w:semiHidden="0" w:uiPriority="19" w:unhideWhenUsed="0" w:qFormat="1"/>
-    <w:lsdException w:name="Intense Emphasis" w:semiHidden="0" w:uiPriority="21" w:unhideWhenUsed="0" w:qFormat="1"/>
-    <w:lsdException w:name="Subtle Reference" w:semiHidden="0" w:uiPriority="31" w:unhideWhenUsed="0" w:qFormat="1"/>
-    <w:lsdException w:name="Intense Reference" w:semiHidden="0" w:uiPriority="32" w:unhideWhenUsed="0" w:qFormat="1"/>
-    <w:lsdException w:name="Book Title" w:semiHidden="0" w:uiPriority="33" w:unhideWhenUsed="0" w:qFormat="1"/>
-    <w:lsdException w:name="Bibliography" w:uiPriority="37"/>
-    <w:lsdException w:name="TOC Heading" w:uiPriority="39" w:qFormat="1"/>
+  <w:latentStyles w:defLockedState="0" w:defUIPriority="99" w:defSemiHidden="0" w:defUnhideWhenUsed="0" w:defQFormat="0" w:count="382">
+    <w:lsdException w:name="Normal" w:uiPriority="0" w:qFormat="1"/>
+    <w:lsdException w:name="heading 1" w:uiPriority="9" w:qFormat="1"/>
+    <w:lsdException w:name="heading 2" w:semiHidden="1" w:uiPriority="9" w:unhideWhenUsed="1" w:qFormat="1"/>
+    <w:lsdException w:name="heading 3" w:semiHidden="1" w:uiPriority="9" w:unhideWhenUsed="1" w:qFormat="1"/>
+    <w:lsdException w:name="heading 4" w:semiHidden="1" w:uiPriority="9" w:unhideWhenUsed="1" w:qFormat="1"/>
+    <w:lsdException w:name="heading 5" w:semiHidden="1" w:uiPriority="9" w:unhideWhenUsed="1" w:qFormat="1"/>
+    <w:lsdException w:name="heading 6" w:semiHidden="1" w:uiPriority="9" w:unhideWhenUsed="1" w:qFormat="1"/>
+    <w:lsdException w:name="heading 7" w:semiHidden="1" w:uiPriority="9" w:unhideWhenUsed="1" w:qFormat="1"/>
+    <w:lsdException w:name="heading 8" w:semiHidden="1" w:uiPriority="9" w:unhideWhenUsed="1" w:qFormat="1"/>
+    <w:lsdException w:name="heading 9" w:semiHidden="1" w:uiPriority="9" w:unhideWhenUsed="1" w:qFormat="1"/>
+    <w:lsdException w:name="index 1" w:semiHidden="1" w:unhideWhenUsed="1"/>
+    <w:lsdException w:name="index 2" w:semiHidden="1" w:unhideWhenUsed="1"/>
+    <w:lsdException w:name="index 3" w:semiHidden="1" w:unhideWhenUsed="1"/>
+    <w:lsdException w:name="index 4" w:semiHidden="1" w:unhideWhenUsed="1"/>
+    <w:lsdException w:name="index 5" w:semiHidden="1" w:unhideWhenUsed="1"/>
+    <w:lsdException w:name="index 6" w:semiHidden="1" w:unhideWhenUsed="1"/>
+    <w:lsdException w:name="index 7" w:semiHidden="1" w:unhideWhenUsed="1"/>
+    <w:lsdException w:name="index 8" w:semiHidden="1" w:unhideWhenUsed="1"/>
+    <w:lsdException w:name="index 9" w:semiHidden="1" w:unhideWhenUsed="1"/>
+    <w:lsdException w:name="toc 1" w:semiHidden="1" w:uiPriority="39" w:unhideWhenUsed="1"/>
+    <w:lsdException w:name="toc 2" w:semiHidden="1" w:uiPriority="39" w:unhideWhenUsed="1"/>
+    <w:lsdException w:name="toc 3" w:semiHidden="1" w:uiPriority="39" w:unhideWhenUsed="1"/>
+    <w:lsdException w:name="toc 4" w:semiHidden="1" w:uiPriority="39" w:unhideWhenUsed="1"/>
+    <w:lsdException w:name="toc 5" w:semiHidden="1" w:uiPriority="39" w:unhideWhenUsed="1"/>
+    <w:lsdException w:name="toc 6" w:semiHidden="1" w:uiPriority="39" w:unhideWhenUsed="1"/>
+    <w:lsdException w:name="toc 7" w:semiHidden="1" w:uiPriority="39" w:unhideWhenUsed="1"/>
+    <w:lsdException w:name="toc 8" w:semiHidden="1" w:uiPriority="39" w:unhideWhenUsed="1"/>
+    <w:lsdException w:name="toc 9" w:semiHidden="1" w:uiPriority="39" w:unhideWhenUsed="1"/>
+    <w:lsdException w:name="Normal Indent" w:semiHidden="1" w:unhideWhenUsed="1"/>
+    <w:lsdException w:name="footnote text" w:semiHidden="1" w:unhideWhenUsed="1" w:qFormat="1"/>
+    <w:lsdException w:name="annotation text" w:semiHidden="1" w:unhideWhenUsed="1"/>
+    <w:lsdException w:name="header" w:semiHidden="1" w:unhideWhenUsed="1"/>
+    <w:lsdException w:name="footer" w:semiHidden="1" w:unhideWhenUsed="1"/>
+    <w:lsdException w:name="index heading" w:semiHidden="1" w:unhideWhenUsed="1"/>
+    <w:lsdException w:name="caption" w:semiHidden="1" w:uiPriority="35" w:unhideWhenUsed="1" w:qFormat="1"/>
+    <w:lsdException w:name="table of figures" w:semiHidden="1" w:unhideWhenUsed="1"/>
+    <w:lsdException w:name="envelope address" w:semiHidden="1" w:unhideWhenUsed="1"/>
+    <w:lsdException w:name="envelope return" w:semiHidden="1" w:unhideWhenUsed="1"/>
+    <w:lsdException w:name="footnote reference" w:semiHidden="1" w:unhideWhenUsed="1"/>
+    <w:lsdException w:name="annotation reference" w:semiHidden="1" w:unhideWhenUsed="1"/>
+    <w:lsdException w:name="line number" w:semiHidden="1" w:unhideWhenUsed="1"/>
+    <w:lsdException w:name="page number" w:semiHidden="1" w:unhideWhenUsed="1"/>
+    <w:lsdException w:name="endnote reference" w:semiHidden="1" w:unhideWhenUsed="1"/>
+    <w:lsdException w:name="endnote text" w:semiHidden="1" w:unhideWhenUsed="1"/>
+    <w:lsdException w:name="table of authorities" w:semiHidden="1" w:unhideWhenUsed="1"/>
+    <w:lsdException w:name="macro" w:semiHidden="1" w:unhideWhenUsed="1"/>
+    <w:lsdException w:name="toa heading" w:semiHidden="1" w:unhideWhenUsed="1"/>
+    <w:lsdException w:name="List" w:semiHidden="1" w:unhideWhenUsed="1"/>
+    <w:lsdException w:name="List Bullet" w:semiHidden="1" w:unhideWhenUsed="1"/>
+    <w:lsdException w:name="List Number" w:semiHidden="1" w:unhideWhenUsed="1"/>
+    <w:lsdException w:name="List 2" w:semiHidden="1" w:unhideWhenUsed="1"/>
+    <w:lsdException w:name="List 3" w:semiHidden="1" w:unhideWhenUsed="1"/>
+    <w:lsdException w:name="List 4" w:semiHidden="1" w:unhideWhenUsed="1"/>
+    <w:lsdException w:name="List 5" w:semiHidden="1" w:unhideWhenUsed="1"/>
+    <w:lsdException w:name="List Bullet 2" w:semiHidden="1" w:unhideWhenUsed="1"/>
+    <w:lsdException w:name="List Bullet 3" w:semiHidden="1" w:unhideWhenUsed="1"/>
+    <w:lsdException w:name="List Bullet 4" w:semiHidden="1" w:unhideWhenUsed="1"/>
+    <w:lsdException w:name="List Bullet 5" w:semiHidden="1" w:unhideWhenUsed="1"/>
+    <w:lsdException w:name="List Number 2" w:semiHidden="1" w:unhideWhenUsed="1"/>
+    <w:lsdException w:name="List Number 3" w:semiHidden="1" w:unhideWhenUsed="1"/>
+    <w:lsdException w:name="List Number 4" w:semiHidden="1" w:unhideWhenUsed="1"/>
+    <w:lsdException w:name="List Number 5" w:semiHidden="1" w:unhideWhenUsed="1"/>
+    <w:lsdException w:name="Title" w:uiPriority="10" w:qFormat="1"/>
+    <w:lsdException w:name="Closing" w:semiHidden="1" w:unhideWhenUsed="1"/>
+    <w:lsdException w:name="Signature" w:semiHidden="1" w:unhideWhenUsed="1"/>
+    <w:lsdException w:name="Default Paragraph Font" w:semiHidden="1" w:uiPriority="1" w:unhideWhenUsed="1"/>
+    <w:lsdException w:name="Body Text" w:semiHidden="1" w:unhideWhenUsed="1"/>
+    <w:lsdException w:name="Body Text Indent" w:semiHidden="1" w:unhideWhenUsed="1"/>
+    <w:lsdException w:name="List Continue" w:semiHidden="1" w:unhideWhenUsed="1"/>
+    <w:lsdException w:name="List Continue 2" w:semiHidden="1" w:unhideWhenUsed="1"/>
+    <w:lsdException w:name="List Continue 3" w:semiHidden="1" w:unhideWhenUsed="1"/>
+    <w:lsdException w:name="List Continue 4" w:semiHidden="1" w:unhideWhenUsed="1"/>
+    <w:lsdException w:name="List Continue 5" w:semiHidden="1" w:unhideWhenUsed="1"/>
+    <w:lsdException w:name="Message Header" w:semiHidden="1" w:unhideWhenUsed="1"/>
+    <w:lsdException w:name="Subtitle" w:uiPriority="11" w:qFormat="1"/>
+    <w:lsdException w:name="Salutation" w:semiHidden="1" w:unhideWhenUsed="1"/>
+    <w:lsdException w:name="Date" w:semiHidden="1" w:unhideWhenUsed="1"/>
+    <w:lsdException w:name="Body Text First Indent" w:semiHidden="1" w:unhideWhenUsed="1"/>
+    <w:lsdException w:name="Body Text First Indent 2" w:semiHidden="1" w:unhideWhenUsed="1"/>
+    <w:lsdException w:name="Note Heading" w:semiHidden="1" w:unhideWhenUsed="1"/>
+    <w:lsdException w:name="Body Text 2" w:semiHidden="1" w:unhideWhenUsed="1"/>
+    <w:lsdException w:name="Body Text 3" w:semiHidden="1" w:unhideWhenUsed="1"/>
+    <w:lsdException w:name="Body Text Indent 2" w:semiHidden="1" w:unhideWhenUsed="1"/>
+    <w:lsdException w:name="Body Text Indent 3" w:semiHidden="1" w:unhideWhenUsed="1"/>
+    <w:lsdException w:name="Block Text" w:semiHidden="1" w:unhideWhenUsed="1"/>
+    <w:lsdException w:name="Hyperlink" w:semiHidden="1" w:unhideWhenUsed="1"/>
+    <w:lsdException w:name="FollowedHyperlink" w:semiHidden="1" w:unhideWhenUsed="1"/>
+    <w:lsdException w:name="Strong" w:uiPriority="22" w:qFormat="1"/>
+    <w:lsdException w:name="Emphasis" w:uiPriority="20" w:qFormat="1"/>
+    <w:lsdException w:name="Document Map" w:semiHidden="1" w:unhideWhenUsed="1"/>
+    <w:lsdException w:name="Plain Text" w:semiHidden="1" w:unhideWhenUsed="1"/>
+    <w:lsdException w:name="E-mail Signature" w:semiHidden="1" w:unhideWhenUsed="1"/>
+    <w:lsdException w:name="HTML Top of Form" w:semiHidden="1" w:unhideWhenUsed="1"/>
+    <w:lsdException w:name="HTML Bottom of Form" w:semiHidden="1" w:unhideWhenUsed="1"/>
+    <w:lsdException w:name="Normal (Web)" w:semiHidden="1" w:unhideWhenUsed="1"/>
+    <w:lsdException w:name="HTML Acronym" w:semiHidden="1" w:unhideWhenUsed="1"/>
+    <w:lsdException w:name="HTML Address" w:semiHidden="1" w:unhideWhenUsed="1"/>
+    <w:lsdException w:name="HTML Cite" w:semiHidden="1" w:unhideWhenUsed="1"/>
+    <w:lsdException w:name="HTML Code" w:semiHidden="1" w:unhideWhenUsed="1"/>
+    <w:lsdException w:name="HTML Definition" w:semiHidden="1" w:unhideWhenUsed="1"/>
+    <w:lsdException w:name="HTML Keyboard" w:semiHidden="1" w:unhideWhenUsed="1"/>
+    <w:lsdException w:name="HTML Preformatted" w:semiHidden="1" w:unhideWhenUsed="1"/>
+    <w:lsdException w:name="HTML Sample" w:semiHidden="1" w:unhideWhenUsed="1"/>
+    <w:lsdException w:name="HTML Typewriter" w:semiHidden="1" w:unhideWhenUsed="1"/>
+    <w:lsdException w:name="HTML Variable" w:semiHidden="1" w:unhideWhenUsed="1"/>
+    <w:lsdException w:name="Normal Table" w:semiHidden="1" w:unhideWhenUsed="1"/>
+    <w:lsdException w:name="annotation subject" w:semiHidden="1" w:unhideWhenUsed="1"/>
+    <w:lsdException w:name="No List" w:semiHidden="1" w:unhideWhenUsed="1"/>
+    <w:lsdException w:name="Outline List 1" w:semiHidden="1" w:unhideWhenUsed="1"/>
+    <w:lsdException w:name="Outline List 2" w:semiHidden="1" w:unhideWhenUsed="1"/>
+    <w:lsdException w:name="Outline List 3" w:semiHidden="1" w:unhideWhenUsed="1"/>
+    <w:lsdException w:name="Table Simple 1" w:semiHidden="1" w:unhideWhenUsed="1"/>
+    <w:lsdException w:name="Table Simple 2" w:semiHidden="1" w:unhideWhenUsed="1"/>
+    <w:lsdException w:name="Table Simple 3" w:semiHidden="1" w:unhideWhenUsed="1"/>
+    <w:lsdException w:name="Table Classic 1" w:semiHidden="1" w:unhideWhenUsed="1"/>
+    <w:lsdException w:name="Table Classic 2" w:semiHidden="1" w:unhideWhenUsed="1"/>
+    <w:lsdException w:name="Table Classic 3" w:semiHidden="1" w:unhideWhenUsed="1"/>
+    <w:lsdException w:name="Table Classic 4" w:semiHidden="1" w:unhideWhenUsed="1"/>
+    <w:lsdException w:name="Table Colorful 1" w:semiHidden="1" w:unhideWhenUsed="1"/>
+    <w:lsdException w:name="Table Colorful 2" w:semiHidden="1" w:unhideWhenUsed="1"/>
+    <w:lsdException w:name="Table Colorful 3" w:semiHidden="1" w:unhideWhenUsed="1"/>
+    <w:lsdException w:name="Table Columns 1" w:semiHidden="1" w:unhideWhenUsed="1"/>
+    <w:lsdException w:name="Table Columns 2" w:semiHidden="1" w:unhideWhenUsed="1"/>
+    <w:lsdException w:name="Table Columns 3" w:semiHidden="1" w:unhideWhenUsed="1"/>
+    <w:lsdException w:name="Table Columns 4" w:semiHidden="1" w:unhideWhenUsed="1"/>
+    <w:lsdException w:name="Table Columns 5" w:semiHidden="1" w:unhideWhenUsed="1"/>
+    <w:lsdException w:name="Table Grid 1" w:semiHidden="1" w:unhideWhenUsed="1"/>
+    <w:lsdException w:name="Table Grid 2" w:semiHidden="1" w:unhideWhenUsed="1"/>
+    <w:lsdException w:name="Table Grid 3" w:semiHidden="1" w:unhideWhenUsed="1"/>
+    <w:lsdException w:name="Table Grid 4" w:semiHidden="1" w:unhideWhenUsed="1"/>
+    <w:lsdException w:name="Table Grid 5" w:semiHidden="1" w:unhideWhenUsed="1"/>
+    <w:lsdException w:name="Table Grid 6" w:semiHidden="1" w:unhideWhenUsed="1"/>
+    <w:lsdException w:name="Table Grid 7" w:semiHidden="1" w:unhideWhenUsed="1"/>
+    <w:lsdException w:name="Table Grid 8" w:semiHidden="1" w:unhideWhenUsed="1"/>
+    <w:lsdException w:name="Table List 1" w:semiHidden="1" w:unhideWhenUsed="1"/>
+    <w:lsdException w:name="Table List 2" w:semiHidden="1" w:unhideWhenUsed="1"/>
+    <w:lsdException w:name="Table List 3" w:semiHidden="1" w:unhideWhenUsed="1"/>
+    <w:lsdException w:name="Table List 4" w:semiHidden="1" w:unhideWhenUsed="1"/>
+    <w:lsdException w:name="Table List 5" w:semiHidden="1" w:unhideWhenUsed="1"/>
+    <w:lsdException w:name="Table List 6" w:semiHidden="1" w:unhideWhenUsed="1"/>
+    <w:lsdException w:name="Table List 7" w:semiHidden="1" w:unhideWhenUsed="1"/>
+    <w:lsdException w:name="Table List 8" w:semiHidden="1" w:unhideWhenUsed="1"/>
+    <w:lsdException w:name="Table 3D effects 1" w:semiHidden="1" w:unhideWhenUsed="1"/>
+    <w:lsdException w:name="Table 3D effects 2" w:semiHidden="1" w:unhideWhenUsed="1"/>
+    <w:lsdException w:name="Table 3D effects 3" w:semiHidden="1" w:unhideWhenUsed="1"/>
+    <w:lsdException w:name="Table Contemporary" w:semiHidden="1" w:unhideWhenUsed="1"/>
+    <w:lsdException w:name="Table Elegant" w:semiHidden="1" w:unhideWhenUsed="1"/>
+    <w:lsdException w:name="Table Professional" w:semiHidden="1" w:unhideWhenUsed="1"/>
+    <w:lsdException w:name="Table Subtle 1" w:semiHidden="1" w:unhideWhenUsed="1"/>
+    <w:lsdException w:name="Table Subtle 2" w:semiHidden="1" w:unhideWhenUsed="1"/>
+    <w:lsdException w:name="Table Web 1" w:semiHidden="1" w:unhideWhenUsed="1"/>
+    <w:lsdException w:name="Table Web 2" w:semiHidden="1" w:unhideWhenUsed="1"/>
+    <w:lsdException w:name="Table Web 3" w:semiHidden="1" w:unhideWhenUsed="1"/>
+    <w:lsdException w:name="Balloon Text" w:semiHidden="1" w:unhideWhenUsed="1"/>
+    <w:lsdException w:name="Table Grid" w:uiPriority="59"/>
+    <w:lsdException w:name="Table Theme" w:semiHidden="1" w:unhideWhenUsed="1"/>
+    <w:lsdException w:name="Note Level 1" w:semiHidden="1" w:unhideWhenUsed="1"/>
+    <w:lsdException w:name="Note Level 2" w:semiHidden="1" w:unhideWhenUsed="1"/>
+    <w:lsdException w:name="Note Level 3" w:semiHidden="1" w:unhideWhenUsed="1"/>
+    <w:lsdException w:name="Note Level 4" w:semiHidden="1" w:unhideWhenUsed="1"/>
+    <w:lsdException w:name="Note Level 5" w:semiHidden="1" w:unhideWhenUsed="1"/>
+    <w:lsdException w:name="Note Level 6" w:semiHidden="1" w:unhideWhenUsed="1"/>
+    <w:lsdException w:name="Note Level 7" w:semiHidden="1" w:unhideWhenUsed="1"/>
+    <w:lsdException w:name="Note Level 8" w:semiHidden="1" w:unhideWhenUsed="1"/>
+    <w:lsdException w:name="Note Level 9" w:semiHidden="1" w:unhideWhenUsed="1"/>
+    <w:lsdException w:name="Placeholder Text" w:semiHidden="1"/>
+    <w:lsdException w:name="No Spacing" w:uiPriority="1" w:qFormat="1"/>
+    <w:lsdException w:name="Light Shading" w:uiPriority="60"/>
+    <w:lsdException w:name="Light List" w:uiPriority="61"/>
+    <w:lsdException w:name="Light Grid" w:uiPriority="62"/>
+    <w:lsdException w:name="Medium Shading 1" w:uiPriority="63"/>
+    <w:lsdException w:name="Medium Shading 2" w:uiPriority="64"/>
+    <w:lsdException w:name="Medium List 1" w:uiPriority="65"/>
+    <w:lsdException w:name="Medium List 2" w:uiPriority="66"/>
+    <w:lsdException w:name="Medium Grid 1" w:uiPriority="67"/>
+    <w:lsdException w:name="Medium Grid 2" w:uiPriority="68"/>
+    <w:lsdException w:name="Medium Grid 3" w:uiPriority="69"/>
+    <w:lsdException w:name="Dark List" w:uiPriority="70"/>
+    <w:lsdException w:name="Colorful Shading" w:uiPriority="71"/>
+    <w:lsdException w:name="Colorful List" w:uiPriority="72"/>
+    <w:lsdException w:name="Colorful Grid" w:uiPriority="73"/>
+    <w:lsdException w:name="Light Shading Accent 1" w:uiPriority="60"/>
+    <w:lsdException w:name="Light List Accent 1" w:uiPriority="61"/>
+    <w:lsdException w:name="Light Grid Accent 1" w:uiPriority="62"/>
+    <w:lsdException w:name="Medium Shading 1 Accent 1" w:uiPriority="63"/>
+    <w:lsdException w:name="Medium Shading 2 Accent 1" w:uiPriority="64"/>
+    <w:lsdException w:name="Medium List 1 Accent 1" w:uiPriority="65"/>
+    <w:lsdException w:name="Revision" w:semiHidden="1"/>
+    <w:lsdException w:name="List Paragraph" w:uiPriority="34" w:qFormat="1"/>
+    <w:lsdException w:name="Quote" w:uiPriority="29" w:qFormat="1"/>
+    <w:lsdException w:name="Intense Quote" w:uiPriority="30" w:qFormat="1"/>
+    <w:lsdException w:name="Medium List 2 Accent 1" w:uiPriority="66"/>
+    <w:lsdException w:name="Medium Grid 1 Accent 1" w:uiPriority="67"/>
+    <w:lsdException w:name="Medium Grid 2 Accent 1" w:uiPriority="68"/>
+    <w:lsdException w:name="Medium Grid 3 Accent 1" w:uiPriority="69"/>
+    <w:lsdException w:name="Dark List Accent 1" w:uiPriority="70"/>
+    <w:lsdException w:name="Colorful Shading Accent 1" w:uiPriority="71"/>
+    <w:lsdException w:name="Colorful List Accent 1" w:uiPriority="72"/>
+    <w:lsdException w:name="Colorful Grid Accent 1" w:uiPriority="73"/>
+    <w:lsdException w:name="Light Shading Accent 2" w:uiPriority="60"/>
+    <w:lsdException w:name="Light List Accent 2" w:uiPriority="61"/>
+    <w:lsdException w:name="Light Grid Accent 2" w:uiPriority="62"/>
+    <w:lsdException w:name="Medium Shading 1 Accent 2" w:uiPriority="63"/>
+    <w:lsdException w:name="Medium Shading 2 Accent 2" w:uiPriority="64"/>
+    <w:lsdException w:name="Medium List 1 Accent 2" w:uiPriority="65"/>
+    <w:lsdException w:name="Medium List 2 Accent 2" w:uiPriority="66"/>
+    <w:lsdException w:name="Medium Grid 1 Accent 2" w:uiPriority="67"/>
+    <w:lsdException w:name="Medium Grid 2 Accent 2" w:uiPriority="68"/>
+    <w:lsdException w:name="Medium Grid 3 Accent 2" w:uiPriority="69"/>
+    <w:lsdException w:name="Dark List Accent 2" w:uiPriority="70"/>
+    <w:lsdException w:name="Colorful Shading Accent 2" w:uiPriority="71"/>
+    <w:lsdException w:name="Colorful List Accent 2" w:uiPriority="72"/>
+    <w:lsdException w:name="Colorful Grid Accent 2" w:uiPriority="73"/>
+    <w:lsdException w:name="Light Shading Accent 3" w:uiPriority="60"/>
+    <w:lsdException w:name="Light List Accent 3" w:uiPriority="61"/>
+    <w:lsdException w:name="Light Grid Accent 3" w:uiPriority="62"/>
+    <w:lsdException w:name="Medium Shading 1 Accent 3" w:uiPriority="63"/>
+    <w:lsdException w:name="Medium Shading 2 Accent 3" w:uiPriority="64"/>
+    <w:lsdException w:name="Medium List 1 Accent 3" w:uiPriority="65"/>
+    <w:lsdException w:name="Medium List 2 Accent 3" w:uiPriority="66"/>
+    <w:lsdException w:name="Medium Grid 1 Accent 3" w:uiPriority="67"/>
+    <w:lsdException w:name="Medium Grid 2 Accent 3" w:uiPriority="68"/>
+    <w:lsdException w:name="Medium Grid 3 Accent 3" w:uiPriority="69"/>
+    <w:lsdException w:name="Dark List Accent 3" w:uiPriority="70"/>
+    <w:lsdException w:name="Colorful Shading Accent 3" w:uiPriority="71"/>
+    <w:lsdException w:name="Colorful List Accent 3" w:uiPriority="72"/>
+    <w:lsdException w:name="Colorful Grid Accent 3" w:uiPriority="73"/>
+    <w:lsdException w:name="Light Shading Accent 4" w:uiPriority="60"/>
+    <w:lsdException w:name="Light List Accent 4" w:uiPriority="61"/>
+    <w:lsdException w:name="Light Grid Accent 4" w:uiPriority="62"/>
+    <w:lsdException w:name="Medium Shading 1 Accent 4" w:uiPriority="63"/>
+    <w:lsdException w:name="Medium Shading 2 Accent 4" w:uiPriority="64"/>
+    <w:lsdException w:name="Medium List 1 Accent 4" w:uiPriority="65"/>
+    <w:lsdException w:name="Medium List 2 Accent 4" w:uiPriority="66"/>
+    <w:lsdException w:name="Medium Grid 1 Accent 4" w:uiPriority="67"/>
+    <w:lsdException w:name="Medium Grid 2 Accent 4" w:uiPriority="68"/>
+    <w:lsdException w:name="Medium Grid 3 Accent 4" w:uiPriority="69"/>
+    <w:lsdException w:name="Dark List Accent 4" w:uiPriority="70"/>
+    <w:lsdException w:name="Colorful Shading Accent 4" w:uiPriority="71"/>
+    <w:lsdException w:name="Colorful List Accent 4" w:uiPriority="72"/>
+    <w:lsdException w:name="Colorful Grid Accent 4" w:uiPriority="73"/>
+    <w:lsdException w:name="Light Shading Accent 5" w:uiPriority="60"/>
+    <w:lsdException w:name="Light List Accent 5" w:uiPriority="61"/>
+    <w:lsdException w:name="Light Grid Accent 5" w:uiPriority="62"/>
+    <w:lsdException w:name="Medium Shading 1 Accent 5" w:uiPriority="63"/>
+    <w:lsdException w:name="Medium Shading 2 Accent 5" w:uiPriority="64"/>
+    <w:lsdException w:name="Medium List 1 Accent 5" w:uiPriority="65"/>
+    <w:lsdException w:name="Medium List 2 Accent 5" w:uiPriority="66"/>
+    <w:lsdException w:name="Medium Grid 1 Accent 5" w:uiPriority="67"/>
+    <w:lsdException w:name="Medium Grid 2 Accent 5" w:uiPriority="68"/>
+    <w:lsdException w:name="Medium Grid 3 Accent 5" w:uiPriority="69"/>
+    <w:lsdException w:name="Dark List Accent 5" w:uiPriority="70"/>
+    <w:lsdException w:name="Colorful Shading Accent 5" w:uiPriority="71"/>
+    <w:lsdException w:name="Colorful List Accent 5" w:uiPriority="72"/>
+    <w:lsdException w:name="Colorful Grid Accent 5" w:uiPriority="73"/>
+    <w:lsdException w:name="Light Shading Accent 6" w:uiPriority="60"/>
+    <w:lsdException w:name="Light List Accent 6" w:uiPriority="61"/>
+    <w:lsdException w:name="Light Grid Accent 6" w:uiPriority="62"/>
+    <w:lsdException w:name="Medium Shading 1 Accent 6" w:uiPriority="63"/>
+    <w:lsdException w:name="Medium Shading 2 Accent 6" w:uiPriority="64"/>
+    <w:lsdException w:name="Medium List 1 Accent 6" w:uiPriority="65"/>
+    <w:lsdException w:name="Medium List 2 Accent 6" w:uiPriority="66"/>
+    <w:lsdException w:name="Medium Grid 1 Accent 6" w:uiPriority="67"/>
+    <w:lsdException w:name="Medium Grid 2 Accent 6" w:uiPriority="68"/>
+    <w:lsdException w:name="Medium Grid 3 Accent 6" w:uiPriority="69"/>
+    <w:lsdException w:name="Dark List Accent 6" w:uiPriority="70"/>
+    <w:lsdException w:name="Colorful Shading Accent 6" w:uiPriority="71"/>
+    <w:lsdException w:name="Colorful List Accent 6" w:uiPriority="72"/>
+    <w:lsdException w:name="Colorful Grid Accent 6" w:uiPriority="73"/>
+    <w:lsdException w:name="Subtle Emphasis" w:uiPriority="19" w:qFormat="1"/>
+    <w:lsdException w:name="Intense Emphasis" w:uiPriority="21" w:qFormat="1"/>
+    <w:lsdException w:name="Subtle Reference" w:uiPriority="31" w:qFormat="1"/>
+    <w:lsdException w:name="Intense Reference" w:uiPriority="32" w:qFormat="1"/>
+    <w:lsdException w:name="Book Title" w:uiPriority="33" w:qFormat="1"/>
+    <w:lsdException w:name="Bibliography" w:semiHidden="1" w:uiPriority="37" w:unhideWhenUsed="1"/>
+    <w:lsdException w:name="TOC Heading" w:semiHidden="1" w:uiPriority="39" w:unhideWhenUsed="1" w:qFormat="1"/>
+    <w:lsdException w:name="Plain Table 1" w:uiPriority="41"/>
+    <w:lsdException w:name="Plain Table 2" w:uiPriority="42"/>
+    <w:lsdException w:name="Plain Table 3" w:uiPriority="43"/>
+    <w:lsdException w:name="Plain Table 4" w:uiPriority="44"/>
+    <w:lsdException w:name="Plain Table 5" w:uiPriority="45"/>
+    <w:lsdException w:name="Grid Table Light" w:uiPriority="40"/>
+    <w:lsdException w:name="Grid Table 1 Light" w:uiPriority="46"/>
+    <w:lsdException w:name="Grid Table 2" w:uiPriority="47"/>
+    <w:lsdException w:name="Grid Table 3" w:uiPriority="48"/>
+    <w:lsdException w:name="Grid Table 4" w:uiPriority="49"/>
+    <w:lsdException w:name="Grid Table 5 Dark" w:uiPriority="50"/>
+    <w:lsdException w:name="Grid Table 6 Colorful" w:uiPriority="51"/>
+    <w:lsdException w:name="Grid Table 7 Colorful" w:uiPriority="52"/>
+    <w:lsdException w:name="Grid Table 1 Light Accent 1" w:uiPriority="46"/>
+    <w:lsdException w:name="Grid Table 2 Accent 1" w:uiPriority="47"/>
+    <w:lsdException w:name="Grid Table 3 Accent 1" w:uiPriority="48"/>
+    <w:lsdException w:name="Grid Table 4 Accent 1" w:uiPriority="49"/>
+    <w:lsdException w:name="Grid Table 5 Dark Accent 1" w:uiPriority="50"/>
+    <w:lsdException w:name="Grid Table 6 Colorful Accent 1" w:uiPriority="51"/>
+    <w:lsdException w:name="Grid Table 7 Colorful Accent 1" w:uiPriority="52"/>
+    <w:lsdException w:name="Grid Table 1 Light Accent 2" w:uiPriority="46"/>
+    <w:lsdException w:name="Grid Table 2 Accent 2" w:uiPriority="47"/>
+    <w:lsdException w:name="Grid Table 3 Accent 2" w:uiPriority="48"/>
+    <w:lsdException w:name="Grid Table 4 Accent 2" w:uiPriority="49"/>
+    <w:lsdException w:name="Grid Table 5 Dark Accent 2" w:uiPriority="50"/>
+    <w:lsdException w:name="Grid Table 6 Colorful Accent 2" w:uiPriority="51"/>
+    <w:lsdException w:name="Grid Table 7 Colorful Accent 2" w:uiPriority="52"/>
+    <w:lsdException w:name="Grid Table 1 Light Accent 3" w:uiPriority="46"/>
+    <w:lsdException w:name="Grid Table 2 Accent 3" w:uiPriority="47"/>
+    <w:lsdException w:name="Grid Table 3 Accent 3" w:uiPriority="48"/>
+    <w:lsdException w:name="Grid Table 4 Accent 3" w:uiPriority="49"/>
+    <w:lsdException w:name="Grid Table 5 Dark Accent 3" w:uiPriority="50"/>
+    <w:lsdException w:name="Grid Table 6 Colorful Accent 3" w:uiPriority="51"/>
+    <w:lsdException w:name="Grid Table 7 Colorful Accent 3" w:uiPriority="52"/>
+    <w:lsdException w:name="Grid Table 1 Light Accent 4" w:uiPriority="46"/>
+    <w:lsdException w:name="Grid Table 2 Accent 4" w:uiPriority="47"/>
+    <w:lsdException w:name="Grid Table 3 Accent 4" w:uiPriority="48"/>
+    <w:lsdException w:name="Grid Table 4 Accent 4" w:uiPriority="49"/>
+    <w:lsdException w:name="Grid Table 5 Dark Accent 4" w:uiPriority="50"/>
+    <w:lsdException w:name="Grid Table 6 Colorful Accent 4" w:uiPriority="51"/>
+    <w:lsdException w:name="Grid Table 7 Colorful Accent 4" w:uiPriority="52"/>
+    <w:lsdException w:name="Grid Table 1 Light Accent 5" w:uiPriority="46"/>
+    <w:lsdException w:name="Grid Table 2 Accent 5" w:uiPriority="47"/>
+    <w:lsdException w:name="Grid Table 3 Accent 5" w:uiPriority="48"/>
+    <w:lsdException w:name="Grid Table 4 Accent 5" w:uiPriority="49"/>
+    <w:lsdException w:name="Grid Table 5 Dark Accent 5" w:uiPriority="50"/>
+    <w:lsdException w:name="Grid Table 6 Colorful Accent 5" w:uiPriority="51"/>
+    <w:lsdException w:name="Grid Table 7 Colorful Accent 5" w:uiPriority="52"/>
+    <w:lsdException w:name="Grid Table 1 Light Accent 6" w:uiPriority="46"/>
+    <w:lsdException w:name="Grid Table 2 Accent 6" w:uiPriority="47"/>
+    <w:lsdException w:name="Grid Table 3 Accent 6" w:uiPriority="48"/>
+    <w:lsdException w:name="Grid Table 4 Accent 6" w:uiPriority="49"/>
+    <w:lsdException w:name="Grid Table 5 Dark Accent 6" w:uiPriority="50"/>
+    <w:lsdException w:name="Grid Table 6 Colorful Accent 6" w:uiPriority="51"/>
+    <w:lsdException w:name="Grid Table 7 Colorful Accent 6" w:uiPriority="52"/>
+    <w:lsdException w:name="List Table 1 Light" w:uiPriority="46"/>
+    <w:lsdException w:name="List Table 2" w:uiPriority="47"/>
+    <w:lsdException w:name="List Table 3" w:uiPriority="48"/>
+    <w:lsdException w:name="List Table 4" w:uiPriority="49"/>
+    <w:lsdException w:name="List Table 5 Dark" w:uiPriority="50"/>
+    <w:lsdException w:name="List Table 6 Colorful" w:uiPriority="51"/>
+    <w:lsdException w:name="List Table 7 Colorful" w:uiPriority="52"/>
+    <w:lsdException w:name="List Table 1 Light Accent 1" w:uiPriority="46"/>
+    <w:lsdException w:name="List Table 2 Accent 1" w:uiPriority="47"/>
+    <w:lsdException w:name="List Table 3 Accent 1" w:uiPriority="48"/>
+    <w:lsdException w:name="List Table 4 Accent 1" w:uiPriority="49"/>
+    <w:lsdException w:name="List Table 5 Dark Accent 1" w:uiPriority="50"/>
+    <w:lsdException w:name="List Table 6 Colorful Accent 1" w:uiPriority="51"/>
+    <w:lsdException w:name="List Table 7 Colorful Accent 1" w:uiPriority="52"/>
+    <w:lsdException w:name="List Table 1 Light Accent 2" w:uiPriority="46"/>
+    <w:lsdException w:name="List Table 2 Accent 2" w:uiPriority="47"/>
+    <w:lsdException w:name="List Table 3 Accent 2" w:uiPriority="48"/>
+    <w:lsdException w:name="List Table 4 Accent 2" w:uiPriority="49"/>
+    <w:lsdException w:name="List Table 5 Dark Accent 2" w:uiPriority="50"/>
+    <w:lsdException w:name="List Table 6 Colorful Accent 2" w:uiPriority="51"/>
+    <w:lsdException w:name="List Table 7 Colorful Accent 2" w:uiPriority="52"/>
+    <w:lsdException w:name="List Table 1 Light Accent 3" w:uiPriority="46"/>
+    <w:lsdException w:name="List Table 2 Accent 3" w:uiPriority="47"/>
+    <w:lsdException w:name="List Table 3 Accent 3" w:uiPriority="48"/>
+    <w:lsdException w:name="List Table 4 Accent 3" w:uiPriority="49"/>
+    <w:lsdException w:name="List Table 5 Dark Accent 3" w:uiPriority="50"/>
+    <w:lsdException w:name="List Table 6 Colorful Accent 3" w:uiPriority="51"/>
+    <w:lsdException w:name="List Table 7 Colorful Accent 3" w:uiPriority="52"/>
+    <w:lsdException w:name="List Table 1 Light Accent 4" w:uiPriority="46"/>
+    <w:lsdException w:name="List Table 2 Accent 4" w:uiPriority="47"/>
+    <w:lsdException w:name="List Table 3 Accent 4" w:uiPriority="48"/>
+    <w:lsdException w:name="List Table 4 Accent 4" w:uiPriority="49"/>
+    <w:lsdException w:name="List Table 5 Dark Accent 4" w:uiPriority="50"/>
+    <w:lsdException w:name="List Table 6 Colorful Accent 4" w:uiPriority="51"/>
+    <w:lsdException w:name="List Table 7 Colorful Accent 4" w:uiPriority="52"/>
+    <w:lsdException w:name="List Table 1 Light Accent 5" w:uiPriority="46"/>
+    <w:lsdException w:name="List Table 2 Accent 5" w:uiPriority="47"/>
+    <w:lsdException w:name="List Table 3 Accent 5" w:uiPriority="48"/>
+    <w:lsdException w:name="List Table 4 Accent 5" w:uiPriority="49"/>
+    <w:lsdException w:name="List Table 5 Dark Accent 5" w:uiPriority="50"/>
+    <w:lsdException w:name="List Table 6 Colorful Accent 5" w:uiPriority="51"/>
+    <w:lsdException w:name="List Table 7 Colorful Accent 5" w:uiPriority="52"/>
+    <w:lsdException w:name="List Table 1 Light Accent 6" w:uiPriority="46"/>
+    <w:lsdException w:name="List Table 2 Accent 6" w:uiPriority="47"/>
+    <w:lsdException w:name="List Table 3 Accent 6" w:uiPriority="48"/>
+    <w:lsdException w:name="List Table 4 Accent 6" w:uiPriority="49"/>
+    <w:lsdException w:name="List Table 5 Dark Accent 6" w:uiPriority="50"/>
+    <w:lsdException w:name="List Table 6 Colorful Accent 6" w:uiPriority="51"/>
+    <w:lsdException w:name="List Table 7 Colorful Accent 6" w:uiPriority="52"/>
+    <w:lsdException w:name="Mention" w:semiHidden="1" w:unhideWhenUsed="1"/>
+    <w:lsdException w:name="Smart Hyperlink" w:semiHidden="1" w:unhideWhenUsed="1"/>
   </w:latentStyles>
   <w:style w:type="paragraph" w:default="1" w:styleId="Normal">
     <w:name w:val="Normal"/>

</xml_diff>